<commit_message>
Added new fields into generated docx files
</commit_message>
<xml_diff>
--- a/public/js/docx_generator/docx_templates/decline.docx
+++ b/public/js/docx_generator/docx_templates/decline.docx
@@ -81,7 +81,6 @@
               </w:rPr>
               <w:t>{</w:t>
             </w:r>
-            <w:proofErr w:type="spellStart"/>
             <w:r>
               <w:rPr>
                 <w:rFonts w:ascii="Times New Roman"/>
@@ -91,7 +90,6 @@
               </w:rPr>
               <w:t>ufas</w:t>
             </w:r>
-            <w:proofErr w:type="spellEnd"/>
             <w:r>
               <w:rPr>
                 <w:rFonts w:ascii="Times New Roman"/>
@@ -189,7 +187,6 @@
               </w:rPr>
               <w:t>_</w:t>
             </w:r>
-            <w:proofErr w:type="spellStart"/>
             <w:r>
               <w:rPr>
                 <w:rFonts w:ascii="Times New Roman"/>
@@ -200,7 +197,6 @@
               </w:rPr>
               <w:t>fio</w:t>
             </w:r>
-            <w:proofErr w:type="spellEnd"/>
             <w:r>
               <w:rPr>
                 <w:rFonts w:ascii="Times New Roman"/>
@@ -570,9 +566,6 @@
               </w:rPr>
               <w:t>{</w:t>
             </w:r>
-            <w:bookmarkStart w:id="0" w:name="_GoBack"/>
-            <w:bookmarkEnd w:id="0"/>
-            <w:proofErr w:type="spellStart"/>
             <w:r>
               <w:rPr>
                 <w:rFonts w:ascii="Times New Roman"/>
@@ -582,7 +575,6 @@
               </w:rPr>
               <w:t>applicant_email</w:t>
             </w:r>
-            <w:proofErr w:type="spellEnd"/>
             <w:r>
               <w:rPr>
                 <w:rFonts w:ascii="Times New Roman"/>
@@ -702,12 +694,85 @@
               <w:jc w:val="right"/>
               <w:rPr>
                 <w:rFonts w:ascii="Times New Roman"/>
+                <w:bCs/>
+                <w:sz w:val="24"/>
+                <w:szCs w:val="24"/>
+                <w:lang w:val="en-US"/>
+              </w:rPr>
+            </w:pPr>
+            <w:r>
+              <w:rPr>
+                <w:rFonts w:ascii="Times New Roman"/>
+                <w:bCs/>
+                <w:sz w:val="24"/>
+                <w:szCs w:val="24"/>
+                <w:lang w:val="en-US"/>
+              </w:rPr>
+              <w:t>{zakaz_kontaktnoe_lico}</w:t>
+            </w:r>
+          </w:p>
+        </w:tc>
+      </w:tr>
+      <w:tr>
+        <w:tc>
+          <w:tcPr>
+            <w:tcW w:w="3651" w:type="dxa"/>
+            <w:tcBorders>
+              <w:top w:val="single" w:sz="4" w:space="0" w:color="auto"/>
+              <w:bottom w:val="nil"/>
+            </w:tcBorders>
+          </w:tcPr>
+          <w:p>
+            <w:pPr>
+              <w:contextualSpacing/>
+              <w:jc w:val="right"/>
+              <w:rPr>
+                <w:rFonts w:ascii="Times New Roman"/>
                 <w:b/>
                 <w:bCs/>
                 <w:sz w:val="24"/>
                 <w:szCs w:val="24"/>
               </w:rPr>
             </w:pPr>
+            <w:r>
+              <w:rPr>
+                <w:rFonts w:ascii="Times New Roman"/>
+                <w:sz w:val="24"/>
+                <w:szCs w:val="24"/>
+              </w:rPr>
+              <w:t>(наименование юр. лица, ФИО)</w:t>
+            </w:r>
+          </w:p>
+        </w:tc>
+      </w:tr>
+      <w:tr>
+        <w:tc>
+          <w:tcPr>
+            <w:tcW w:w="3651" w:type="dxa"/>
+            <w:tcBorders>
+              <w:top w:val="nil"/>
+            </w:tcBorders>
+          </w:tcPr>
+          <w:p>
+            <w:pPr>
+              <w:contextualSpacing/>
+              <w:jc w:val="right"/>
+              <w:rPr>
+                <w:rFonts w:ascii="Times New Roman"/>
+                <w:sz w:val="24"/>
+                <w:szCs w:val="24"/>
+                <w:lang w:val="en-US"/>
+              </w:rPr>
+            </w:pPr>
+            <w:r>
+              <w:rPr>
+                <w:rFonts w:ascii="Times New Roman"/>
+                <w:sz w:val="24"/>
+                <w:szCs w:val="24"/>
+                <w:lang w:val="en-US"/>
+              </w:rPr>
+              <w:t>{zakaz_mesto}</w:t>
+            </w:r>
           </w:p>
         </w:tc>
       </w:tr>
@@ -726,19 +791,17 @@
               <w:jc w:val="right"/>
               <w:rPr>
                 <w:rFonts w:ascii="Times New Roman"/>
-                <w:b/>
-                <w:bCs/>
-                <w:sz w:val="24"/>
-                <w:szCs w:val="24"/>
-              </w:rPr>
-            </w:pPr>
-            <w:r>
-              <w:rPr>
-                <w:rFonts w:ascii="Times New Roman"/>
-                <w:sz w:val="24"/>
-                <w:szCs w:val="24"/>
-              </w:rPr>
-              <w:t>(наименование юр. лица, ФИО)</w:t>
+                <w:sz w:val="24"/>
+                <w:szCs w:val="24"/>
+              </w:rPr>
+            </w:pPr>
+            <w:r>
+              <w:rPr>
+                <w:rFonts w:ascii="Times New Roman"/>
+                <w:sz w:val="24"/>
+                <w:szCs w:val="24"/>
+              </w:rPr>
+              <w:t>(место нахождения)</w:t>
             </w:r>
           </w:p>
         </w:tc>
@@ -759,8 +822,39 @@
                 <w:rFonts w:ascii="Times New Roman"/>
                 <w:sz w:val="24"/>
                 <w:szCs w:val="24"/>
-              </w:rPr>
-            </w:pPr>
+                <w:lang w:val="en-US"/>
+              </w:rPr>
+            </w:pPr>
+            <w:r>
+              <w:rPr>
+                <w:rFonts w:ascii="Times New Roman"/>
+                <w:sz w:val="24"/>
+                <w:szCs w:val="24"/>
+                <w:lang w:val="en-US"/>
+              </w:rPr>
+              <w:t>{</w:t>
+            </w:r>
+            <w:r>
+              <w:t xml:space="preserve"> </w:t>
+            </w:r>
+            <w:r>
+              <w:rPr>
+                <w:rFonts w:ascii="Times New Roman"/>
+                <w:sz w:val="24"/>
+                <w:szCs w:val="24"/>
+                <w:lang w:val="en-US"/>
+              </w:rPr>
+              <w:t>zakaz_address</w:t>
+            </w:r>
+            <w:r>
+              <w:rPr>
+                <w:rFonts w:ascii="Times New Roman"/>
+                <w:sz w:val="24"/>
+                <w:szCs w:val="24"/>
+                <w:lang w:val="en-US"/>
+              </w:rPr>
+              <w:t>}</w:t>
+            </w:r>
           </w:p>
         </w:tc>
       </w:tr>
@@ -789,7 +883,7 @@
                 <w:sz w:val="24"/>
                 <w:szCs w:val="24"/>
               </w:rPr>
-              <w:t>(место нахождения)</w:t>
+              <w:t>(почтовый адрес)</w:t>
             </w:r>
           </w:p>
         </w:tc>
@@ -812,6 +906,15 @@
                 <w:szCs w:val="24"/>
               </w:rPr>
             </w:pPr>
+            <w:r>
+              <w:rPr>
+                <w:rFonts w:ascii="Times New Roman"/>
+                <w:sz w:val="24"/>
+                <w:szCs w:val="24"/>
+                <w:lang w:val="en-US"/>
+              </w:rPr>
+              <w:t>{zakaz_phone}</w:t>
+            </w:r>
           </w:p>
         </w:tc>
       </w:tr>
@@ -840,7 +943,7 @@
                 <w:sz w:val="24"/>
                 <w:szCs w:val="24"/>
               </w:rPr>
-              <w:t>(почтовый адрес)</w:t>
+              <w:t>(номер контактного телефона)</w:t>
             </w:r>
           </w:p>
         </w:tc>
@@ -851,18 +954,108 @@
             <w:tcW w:w="3651" w:type="dxa"/>
             <w:tcBorders>
               <w:top w:val="nil"/>
-            </w:tcBorders>
-          </w:tcPr>
-          <w:p>
-            <w:pPr>
-              <w:contextualSpacing/>
-              <w:jc w:val="right"/>
-              <w:rPr>
-                <w:rFonts w:ascii="Times New Roman"/>
-                <w:sz w:val="24"/>
-                <w:szCs w:val="24"/>
-              </w:rPr>
-            </w:pPr>
+              <w:bottom w:val="nil"/>
+            </w:tcBorders>
+          </w:tcPr>
+          <w:p>
+            <w:pPr>
+              <w:contextualSpacing/>
+              <w:jc w:val="right"/>
+              <w:rPr>
+                <w:rFonts w:ascii="Times New Roman"/>
+                <w:sz w:val="24"/>
+                <w:szCs w:val="24"/>
+              </w:rPr>
+            </w:pPr>
+          </w:p>
+        </w:tc>
+      </w:tr>
+      <w:tr>
+        <w:tc>
+          <w:tcPr>
+            <w:tcW w:w="3651" w:type="dxa"/>
+            <w:tcBorders>
+              <w:top w:val="nil"/>
+              <w:bottom w:val="nil"/>
+            </w:tcBorders>
+          </w:tcPr>
+          <w:p>
+            <w:pPr>
+              <w:contextualSpacing/>
+              <w:jc w:val="right"/>
+              <w:rPr>
+                <w:rFonts w:ascii="Times New Roman"/>
+                <w:sz w:val="24"/>
+                <w:szCs w:val="24"/>
+              </w:rPr>
+            </w:pPr>
+            <w:r>
+              <w:rPr>
+                <w:rFonts w:ascii="Times New Roman"/>
+                <w:b/>
+                <w:sz w:val="24"/>
+                <w:szCs w:val="24"/>
+              </w:rPr>
+              <w:t>Организация, осуществляющая размещение</w:t>
+            </w:r>
+            <w:r>
+              <w:rPr>
+                <w:rFonts w:ascii="Times New Roman"/>
+                <w:b/>
+                <w:sz w:val="24"/>
+                <w:szCs w:val="24"/>
+              </w:rPr>
+              <w:t>:</w:t>
+            </w:r>
+          </w:p>
+        </w:tc>
+      </w:tr>
+      <w:tr>
+        <w:tc>
+          <w:tcPr>
+            <w:tcW w:w="3651" w:type="dxa"/>
+            <w:tcBorders>
+              <w:top w:val="nil"/>
+            </w:tcBorders>
+          </w:tcPr>
+          <w:p>
+            <w:pPr>
+              <w:contextualSpacing/>
+              <w:jc w:val="right"/>
+              <w:rPr>
+                <w:rFonts w:ascii="Times New Roman"/>
+                <w:sz w:val="24"/>
+                <w:szCs w:val="24"/>
+                <w:lang w:val="en-US"/>
+              </w:rPr>
+            </w:pPr>
+            <w:r>
+              <w:rPr>
+                <w:rFonts w:ascii="Times New Roman"/>
+                <w:sz w:val="24"/>
+                <w:szCs w:val="24"/>
+                <w:lang w:val="en-US"/>
+              </w:rPr>
+              <w:t>{</w:t>
+            </w:r>
+            <w:r>
+              <w:rPr>
+                <w:rFonts w:ascii="Times New Roman"/>
+                <w:sz w:val="24"/>
+                <w:szCs w:val="24"/>
+                <w:lang w:val="en-US"/>
+              </w:rPr>
+              <w:t>organiz_fio</w:t>
+            </w:r>
+            <w:r>
+              <w:rPr>
+                <w:rFonts w:ascii="Times New Roman"/>
+                <w:sz w:val="24"/>
+                <w:szCs w:val="24"/>
+                <w:lang w:val="en-US"/>
+              </w:rPr>
+              <w:t>}</w:t>
+            </w:r>
           </w:p>
         </w:tc>
       </w:tr>
@@ -881,6 +1074,225 @@
               <w:jc w:val="right"/>
               <w:rPr>
                 <w:rFonts w:ascii="Times New Roman"/>
+                <w:b/>
+                <w:sz w:val="24"/>
+                <w:szCs w:val="24"/>
+              </w:rPr>
+            </w:pPr>
+            <w:r>
+              <w:rPr>
+                <w:rFonts w:ascii="Times New Roman"/>
+                <w:sz w:val="24"/>
+                <w:szCs w:val="24"/>
+              </w:rPr>
+              <w:t>(наименование юр. лица, ФИО)</w:t>
+            </w:r>
+          </w:p>
+        </w:tc>
+      </w:tr>
+      <w:tr>
+        <w:tc>
+          <w:tcPr>
+            <w:tcW w:w="3651" w:type="dxa"/>
+            <w:tcBorders>
+              <w:top w:val="nil"/>
+            </w:tcBorders>
+          </w:tcPr>
+          <w:p>
+            <w:pPr>
+              <w:contextualSpacing/>
+              <w:jc w:val="right"/>
+              <w:rPr>
+                <w:rFonts w:ascii="Times New Roman"/>
+                <w:b/>
+                <w:sz w:val="24"/>
+                <w:szCs w:val="24"/>
+              </w:rPr>
+            </w:pPr>
+            <w:r>
+              <w:rPr>
+                <w:rFonts w:ascii="Times New Roman"/>
+                <w:sz w:val="24"/>
+                <w:szCs w:val="24"/>
+                <w:lang w:val="en-US"/>
+              </w:rPr>
+              <w:t>{organiz_mesto}</w:t>
+            </w:r>
+          </w:p>
+        </w:tc>
+      </w:tr>
+      <w:tr>
+        <w:tc>
+          <w:tcPr>
+            <w:tcW w:w="3651" w:type="dxa"/>
+            <w:tcBorders>
+              <w:top w:val="single" w:sz="4" w:space="0" w:color="auto"/>
+              <w:bottom w:val="nil"/>
+            </w:tcBorders>
+          </w:tcPr>
+          <w:p>
+            <w:pPr>
+              <w:contextualSpacing/>
+              <w:jc w:val="right"/>
+              <w:rPr>
+                <w:rFonts w:ascii="Times New Roman"/>
+                <w:b/>
+                <w:sz w:val="24"/>
+                <w:szCs w:val="24"/>
+              </w:rPr>
+            </w:pPr>
+            <w:r>
+              <w:rPr>
+                <w:rFonts w:ascii="Times New Roman"/>
+                <w:sz w:val="24"/>
+                <w:szCs w:val="24"/>
+              </w:rPr>
+              <w:t>(место нахождения)</w:t>
+            </w:r>
+          </w:p>
+        </w:tc>
+      </w:tr>
+      <w:tr>
+        <w:tc>
+          <w:tcPr>
+            <w:tcW w:w="3651" w:type="dxa"/>
+            <w:tcBorders>
+              <w:top w:val="nil"/>
+            </w:tcBorders>
+          </w:tcPr>
+          <w:p>
+            <w:pPr>
+              <w:contextualSpacing/>
+              <w:jc w:val="right"/>
+              <w:rPr>
+                <w:rFonts w:ascii="Times New Roman"/>
+                <w:sz w:val="24"/>
+                <w:szCs w:val="24"/>
+              </w:rPr>
+            </w:pPr>
+            <w:r>
+              <w:rPr>
+                <w:rFonts w:ascii="Times New Roman"/>
+                <w:sz w:val="24"/>
+                <w:szCs w:val="24"/>
+                <w:lang w:val="en-US"/>
+              </w:rPr>
+              <w:t>{</w:t>
+            </w:r>
+            <w:r>
+              <w:rPr>
+                <w:rFonts w:ascii="Times New Roman"/>
+                <w:sz w:val="24"/>
+                <w:szCs w:val="24"/>
+                <w:lang w:val="en-US"/>
+              </w:rPr>
+              <w:t>organiz_address</w:t>
+            </w:r>
+            <w:r>
+              <w:rPr>
+                <w:rFonts w:ascii="Times New Roman"/>
+                <w:sz w:val="24"/>
+                <w:szCs w:val="24"/>
+                <w:lang w:val="en-US"/>
+              </w:rPr>
+              <w:t>}</w:t>
+            </w:r>
+          </w:p>
+        </w:tc>
+      </w:tr>
+      <w:tr>
+        <w:tc>
+          <w:tcPr>
+            <w:tcW w:w="3651" w:type="dxa"/>
+            <w:tcBorders>
+              <w:top w:val="single" w:sz="4" w:space="0" w:color="auto"/>
+              <w:bottom w:val="nil"/>
+            </w:tcBorders>
+          </w:tcPr>
+          <w:p>
+            <w:pPr>
+              <w:contextualSpacing/>
+              <w:jc w:val="right"/>
+              <w:rPr>
+                <w:rFonts w:ascii="Times New Roman"/>
+                <w:sz w:val="24"/>
+                <w:szCs w:val="24"/>
+              </w:rPr>
+            </w:pPr>
+            <w:r>
+              <w:rPr>
+                <w:rFonts w:ascii="Times New Roman"/>
+                <w:sz w:val="24"/>
+                <w:szCs w:val="24"/>
+              </w:rPr>
+              <w:t>(почтовый адрес)</w:t>
+            </w:r>
+          </w:p>
+        </w:tc>
+      </w:tr>
+      <w:tr>
+        <w:tc>
+          <w:tcPr>
+            <w:tcW w:w="3651" w:type="dxa"/>
+            <w:tcBorders>
+              <w:top w:val="nil"/>
+            </w:tcBorders>
+          </w:tcPr>
+          <w:p>
+            <w:pPr>
+              <w:contextualSpacing/>
+              <w:jc w:val="right"/>
+              <w:rPr>
+                <w:rFonts w:ascii="Times New Roman"/>
+                <w:sz w:val="24"/>
+                <w:szCs w:val="24"/>
+              </w:rPr>
+            </w:pPr>
+            <w:r>
+              <w:rPr>
+                <w:rFonts w:ascii="Times New Roman"/>
+                <w:sz w:val="24"/>
+                <w:szCs w:val="24"/>
+                <w:lang w:val="en-US"/>
+              </w:rPr>
+              <w:t>{</w:t>
+            </w:r>
+            <w:r>
+              <w:rPr>
+                <w:rFonts w:ascii="Times New Roman"/>
+                <w:sz w:val="24"/>
+                <w:szCs w:val="24"/>
+                <w:lang w:val="en-US"/>
+              </w:rPr>
+              <w:t>organiz_phone</w:t>
+            </w:r>
+            <w:r>
+              <w:rPr>
+                <w:rFonts w:ascii="Times New Roman"/>
+                <w:sz w:val="24"/>
+                <w:szCs w:val="24"/>
+                <w:lang w:val="en-US"/>
+              </w:rPr>
+              <w:t>}</w:t>
+            </w:r>
+          </w:p>
+        </w:tc>
+      </w:tr>
+      <w:tr>
+        <w:tc>
+          <w:tcPr>
+            <w:tcW w:w="3651" w:type="dxa"/>
+            <w:tcBorders>
+              <w:top w:val="single" w:sz="4" w:space="0" w:color="auto"/>
+              <w:bottom w:val="nil"/>
+            </w:tcBorders>
+          </w:tcPr>
+          <w:p>
+            <w:pPr>
+              <w:contextualSpacing/>
+              <w:jc w:val="right"/>
+              <w:rPr>
+                <w:rFonts w:ascii="Times New Roman"/>
                 <w:sz w:val="24"/>
                 <w:szCs w:val="24"/>
               </w:rPr>
@@ -944,17 +1356,31 @@
                 <w:sz w:val="24"/>
                 <w:szCs w:val="24"/>
               </w:rPr>
-              <w:t>Уполномоченный орган</w:t>
-            </w:r>
-            <w:r>
+              <w:t>Сведения о закупке:</w:t>
+            </w:r>
+          </w:p>
+        </w:tc>
+      </w:tr>
+      <w:tr>
+        <w:tc>
+          <w:tcPr>
+            <w:tcW w:w="3651" w:type="dxa"/>
+            <w:tcBorders>
+              <w:top w:val="nil"/>
+              <w:bottom w:val="nil"/>
+            </w:tcBorders>
+          </w:tcPr>
+          <w:p>
+            <w:pPr>
+              <w:contextualSpacing/>
+              <w:jc w:val="right"/>
               <w:rPr>
                 <w:rFonts w:ascii="Times New Roman"/>
                 <w:b/>
                 <w:sz w:val="24"/>
                 <w:szCs w:val="24"/>
               </w:rPr>
-              <w:t>:</w:t>
-            </w:r>
+            </w:pPr>
           </w:p>
         </w:tc>
       </w:tr>
@@ -964,6 +1390,7 @@
             <w:tcW w:w="3651" w:type="dxa"/>
             <w:tcBorders>
               <w:top w:val="nil"/>
+              <w:bottom w:val="nil"/>
             </w:tcBorders>
           </w:tcPr>
           <w:p>
@@ -977,6 +1404,73 @@
                 <w:szCs w:val="24"/>
               </w:rPr>
             </w:pPr>
+            <w:r>
+              <w:rPr>
+                <w:rFonts w:ascii="Times New Roman"/>
+                <w:color w:val="auto"/>
+                <w:sz w:val="24"/>
+                <w:szCs w:val="24"/>
+                <w:shd w:val="clear" w:color="auto" w:fill="FFFFFF"/>
+              </w:rPr>
+              <w:t>Способ проведения закупки:</w:t>
+            </w:r>
+          </w:p>
+        </w:tc>
+      </w:tr>
+      <w:tr>
+        <w:tc>
+          <w:tcPr>
+            <w:tcW w:w="3651" w:type="dxa"/>
+            <w:tcBorders>
+              <w:top w:val="nil"/>
+            </w:tcBorders>
+          </w:tcPr>
+          <w:p>
+            <w:pPr>
+              <w:contextualSpacing/>
+              <w:jc w:val="right"/>
+              <w:rPr>
+                <w:rFonts w:ascii="Times New Roman"/>
+                <w:color w:val="auto"/>
+                <w:sz w:val="24"/>
+                <w:szCs w:val="24"/>
+                <w:shd w:val="clear" w:color="auto" w:fill="FFFFFF"/>
+                <w:lang w:val="en-US"/>
+              </w:rPr>
+            </w:pPr>
+            <w:r>
+              <w:rPr>
+                <w:rFonts w:ascii="Times New Roman"/>
+                <w:color w:val="auto"/>
+                <w:sz w:val="24"/>
+                <w:szCs w:val="24"/>
+                <w:shd w:val="clear" w:color="auto" w:fill="FFFFFF"/>
+                <w:lang w:val="en-US"/>
+              </w:rPr>
+              <w:t>{</w:t>
+            </w:r>
+            <w:r>
+              <w:rPr>
+                <w:rFonts w:ascii="Times New Roman"/>
+                <w:color w:val="auto"/>
+                <w:sz w:val="24"/>
+                <w:szCs w:val="24"/>
+                <w:shd w:val="clear" w:color="auto" w:fill="FFFFFF"/>
+                <w:lang w:val="en-US"/>
+              </w:rPr>
+              <w:t>tip_zakupki</w:t>
+            </w:r>
+            <w:r>
+              <w:rPr>
+                <w:rFonts w:ascii="Times New Roman"/>
+                <w:color w:val="auto"/>
+                <w:sz w:val="24"/>
+                <w:szCs w:val="24"/>
+                <w:shd w:val="clear" w:color="auto" w:fill="FFFFFF"/>
+                <w:lang w:val="en-US"/>
+              </w:rPr>
+              <w:t>}</w:t>
+            </w:r>
           </w:p>
         </w:tc>
       </w:tr>
@@ -995,18 +1489,19 @@
               <w:jc w:val="right"/>
               <w:rPr>
                 <w:rFonts w:ascii="Times New Roman"/>
-                <w:b/>
-                <w:sz w:val="24"/>
-                <w:szCs w:val="24"/>
-              </w:rPr>
-            </w:pPr>
-            <w:r>
-              <w:rPr>
-                <w:rFonts w:ascii="Times New Roman"/>
-                <w:sz w:val="24"/>
-                <w:szCs w:val="24"/>
-              </w:rPr>
-              <w:t>(наименование юр. лица, ФИО)</w:t>
+                <w:color w:val="auto"/>
+                <w:sz w:val="24"/>
+                <w:szCs w:val="24"/>
+                <w:shd w:val="clear" w:color="auto" w:fill="FFFFFF"/>
+              </w:rPr>
+            </w:pPr>
+            <w:r>
+              <w:rPr>
+                <w:rFonts w:ascii="Times New Roman"/>
+                <w:sz w:val="24"/>
+                <w:szCs w:val="24"/>
+              </w:rPr>
+              <w:t>Номер извещения: </w:t>
             </w:r>
           </w:p>
         </w:tc>
@@ -1025,11 +1520,38 @@
               <w:jc w:val="right"/>
               <w:rPr>
                 <w:rFonts w:ascii="Times New Roman"/>
-                <w:b/>
-                <w:sz w:val="24"/>
-                <w:szCs w:val="24"/>
-              </w:rPr>
-            </w:pPr>
+                <w:sz w:val="24"/>
+                <w:szCs w:val="24"/>
+                <w:lang w:val="en-US"/>
+              </w:rPr>
+            </w:pPr>
+            <w:r>
+              <w:rPr>
+                <w:rFonts w:ascii="Times New Roman"/>
+                <w:sz w:val="24"/>
+                <w:szCs w:val="24"/>
+                <w:lang w:val="en-US"/>
+              </w:rPr>
+              <w:t xml:space="preserve">{ </w:t>
+            </w:r>
+            <w:r>
+              <w:rPr>
+                <w:rFonts w:ascii="Times New Roman"/>
+                <w:sz w:val="24"/>
+                <w:szCs w:val="24"/>
+                <w:lang w:val="en-US"/>
+              </w:rPr>
+              <w:t>izveshchenie</w:t>
+            </w:r>
+            <w:r>
+              <w:rPr>
+                <w:rFonts w:ascii="Times New Roman"/>
+                <w:sz w:val="24"/>
+                <w:szCs w:val="24"/>
+                <w:lang w:val="en-US"/>
+              </w:rPr>
+              <w:t>}</w:t>
+            </w:r>
           </w:p>
         </w:tc>
       </w:tr>
@@ -1048,18 +1570,17 @@
               <w:jc w:val="right"/>
               <w:rPr>
                 <w:rFonts w:ascii="Times New Roman"/>
-                <w:b/>
-                <w:sz w:val="24"/>
-                <w:szCs w:val="24"/>
-              </w:rPr>
-            </w:pPr>
-            <w:r>
-              <w:rPr>
-                <w:rFonts w:ascii="Times New Roman"/>
-                <w:sz w:val="24"/>
-                <w:szCs w:val="24"/>
-              </w:rPr>
-              <w:t>(место нахождения)</w:t>
+                <w:sz w:val="24"/>
+                <w:szCs w:val="24"/>
+              </w:rPr>
+            </w:pPr>
+            <w:r>
+              <w:rPr>
+                <w:rFonts w:ascii="Times New Roman"/>
+                <w:sz w:val="24"/>
+                <w:szCs w:val="24"/>
+              </w:rPr>
+              <w:t>Наименование закупки:</w:t>
             </w:r>
           </w:p>
         </w:tc>
@@ -1080,361 +1601,18 @@
                 <w:rFonts w:ascii="Times New Roman"/>
                 <w:sz w:val="24"/>
                 <w:szCs w:val="24"/>
-              </w:rPr>
-            </w:pPr>
-          </w:p>
-        </w:tc>
-      </w:tr>
-      <w:tr>
-        <w:tc>
-          <w:tcPr>
-            <w:tcW w:w="3651" w:type="dxa"/>
-            <w:tcBorders>
-              <w:top w:val="single" w:sz="4" w:space="0" w:color="auto"/>
-              <w:bottom w:val="nil"/>
-            </w:tcBorders>
-          </w:tcPr>
-          <w:p>
-            <w:pPr>
-              <w:contextualSpacing/>
-              <w:jc w:val="right"/>
-              <w:rPr>
-                <w:rFonts w:ascii="Times New Roman"/>
-                <w:sz w:val="24"/>
-                <w:szCs w:val="24"/>
-              </w:rPr>
-            </w:pPr>
-            <w:r>
-              <w:rPr>
-                <w:rFonts w:ascii="Times New Roman"/>
-                <w:sz w:val="24"/>
-                <w:szCs w:val="24"/>
-              </w:rPr>
-              <w:t>(почтовый адрес)</w:t>
-            </w:r>
-          </w:p>
-        </w:tc>
-      </w:tr>
-      <w:tr>
-        <w:tc>
-          <w:tcPr>
-            <w:tcW w:w="3651" w:type="dxa"/>
-            <w:tcBorders>
-              <w:top w:val="nil"/>
-            </w:tcBorders>
-          </w:tcPr>
-          <w:p>
-            <w:pPr>
-              <w:contextualSpacing/>
-              <w:jc w:val="right"/>
-              <w:rPr>
-                <w:rFonts w:ascii="Times New Roman"/>
-                <w:sz w:val="24"/>
-                <w:szCs w:val="24"/>
-              </w:rPr>
-            </w:pPr>
-          </w:p>
-        </w:tc>
-      </w:tr>
-      <w:tr>
-        <w:tc>
-          <w:tcPr>
-            <w:tcW w:w="3651" w:type="dxa"/>
-            <w:tcBorders>
-              <w:top w:val="single" w:sz="4" w:space="0" w:color="auto"/>
-              <w:bottom w:val="nil"/>
-            </w:tcBorders>
-          </w:tcPr>
-          <w:p>
-            <w:pPr>
-              <w:contextualSpacing/>
-              <w:jc w:val="right"/>
-              <w:rPr>
-                <w:rFonts w:ascii="Times New Roman"/>
-                <w:sz w:val="24"/>
-                <w:szCs w:val="24"/>
-              </w:rPr>
-            </w:pPr>
-            <w:r>
-              <w:rPr>
-                <w:rFonts w:ascii="Times New Roman"/>
-                <w:sz w:val="24"/>
-                <w:szCs w:val="24"/>
-              </w:rPr>
-              <w:t>(номер контактного телефона)</w:t>
-            </w:r>
-          </w:p>
-        </w:tc>
-      </w:tr>
-      <w:tr>
-        <w:tc>
-          <w:tcPr>
-            <w:tcW w:w="3651" w:type="dxa"/>
-            <w:tcBorders>
-              <w:top w:val="nil"/>
-              <w:bottom w:val="nil"/>
-            </w:tcBorders>
-          </w:tcPr>
-          <w:p>
-            <w:pPr>
-              <w:contextualSpacing/>
-              <w:jc w:val="right"/>
-              <w:rPr>
-                <w:rFonts w:ascii="Times New Roman"/>
-                <w:sz w:val="24"/>
-                <w:szCs w:val="24"/>
-              </w:rPr>
-            </w:pPr>
-          </w:p>
-        </w:tc>
-      </w:tr>
-      <w:tr>
-        <w:tc>
-          <w:tcPr>
-            <w:tcW w:w="3651" w:type="dxa"/>
-            <w:tcBorders>
-              <w:top w:val="nil"/>
-              <w:bottom w:val="nil"/>
-            </w:tcBorders>
-          </w:tcPr>
-          <w:p>
-            <w:pPr>
-              <w:contextualSpacing/>
-              <w:jc w:val="right"/>
-              <w:rPr>
-                <w:rFonts w:ascii="Times New Roman"/>
-                <w:sz w:val="24"/>
-                <w:szCs w:val="24"/>
-              </w:rPr>
-            </w:pPr>
-            <w:r>
-              <w:rPr>
-                <w:rFonts w:ascii="Times New Roman"/>
-                <w:b/>
-                <w:sz w:val="24"/>
-                <w:szCs w:val="24"/>
-              </w:rPr>
-              <w:t>Сведения о закупке:</w:t>
-            </w:r>
-          </w:p>
-        </w:tc>
-      </w:tr>
-      <w:tr>
-        <w:tc>
-          <w:tcPr>
-            <w:tcW w:w="3651" w:type="dxa"/>
-            <w:tcBorders>
-              <w:top w:val="nil"/>
-              <w:bottom w:val="nil"/>
-            </w:tcBorders>
-          </w:tcPr>
-          <w:p>
-            <w:pPr>
-              <w:contextualSpacing/>
-              <w:jc w:val="right"/>
-              <w:rPr>
-                <w:rFonts w:ascii="Times New Roman"/>
-                <w:b/>
-                <w:sz w:val="24"/>
-                <w:szCs w:val="24"/>
-              </w:rPr>
-            </w:pPr>
-          </w:p>
-        </w:tc>
-      </w:tr>
-      <w:tr>
-        <w:tc>
-          <w:tcPr>
-            <w:tcW w:w="3651" w:type="dxa"/>
-            <w:tcBorders>
-              <w:top w:val="nil"/>
-              <w:bottom w:val="nil"/>
-            </w:tcBorders>
-          </w:tcPr>
-          <w:p>
-            <w:pPr>
-              <w:contextualSpacing/>
-              <w:jc w:val="right"/>
-              <w:rPr>
-                <w:rFonts w:ascii="Times New Roman"/>
-                <w:b/>
-                <w:sz w:val="24"/>
-                <w:szCs w:val="24"/>
-              </w:rPr>
-            </w:pPr>
-            <w:r>
-              <w:rPr>
-                <w:rFonts w:ascii="Times New Roman"/>
-                <w:color w:val="auto"/>
-                <w:sz w:val="24"/>
-                <w:szCs w:val="24"/>
-                <w:shd w:val="clear" w:color="auto" w:fill="FFFFFF"/>
-              </w:rPr>
-              <w:t>Способ проведения закупки:</w:t>
-            </w:r>
-          </w:p>
-        </w:tc>
-      </w:tr>
-      <w:tr>
-        <w:tc>
-          <w:tcPr>
-            <w:tcW w:w="3651" w:type="dxa"/>
-            <w:tcBorders>
-              <w:top w:val="nil"/>
-            </w:tcBorders>
-          </w:tcPr>
-          <w:p>
-            <w:pPr>
-              <w:contextualSpacing/>
-              <w:jc w:val="right"/>
-              <w:rPr>
-                <w:rFonts w:ascii="Times New Roman"/>
-                <w:color w:val="auto"/>
-                <w:sz w:val="24"/>
-                <w:szCs w:val="24"/>
-                <w:shd w:val="clear" w:color="auto" w:fill="FFFFFF"/>
-                <w:lang w:val="en-US"/>
-              </w:rPr>
-            </w:pPr>
-            <w:r>
-              <w:rPr>
-                <w:rFonts w:ascii="Times New Roman"/>
-                <w:color w:val="auto"/>
-                <w:sz w:val="24"/>
-                <w:szCs w:val="24"/>
-                <w:shd w:val="clear" w:color="auto" w:fill="FFFFFF"/>
-                <w:lang w:val="en-US"/>
-              </w:rPr>
-              <w:t>{</w:t>
-            </w:r>
-            <w:proofErr w:type="spellStart"/>
-            <w:r>
-              <w:rPr>
-                <w:rFonts w:ascii="Times New Roman"/>
-                <w:color w:val="auto"/>
-                <w:sz w:val="24"/>
-                <w:szCs w:val="24"/>
-                <w:shd w:val="clear" w:color="auto" w:fill="FFFFFF"/>
-                <w:lang w:val="en-US"/>
-              </w:rPr>
-              <w:t>tip_zakupki</w:t>
-            </w:r>
-            <w:proofErr w:type="spellEnd"/>
-            <w:r>
-              <w:rPr>
-                <w:rFonts w:ascii="Times New Roman"/>
-                <w:color w:val="auto"/>
-                <w:sz w:val="24"/>
-                <w:szCs w:val="24"/>
-                <w:shd w:val="clear" w:color="auto" w:fill="FFFFFF"/>
-                <w:lang w:val="en-US"/>
-              </w:rPr>
-              <w:t>}</w:t>
-            </w:r>
-          </w:p>
-        </w:tc>
-      </w:tr>
-      <w:tr>
-        <w:tc>
-          <w:tcPr>
-            <w:tcW w:w="3651" w:type="dxa"/>
-            <w:tcBorders>
-              <w:top w:val="single" w:sz="4" w:space="0" w:color="auto"/>
-              <w:bottom w:val="nil"/>
-            </w:tcBorders>
-          </w:tcPr>
-          <w:p>
-            <w:pPr>
-              <w:contextualSpacing/>
-              <w:jc w:val="right"/>
-              <w:rPr>
-                <w:rFonts w:ascii="Times New Roman"/>
-                <w:color w:val="auto"/>
-                <w:sz w:val="24"/>
-                <w:szCs w:val="24"/>
-                <w:shd w:val="clear" w:color="auto" w:fill="FFFFFF"/>
-              </w:rPr>
-            </w:pPr>
-            <w:r>
-              <w:rPr>
-                <w:rFonts w:ascii="Times New Roman"/>
-                <w:sz w:val="24"/>
-                <w:szCs w:val="24"/>
-              </w:rPr>
-              <w:t>Номер извещения: </w:t>
-            </w:r>
-          </w:p>
-        </w:tc>
-      </w:tr>
-      <w:tr>
-        <w:tc>
-          <w:tcPr>
-            <w:tcW w:w="3651" w:type="dxa"/>
-            <w:tcBorders>
-              <w:top w:val="nil"/>
-            </w:tcBorders>
-          </w:tcPr>
-          <w:p>
-            <w:pPr>
-              <w:contextualSpacing/>
-              <w:jc w:val="right"/>
-              <w:rPr>
-                <w:rFonts w:ascii="Times New Roman"/>
-                <w:sz w:val="24"/>
-                <w:szCs w:val="24"/>
-              </w:rPr>
-            </w:pPr>
-          </w:p>
-        </w:tc>
-      </w:tr>
-      <w:tr>
-        <w:tc>
-          <w:tcPr>
-            <w:tcW w:w="3651" w:type="dxa"/>
-            <w:tcBorders>
-              <w:top w:val="single" w:sz="4" w:space="0" w:color="auto"/>
-              <w:bottom w:val="nil"/>
-            </w:tcBorders>
-          </w:tcPr>
-          <w:p>
-            <w:pPr>
-              <w:contextualSpacing/>
-              <w:jc w:val="right"/>
-              <w:rPr>
-                <w:rFonts w:ascii="Times New Roman"/>
-                <w:sz w:val="24"/>
-                <w:szCs w:val="24"/>
-              </w:rPr>
-            </w:pPr>
-            <w:r>
-              <w:rPr>
-                <w:rFonts w:ascii="Times New Roman"/>
-                <w:sz w:val="24"/>
-                <w:szCs w:val="24"/>
-              </w:rPr>
-              <w:t>Наименование закупки:</w:t>
-            </w:r>
-          </w:p>
-        </w:tc>
-      </w:tr>
-      <w:tr>
-        <w:tc>
-          <w:tcPr>
-            <w:tcW w:w="3651" w:type="dxa"/>
-            <w:tcBorders>
-              <w:top w:val="nil"/>
-            </w:tcBorders>
-          </w:tcPr>
-          <w:p>
-            <w:pPr>
-              <w:contextualSpacing/>
-              <w:jc w:val="right"/>
-              <w:rPr>
-                <w:rFonts w:ascii="Times New Roman"/>
-                <w:sz w:val="24"/>
-                <w:szCs w:val="24"/>
-              </w:rPr>
-            </w:pPr>
+                <w:lang w:val="en-US"/>
+              </w:rPr>
+            </w:pPr>
+            <w:r>
+              <w:rPr>
+                <w:rFonts w:ascii="Times New Roman"/>
+                <w:sz w:val="24"/>
+                <w:szCs w:val="24"/>
+                <w:lang w:val="en-US"/>
+              </w:rPr>
+              <w:t>{zakupka_name}</w:t>
+            </w:r>
           </w:p>
         </w:tc>
       </w:tr>
@@ -1537,6 +1715,7 @@
           <w:sz w:val="24"/>
           <w:szCs w:val="24"/>
         </w:rPr>
+        <w:lastRenderedPageBreak/>
         <w:t>В порядке, предусмотренном статьей 105 Федеральн</w:t>
       </w:r>
       <w:r>
@@ -1586,17 +1765,7 @@
           <w:sz w:val="24"/>
           <w:szCs w:val="24"/>
         </w:rPr>
-        <w:t xml:space="preserve">«О контрактной системе в сфере закупок товаров, работ, услуг для обеспечения государственных </w:t>
-      </w:r>
-      <w:r>
-        <w:rPr>
-          <w:rFonts w:ascii="Times New Roman"/>
-          <w:color w:val="auto"/>
-          <w:sz w:val="24"/>
-          <w:szCs w:val="24"/>
-        </w:rPr>
-        <w:lastRenderedPageBreak/>
-        <w:t>и муниципальных нужд» (далее – Закон о контрактной системе)</w:t>
+        <w:t>«О контрактной системе в сфере закупок товаров, работ, услуг для обеспечения государственных и муниципальных нужд» (далее – Закон о контрактной системе)</w:t>
       </w:r>
       <w:r>
         <w:rPr>
@@ -1634,69 +1803,16 @@
     <w:p>
       <w:pPr>
         <w:spacing w:after="0" w:line="240" w:lineRule="auto"/>
-        <w:ind w:left="-709" w:firstLine="709"/>
         <w:contextualSpacing/>
-        <w:jc w:val="both"/>
         <w:rPr>
           <w:rFonts w:ascii="Times New Roman" w:eastAsia="Times New Roman"/>
           <w:sz w:val="24"/>
           <w:szCs w:val="24"/>
+          <w:lang w:val="en-US"/>
         </w:rPr>
       </w:pPr>
-    </w:p>
-    <w:p>
-      <w:pPr>
-        <w:spacing w:after="0" w:line="240" w:lineRule="auto"/>
-        <w:ind w:left="-709" w:firstLine="709"/>
-        <w:contextualSpacing/>
-        <w:jc w:val="both"/>
-        <w:rPr>
-          <w:rFonts w:ascii="Times New Roman" w:eastAsia="Times New Roman"/>
-          <w:sz w:val="24"/>
-          <w:szCs w:val="24"/>
-        </w:rPr>
-      </w:pPr>
-    </w:p>
-    <w:p>
-      <w:pPr>
-        <w:spacing w:after="0" w:line="240" w:lineRule="auto"/>
-        <w:ind w:left="-709" w:firstLine="709"/>
-        <w:contextualSpacing/>
-        <w:rPr>
-          <w:rFonts w:ascii="Times New Roman" w:eastAsia="Times New Roman"/>
-          <w:sz w:val="24"/>
-          <w:szCs w:val="24"/>
-          <w:lang w:val="en-US"/>
-        </w:rPr>
-      </w:pPr>
-      <w:r>
-        <w:rPr>
-          <w:rFonts w:ascii="Times New Roman" w:eastAsia="Times New Roman"/>
-          <w:sz w:val="24"/>
-          <w:szCs w:val="24"/>
-          <w:highlight w:val="red"/>
-        </w:rPr>
-        <w:t>ТЕКСТ</w:t>
-      </w:r>
-      <w:r>
-        <w:rPr>
-          <w:rFonts w:ascii="Times New Roman" w:eastAsia="Times New Roman"/>
-          <w:sz w:val="24"/>
-          <w:szCs w:val="24"/>
-          <w:highlight w:val="red"/>
-          <w:lang w:val="en-US"/>
-        </w:rPr>
-        <w:t xml:space="preserve"> </w:t>
-      </w:r>
-      <w:r>
-        <w:rPr>
-          <w:rFonts w:ascii="Times New Roman" w:eastAsia="Times New Roman"/>
-          <w:sz w:val="24"/>
-          <w:szCs w:val="24"/>
-          <w:highlight w:val="red"/>
-        </w:rPr>
-        <w:t>ДОВОДА</w:t>
-      </w:r>
+      <w:bookmarkStart w:id="0" w:name="_GoBack"/>
+      <w:bookmarkEnd w:id="0"/>
       <w:r>
         <w:rPr>
           <w:rFonts w:ascii="Times New Roman" w:eastAsia="Times New Roman"/>
@@ -1733,27 +1849,7 @@
           <w:szCs w:val="24"/>
           <w:lang w:val="en-US"/>
         </w:rPr>
-        <w:t>{@</w:t>
-      </w:r>
-      <w:proofErr w:type="spellStart"/>
-      <w:r>
-        <w:rPr>
-          <w:rFonts w:ascii="Times New Roman"/>
-          <w:sz w:val="24"/>
-          <w:szCs w:val="24"/>
-          <w:lang w:val="en-US"/>
-        </w:rPr>
-        <w:t>dovod</w:t>
-      </w:r>
-      <w:proofErr w:type="spellEnd"/>
-      <w:r>
-        <w:rPr>
-          <w:rFonts w:ascii="Times New Roman"/>
-          <w:sz w:val="24"/>
-          <w:szCs w:val="24"/>
-          <w:lang w:val="en-US"/>
-        </w:rPr>
-        <w:t>}</w:t>
+        <w:t>{@dovod}</w:t>
       </w:r>
     </w:p>
     <w:p>
@@ -1894,7 +1990,6 @@
         </w:rPr>
         <w:t>{</w:t>
       </w:r>
-      <w:proofErr w:type="spellStart"/>
       <w:r>
         <w:rPr>
           <w:rFonts w:ascii="Times New Roman"/>
@@ -1925,7 +2020,6 @@
         </w:rPr>
         <w:t>fio</w:t>
       </w:r>
-      <w:proofErr w:type="spellEnd"/>
       <w:r>
         <w:rPr>
           <w:rFonts w:ascii="Times New Roman"/>
@@ -1973,7 +2067,6 @@
         </w:rPr>
         <w:t>{</w:t>
       </w:r>
-      <w:proofErr w:type="spellStart"/>
       <w:r>
         <w:rPr>
           <w:rFonts w:ascii="Times New Roman" w:eastAsia="Times New Roman"/>
@@ -1983,7 +2076,6 @@
         </w:rPr>
         <w:t>applicant_position</w:t>
       </w:r>
-      <w:proofErr w:type="spellEnd"/>
       <w:r>
         <w:rPr>
           <w:rFonts w:ascii="Times New Roman" w:eastAsia="Times New Roman"/>

</xml_diff>

<commit_message>
Changes with docx templates
</commit_message>
<xml_diff>
--- a/public/js/docx_generator/docx_templates/decline.docx
+++ b/public/js/docx_generator/docx_templates/decline.docx
@@ -10,7 +10,10 @@
         <w:tblBorders>
           <w:top w:val="none" w:sz="0" w:space="0" w:color="auto"/>
           <w:left w:val="none" w:sz="0" w:space="0" w:color="auto"/>
+          <w:bottom w:val="none" w:sz="0" w:space="0" w:color="auto"/>
           <w:right w:val="none" w:sz="0" w:space="0" w:color="auto"/>
+          <w:insideH w:val="none" w:sz="0" w:space="0" w:color="auto"/>
+          <w:insideV w:val="none" w:sz="0" w:space="0" w:color="auto"/>
         </w:tblBorders>
         <w:tblLook w:val="04A0" w:firstRow="1" w:lastRow="0" w:firstColumn="1" w:lastColumn="0" w:noHBand="0" w:noVBand="1"/>
       </w:tblPr>
@@ -21,9 +24,6 @@
         <w:tc>
           <w:tcPr>
             <w:tcW w:w="3651" w:type="dxa"/>
-            <w:tcBorders>
-              <w:bottom w:val="nil"/>
-            </w:tcBorders>
           </w:tcPr>
           <w:p>
             <w:pPr>
@@ -59,9 +59,6 @@
         <w:tc>
           <w:tcPr>
             <w:tcW w:w="3651" w:type="dxa"/>
-            <w:tcBorders>
-              <w:top w:val="nil"/>
-            </w:tcBorders>
           </w:tcPr>
           <w:p>
             <w:pPr>
@@ -81,6 +78,7 @@
               </w:rPr>
               <w:t>{</w:t>
             </w:r>
+            <w:proofErr w:type="spellStart"/>
             <w:r>
               <w:rPr>
                 <w:rFonts w:ascii="Times New Roman"/>
@@ -90,6 +88,7 @@
               </w:rPr>
               <w:t>ufas</w:t>
             </w:r>
+            <w:proofErr w:type="spellEnd"/>
             <w:r>
               <w:rPr>
                 <w:rFonts w:ascii="Times New Roman"/>
@@ -105,30 +104,24 @@
         <w:tc>
           <w:tcPr>
             <w:tcW w:w="3651" w:type="dxa"/>
-            <w:tcBorders>
-              <w:bottom w:val="nil"/>
-            </w:tcBorders>
-          </w:tcPr>
-          <w:p>
-            <w:pPr>
-              <w:contextualSpacing/>
-              <w:jc w:val="right"/>
-              <w:rPr>
-                <w:rFonts w:ascii="Times New Roman"/>
-                <w:sz w:val="24"/>
-                <w:szCs w:val="24"/>
-              </w:rPr>
-            </w:pPr>
-          </w:p>
-        </w:tc>
-      </w:tr>
-      <w:tr>
-        <w:tc>
-          <w:tcPr>
-            <w:tcW w:w="3651" w:type="dxa"/>
-            <w:tcBorders>
-              <w:top w:val="nil"/>
-            </w:tcBorders>
+          </w:tcPr>
+          <w:p>
+            <w:pPr>
+              <w:contextualSpacing/>
+              <w:jc w:val="right"/>
+              <w:rPr>
+                <w:rFonts w:ascii="Times New Roman"/>
+                <w:sz w:val="24"/>
+                <w:szCs w:val="24"/>
+              </w:rPr>
+            </w:pPr>
+          </w:p>
+        </w:tc>
+      </w:tr>
+      <w:tr>
+        <w:tc>
+          <w:tcPr>
+            <w:tcW w:w="3651" w:type="dxa"/>
           </w:tcPr>
           <w:p>
             <w:pPr>
@@ -187,6 +180,7 @@
               </w:rPr>
               <w:t>_</w:t>
             </w:r>
+            <w:proofErr w:type="spellStart"/>
             <w:r>
               <w:rPr>
                 <w:rFonts w:ascii="Times New Roman"/>
@@ -197,6 +191,7 @@
               </w:rPr>
               <w:t>fio</w:t>
             </w:r>
+            <w:proofErr w:type="spellEnd"/>
             <w:r>
               <w:rPr>
                 <w:rFonts w:ascii="Times New Roman"/>
@@ -222,46 +217,24 @@
         <w:tc>
           <w:tcPr>
             <w:tcW w:w="3651" w:type="dxa"/>
-            <w:tcBorders>
-              <w:bottom w:val="nil"/>
-            </w:tcBorders>
-          </w:tcPr>
-          <w:p>
-            <w:pPr>
-              <w:contextualSpacing/>
-              <w:jc w:val="right"/>
-              <w:rPr>
-                <w:rFonts w:ascii="Times New Roman"/>
-                <w:sz w:val="24"/>
-                <w:szCs w:val="24"/>
-              </w:rPr>
-            </w:pPr>
-            <w:r>
-              <w:rPr>
-                <w:rFonts w:ascii="Times New Roman"/>
-                <w:sz w:val="24"/>
-                <w:szCs w:val="24"/>
-              </w:rPr>
-              <w:t>(наимено</w:t>
-            </w:r>
-            <w:r>
-              <w:rPr>
-                <w:rFonts w:ascii="Times New Roman"/>
-                <w:sz w:val="24"/>
-                <w:szCs w:val="24"/>
-              </w:rPr>
-              <w:t>вание юр. лица, ФИО)</w:t>
-            </w:r>
-          </w:p>
-        </w:tc>
-      </w:tr>
-      <w:tr>
-        <w:tc>
-          <w:tcPr>
-            <w:tcW w:w="3651" w:type="dxa"/>
-            <w:tcBorders>
-              <w:top w:val="nil"/>
-            </w:tcBorders>
+          </w:tcPr>
+          <w:p>
+            <w:pPr>
+              <w:contextualSpacing/>
+              <w:jc w:val="right"/>
+              <w:rPr>
+                <w:rFonts w:ascii="Times New Roman"/>
+                <w:sz w:val="24"/>
+                <w:szCs w:val="24"/>
+              </w:rPr>
+            </w:pPr>
+          </w:p>
+        </w:tc>
+      </w:tr>
+      <w:tr>
+        <w:tc>
+          <w:tcPr>
+            <w:tcW w:w="3651" w:type="dxa"/>
           </w:tcPr>
           <w:p>
             <w:pPr>
@@ -322,89 +295,60 @@
         <w:tc>
           <w:tcPr>
             <w:tcW w:w="3651" w:type="dxa"/>
-            <w:tcBorders>
-              <w:top w:val="nil"/>
-              <w:bottom w:val="nil"/>
-            </w:tcBorders>
-          </w:tcPr>
-          <w:p>
-            <w:pPr>
-              <w:contextualSpacing/>
-              <w:jc w:val="right"/>
-              <w:rPr>
-                <w:rFonts w:ascii="Times New Roman"/>
-                <w:sz w:val="24"/>
-                <w:szCs w:val="24"/>
-              </w:rPr>
-            </w:pPr>
-            <w:r>
-              <w:rPr>
-                <w:rFonts w:ascii="Times New Roman"/>
-                <w:sz w:val="24"/>
-                <w:szCs w:val="24"/>
-              </w:rPr>
-              <w:t>(место нахождения)</w:t>
-            </w:r>
-          </w:p>
-        </w:tc>
-      </w:tr>
-      <w:tr>
-        <w:tc>
-          <w:tcPr>
-            <w:tcW w:w="3651" w:type="dxa"/>
-            <w:tcBorders>
-              <w:top w:val="nil"/>
-            </w:tcBorders>
-          </w:tcPr>
-          <w:p>
-            <w:pPr>
-              <w:contextualSpacing/>
-              <w:jc w:val="right"/>
-              <w:rPr>
-                <w:rFonts w:ascii="Times New Roman"/>
-                <w:sz w:val="24"/>
-                <w:szCs w:val="24"/>
-              </w:rPr>
-            </w:pPr>
-          </w:p>
-        </w:tc>
-      </w:tr>
-      <w:tr>
-        <w:tc>
-          <w:tcPr>
-            <w:tcW w:w="3651" w:type="dxa"/>
-            <w:tcBorders>
-              <w:bottom w:val="nil"/>
-            </w:tcBorders>
-          </w:tcPr>
-          <w:p>
-            <w:pPr>
-              <w:contextualSpacing/>
-              <w:jc w:val="right"/>
-              <w:rPr>
-                <w:rFonts w:ascii="Times New Roman"/>
-                <w:sz w:val="24"/>
-                <w:szCs w:val="24"/>
-              </w:rPr>
-            </w:pPr>
-            <w:r>
-              <w:rPr>
-                <w:rFonts w:ascii="Times New Roman"/>
-                <w:sz w:val="24"/>
-                <w:szCs w:val="24"/>
-              </w:rPr>
-              <w:t>(почтовый адрес)</w:t>
-            </w:r>
-          </w:p>
-        </w:tc>
-      </w:tr>
-      <w:tr>
-        <w:tc>
-          <w:tcPr>
-            <w:tcW w:w="3651" w:type="dxa"/>
-            <w:tcBorders>
-              <w:top w:val="nil"/>
-            </w:tcBorders>
+          </w:tcPr>
+          <w:p>
+            <w:pPr>
+              <w:contextualSpacing/>
+              <w:jc w:val="right"/>
+              <w:rPr>
+                <w:rFonts w:ascii="Times New Roman"/>
+                <w:sz w:val="24"/>
+                <w:szCs w:val="24"/>
+              </w:rPr>
+            </w:pPr>
+          </w:p>
+        </w:tc>
+      </w:tr>
+      <w:tr>
+        <w:tc>
+          <w:tcPr>
+            <w:tcW w:w="3651" w:type="dxa"/>
+          </w:tcPr>
+          <w:p>
+            <w:pPr>
+              <w:contextualSpacing/>
+              <w:jc w:val="right"/>
+              <w:rPr>
+                <w:rFonts w:ascii="Times New Roman"/>
+                <w:sz w:val="24"/>
+                <w:szCs w:val="24"/>
+              </w:rPr>
+            </w:pPr>
+          </w:p>
+        </w:tc>
+      </w:tr>
+      <w:tr>
+        <w:tc>
+          <w:tcPr>
+            <w:tcW w:w="3651" w:type="dxa"/>
+          </w:tcPr>
+          <w:p>
+            <w:pPr>
+              <w:contextualSpacing/>
+              <w:jc w:val="right"/>
+              <w:rPr>
+                <w:rFonts w:ascii="Times New Roman"/>
+                <w:sz w:val="24"/>
+                <w:szCs w:val="24"/>
+              </w:rPr>
+            </w:pPr>
+          </w:p>
+        </w:tc>
+      </w:tr>
+      <w:tr>
+        <w:tc>
+          <w:tcPr>
+            <w:tcW w:w="3651" w:type="dxa"/>
           </w:tcPr>
           <w:p>
             <w:pPr>
@@ -465,88 +409,60 @@
         <w:tc>
           <w:tcPr>
             <w:tcW w:w="3651" w:type="dxa"/>
-            <w:tcBorders>
-              <w:bottom w:val="nil"/>
-            </w:tcBorders>
-          </w:tcPr>
-          <w:p>
-            <w:pPr>
-              <w:contextualSpacing/>
-              <w:jc w:val="right"/>
-              <w:rPr>
-                <w:rFonts w:ascii="Times New Roman"/>
-                <w:sz w:val="24"/>
-                <w:szCs w:val="24"/>
-              </w:rPr>
-            </w:pPr>
-            <w:r>
-              <w:rPr>
-                <w:rFonts w:ascii="Times New Roman"/>
-                <w:sz w:val="24"/>
-                <w:szCs w:val="24"/>
-              </w:rPr>
-              <w:t>(номер контактного телефона)</w:t>
-            </w:r>
-          </w:p>
-        </w:tc>
-      </w:tr>
-      <w:tr>
-        <w:tc>
-          <w:tcPr>
-            <w:tcW w:w="3651" w:type="dxa"/>
-            <w:tcBorders>
-              <w:top w:val="nil"/>
-            </w:tcBorders>
-          </w:tcPr>
-          <w:p>
-            <w:pPr>
-              <w:contextualSpacing/>
-              <w:jc w:val="right"/>
-              <w:rPr>
-                <w:rFonts w:ascii="Times New Roman"/>
-                <w:sz w:val="24"/>
-                <w:szCs w:val="24"/>
-              </w:rPr>
-            </w:pPr>
-          </w:p>
-        </w:tc>
-      </w:tr>
-      <w:tr>
-        <w:tc>
-          <w:tcPr>
-            <w:tcW w:w="3651" w:type="dxa"/>
-            <w:tcBorders>
-              <w:bottom w:val="nil"/>
-            </w:tcBorders>
-          </w:tcPr>
-          <w:p>
-            <w:pPr>
-              <w:contextualSpacing/>
-              <w:jc w:val="right"/>
-              <w:rPr>
-                <w:rFonts w:ascii="Times New Roman"/>
-                <w:sz w:val="24"/>
-                <w:szCs w:val="24"/>
-              </w:rPr>
-            </w:pPr>
-            <w:r>
-              <w:rPr>
-                <w:rFonts w:ascii="Times New Roman"/>
-                <w:sz w:val="24"/>
-                <w:szCs w:val="24"/>
-              </w:rPr>
-              <w:t>(номер факса)</w:t>
-            </w:r>
-          </w:p>
-        </w:tc>
-      </w:tr>
-      <w:tr>
-        <w:tc>
-          <w:tcPr>
-            <w:tcW w:w="3651" w:type="dxa"/>
-            <w:tcBorders>
-              <w:top w:val="nil"/>
-            </w:tcBorders>
+          </w:tcPr>
+          <w:p>
+            <w:pPr>
+              <w:contextualSpacing/>
+              <w:jc w:val="right"/>
+              <w:rPr>
+                <w:rFonts w:ascii="Times New Roman"/>
+                <w:sz w:val="24"/>
+                <w:szCs w:val="24"/>
+              </w:rPr>
+            </w:pPr>
+          </w:p>
+        </w:tc>
+      </w:tr>
+      <w:tr>
+        <w:tc>
+          <w:tcPr>
+            <w:tcW w:w="3651" w:type="dxa"/>
+          </w:tcPr>
+          <w:p>
+            <w:pPr>
+              <w:contextualSpacing/>
+              <w:jc w:val="right"/>
+              <w:rPr>
+                <w:rFonts w:ascii="Times New Roman"/>
+                <w:sz w:val="24"/>
+                <w:szCs w:val="24"/>
+              </w:rPr>
+            </w:pPr>
+          </w:p>
+        </w:tc>
+      </w:tr>
+      <w:tr>
+        <w:tc>
+          <w:tcPr>
+            <w:tcW w:w="3651" w:type="dxa"/>
+          </w:tcPr>
+          <w:p>
+            <w:pPr>
+              <w:contextualSpacing/>
+              <w:jc w:val="right"/>
+              <w:rPr>
+                <w:rFonts w:ascii="Times New Roman"/>
+                <w:sz w:val="24"/>
+                <w:szCs w:val="24"/>
+              </w:rPr>
+            </w:pPr>
+          </w:p>
+        </w:tc>
+      </w:tr>
+      <w:tr>
+        <w:tc>
+          <w:tcPr>
+            <w:tcW w:w="3651" w:type="dxa"/>
           </w:tcPr>
           <w:p>
             <w:pPr>
@@ -566,6 +482,7 @@
               </w:rPr>
               <w:t>{</w:t>
             </w:r>
+            <w:proofErr w:type="spellStart"/>
             <w:r>
               <w:rPr>
                 <w:rFonts w:ascii="Times New Roman"/>
@@ -575,6 +492,7 @@
               </w:rPr>
               <w:t>applicant_email</w:t>
             </w:r>
+            <w:proofErr w:type="spellEnd"/>
             <w:r>
               <w:rPr>
                 <w:rFonts w:ascii="Times New Roman"/>
@@ -590,61 +508,42 @@
         <w:tc>
           <w:tcPr>
             <w:tcW w:w="3651" w:type="dxa"/>
-            <w:tcBorders>
-              <w:bottom w:val="nil"/>
-            </w:tcBorders>
-          </w:tcPr>
-          <w:p>
-            <w:pPr>
-              <w:contextualSpacing/>
-              <w:jc w:val="right"/>
-              <w:rPr>
-                <w:rFonts w:ascii="Times New Roman"/>
-                <w:sz w:val="24"/>
-                <w:szCs w:val="24"/>
-              </w:rPr>
-            </w:pPr>
-            <w:r>
-              <w:rPr>
-                <w:rFonts w:ascii="Times New Roman"/>
-                <w:sz w:val="24"/>
-                <w:szCs w:val="24"/>
-              </w:rPr>
-              <w:t>(адрес электронной почты)</w:t>
-            </w:r>
-          </w:p>
-        </w:tc>
-      </w:tr>
-      <w:tr>
-        <w:tc>
-          <w:tcPr>
-            <w:tcW w:w="3651" w:type="dxa"/>
-            <w:tcBorders>
-              <w:top w:val="nil"/>
-              <w:bottom w:val="nil"/>
-            </w:tcBorders>
-          </w:tcPr>
-          <w:p>
-            <w:pPr>
-              <w:contextualSpacing/>
-              <w:jc w:val="right"/>
-              <w:rPr>
-                <w:rFonts w:ascii="Times New Roman"/>
-                <w:sz w:val="24"/>
-                <w:szCs w:val="24"/>
-              </w:rPr>
-            </w:pPr>
-          </w:p>
-        </w:tc>
-      </w:tr>
-      <w:tr>
-        <w:tc>
-          <w:tcPr>
-            <w:tcW w:w="3651" w:type="dxa"/>
-            <w:tcBorders>
-              <w:top w:val="nil"/>
-              <w:bottom w:val="nil"/>
-            </w:tcBorders>
+          </w:tcPr>
+          <w:p>
+            <w:pPr>
+              <w:contextualSpacing/>
+              <w:jc w:val="right"/>
+              <w:rPr>
+                <w:rFonts w:ascii="Times New Roman"/>
+                <w:sz w:val="24"/>
+                <w:szCs w:val="24"/>
+              </w:rPr>
+            </w:pPr>
+          </w:p>
+        </w:tc>
+      </w:tr>
+      <w:tr>
+        <w:tc>
+          <w:tcPr>
+            <w:tcW w:w="3651" w:type="dxa"/>
+          </w:tcPr>
+          <w:p>
+            <w:pPr>
+              <w:contextualSpacing/>
+              <w:jc w:val="right"/>
+              <w:rPr>
+                <w:rFonts w:ascii="Times New Roman"/>
+                <w:sz w:val="24"/>
+                <w:szCs w:val="24"/>
+              </w:rPr>
+            </w:pPr>
+          </w:p>
+        </w:tc>
+      </w:tr>
+      <w:tr>
+        <w:tc>
+          <w:tcPr>
+            <w:tcW w:w="3651" w:type="dxa"/>
           </w:tcPr>
           <w:p>
             <w:pPr>
@@ -683,10 +582,6 @@
         <w:tc>
           <w:tcPr>
             <w:tcW w:w="3651" w:type="dxa"/>
-            <w:tcBorders>
-              <w:top w:val="nil"/>
-              <w:bottom w:val="single" w:sz="4" w:space="0" w:color="auto"/>
-            </w:tcBorders>
           </w:tcPr>
           <w:p>
             <w:pPr>
@@ -708,19 +603,37 @@
                 <w:szCs w:val="24"/>
                 <w:lang w:val="en-US"/>
               </w:rPr>
-              <w:t>{zakaz_kontaktnoe_lico}</w:t>
-            </w:r>
-          </w:p>
-        </w:tc>
-      </w:tr>
-      <w:tr>
-        <w:tc>
-          <w:tcPr>
-            <w:tcW w:w="3651" w:type="dxa"/>
-            <w:tcBorders>
-              <w:top w:val="single" w:sz="4" w:space="0" w:color="auto"/>
-              <w:bottom w:val="nil"/>
-            </w:tcBorders>
+              <w:t>{</w:t>
+            </w:r>
+            <w:proofErr w:type="spellStart"/>
+            <w:r>
+              <w:rPr>
+                <w:rFonts w:ascii="Times New Roman"/>
+                <w:bCs/>
+                <w:sz w:val="24"/>
+                <w:szCs w:val="24"/>
+                <w:lang w:val="en-US"/>
+              </w:rPr>
+              <w:t>zakaz_kontaktnoe_lico</w:t>
+            </w:r>
+            <w:proofErr w:type="spellEnd"/>
+            <w:r>
+              <w:rPr>
+                <w:rFonts w:ascii="Times New Roman"/>
+                <w:bCs/>
+                <w:sz w:val="24"/>
+                <w:szCs w:val="24"/>
+                <w:lang w:val="en-US"/>
+              </w:rPr>
+              <w:t>}</w:t>
+            </w:r>
+          </w:p>
+        </w:tc>
+      </w:tr>
+      <w:tr>
+        <w:tc>
+          <w:tcPr>
+            <w:tcW w:w="3651" w:type="dxa"/>
           </w:tcPr>
           <w:p>
             <w:pPr>
@@ -734,85 +647,13 @@
                 <w:szCs w:val="24"/>
               </w:rPr>
             </w:pPr>
-            <w:r>
-              <w:rPr>
-                <w:rFonts w:ascii="Times New Roman"/>
-                <w:sz w:val="24"/>
-                <w:szCs w:val="24"/>
-              </w:rPr>
-              <w:t>(наименование юр. лица, ФИО)</w:t>
-            </w:r>
-          </w:p>
-        </w:tc>
-      </w:tr>
-      <w:tr>
-        <w:tc>
-          <w:tcPr>
-            <w:tcW w:w="3651" w:type="dxa"/>
-            <w:tcBorders>
-              <w:top w:val="nil"/>
-            </w:tcBorders>
-          </w:tcPr>
-          <w:p>
-            <w:pPr>
-              <w:contextualSpacing/>
-              <w:jc w:val="right"/>
-              <w:rPr>
-                <w:rFonts w:ascii="Times New Roman"/>
-                <w:sz w:val="24"/>
-                <w:szCs w:val="24"/>
-                <w:lang w:val="en-US"/>
-              </w:rPr>
-            </w:pPr>
-            <w:r>
-              <w:rPr>
-                <w:rFonts w:ascii="Times New Roman"/>
-                <w:sz w:val="24"/>
-                <w:szCs w:val="24"/>
-                <w:lang w:val="en-US"/>
-              </w:rPr>
-              <w:t>{zakaz_mesto}</w:t>
-            </w:r>
-          </w:p>
-        </w:tc>
-      </w:tr>
-      <w:tr>
-        <w:tc>
-          <w:tcPr>
-            <w:tcW w:w="3651" w:type="dxa"/>
-            <w:tcBorders>
-              <w:top w:val="single" w:sz="4" w:space="0" w:color="auto"/>
-              <w:bottom w:val="nil"/>
-            </w:tcBorders>
-          </w:tcPr>
-          <w:p>
-            <w:pPr>
-              <w:contextualSpacing/>
-              <w:jc w:val="right"/>
-              <w:rPr>
-                <w:rFonts w:ascii="Times New Roman"/>
-                <w:sz w:val="24"/>
-                <w:szCs w:val="24"/>
-              </w:rPr>
-            </w:pPr>
-            <w:r>
-              <w:rPr>
-                <w:rFonts w:ascii="Times New Roman"/>
-                <w:sz w:val="24"/>
-                <w:szCs w:val="24"/>
-              </w:rPr>
-              <w:t>(место нахождения)</w:t>
-            </w:r>
-          </w:p>
-        </w:tc>
-      </w:tr>
-      <w:tr>
-        <w:tc>
-          <w:tcPr>
-            <w:tcW w:w="3651" w:type="dxa"/>
-            <w:tcBorders>
-              <w:top w:val="nil"/>
-            </w:tcBorders>
+          </w:p>
+        </w:tc>
+      </w:tr>
+      <w:tr>
+        <w:tc>
+          <w:tcPr>
+            <w:tcW w:w="3651" w:type="dxa"/>
           </w:tcPr>
           <w:p>
             <w:pPr>
@@ -834,18 +675,97 @@
               </w:rPr>
               <w:t>{</w:t>
             </w:r>
+            <w:proofErr w:type="spellStart"/>
+            <w:r>
+              <w:rPr>
+                <w:rFonts w:ascii="Times New Roman"/>
+                <w:sz w:val="24"/>
+                <w:szCs w:val="24"/>
+                <w:lang w:val="en-US"/>
+              </w:rPr>
+              <w:t>zakaz_mesto</w:t>
+            </w:r>
+            <w:proofErr w:type="spellEnd"/>
+            <w:r>
+              <w:rPr>
+                <w:rFonts w:ascii="Times New Roman"/>
+                <w:sz w:val="24"/>
+                <w:szCs w:val="24"/>
+                <w:lang w:val="en-US"/>
+              </w:rPr>
+              <w:t>}</w:t>
+            </w:r>
+          </w:p>
+        </w:tc>
+      </w:tr>
+      <w:tr>
+        <w:tc>
+          <w:tcPr>
+            <w:tcW w:w="3651" w:type="dxa"/>
+          </w:tcPr>
+          <w:p>
+            <w:pPr>
+              <w:contextualSpacing/>
+              <w:jc w:val="right"/>
+              <w:rPr>
+                <w:rFonts w:ascii="Times New Roman"/>
+                <w:sz w:val="24"/>
+                <w:szCs w:val="24"/>
+              </w:rPr>
+            </w:pPr>
+          </w:p>
+        </w:tc>
+      </w:tr>
+      <w:tr>
+        <w:tc>
+          <w:tcPr>
+            <w:tcW w:w="3651" w:type="dxa"/>
+          </w:tcPr>
+          <w:p>
+            <w:pPr>
+              <w:contextualSpacing/>
+              <w:jc w:val="right"/>
+              <w:rPr>
+                <w:rFonts w:ascii="Times New Roman"/>
+                <w:sz w:val="24"/>
+                <w:szCs w:val="24"/>
+                <w:lang w:val="en-US"/>
+              </w:rPr>
+            </w:pPr>
+            <w:r>
+              <w:rPr>
+                <w:rFonts w:ascii="Times New Roman"/>
+                <w:sz w:val="24"/>
+                <w:szCs w:val="24"/>
+                <w:lang w:val="en-US"/>
+              </w:rPr>
+              <w:t>{</w:t>
+            </w:r>
             <w:r>
               <w:t xml:space="preserve"> </w:t>
             </w:r>
-            <w:r>
-              <w:rPr>
-                <w:rFonts w:ascii="Times New Roman"/>
-                <w:sz w:val="24"/>
-                <w:szCs w:val="24"/>
-                <w:lang w:val="en-US"/>
-              </w:rPr>
-              <w:t>zakaz_address</w:t>
-            </w:r>
+            <w:proofErr w:type="spellStart"/>
+            <w:r>
+              <w:rPr>
+                <w:rFonts w:ascii="Times New Roman"/>
+                <w:sz w:val="24"/>
+                <w:szCs w:val="24"/>
+                <w:lang w:val="en-US"/>
+              </w:rPr>
+              <w:t>zakaz</w:t>
+            </w:r>
+            <w:bookmarkStart w:id="0" w:name="_GoBack"/>
+            <w:bookmarkEnd w:id="0"/>
+            <w:r>
+              <w:rPr>
+                <w:rFonts w:ascii="Times New Roman"/>
+                <w:sz w:val="24"/>
+                <w:szCs w:val="24"/>
+                <w:lang w:val="en-US"/>
+              </w:rPr>
+              <w:t>_address</w:t>
+            </w:r>
+            <w:proofErr w:type="spellEnd"/>
             <w:r>
               <w:rPr>
                 <w:rFonts w:ascii="Times New Roman"/>
@@ -862,122 +782,107 @@
         <w:tc>
           <w:tcPr>
             <w:tcW w:w="3651" w:type="dxa"/>
-            <w:tcBorders>
-              <w:top w:val="single" w:sz="4" w:space="0" w:color="auto"/>
-              <w:bottom w:val="nil"/>
-            </w:tcBorders>
-          </w:tcPr>
-          <w:p>
-            <w:pPr>
-              <w:contextualSpacing/>
-              <w:jc w:val="right"/>
-              <w:rPr>
-                <w:rFonts w:ascii="Times New Roman"/>
-                <w:sz w:val="24"/>
-                <w:szCs w:val="24"/>
-              </w:rPr>
-            </w:pPr>
-            <w:r>
-              <w:rPr>
-                <w:rFonts w:ascii="Times New Roman"/>
-                <w:sz w:val="24"/>
-                <w:szCs w:val="24"/>
-              </w:rPr>
-              <w:t>(почтовый адрес)</w:t>
-            </w:r>
-          </w:p>
-        </w:tc>
-      </w:tr>
-      <w:tr>
-        <w:tc>
-          <w:tcPr>
-            <w:tcW w:w="3651" w:type="dxa"/>
-            <w:tcBorders>
-              <w:top w:val="nil"/>
-            </w:tcBorders>
-          </w:tcPr>
-          <w:p>
-            <w:pPr>
-              <w:contextualSpacing/>
-              <w:jc w:val="right"/>
-              <w:rPr>
-                <w:rFonts w:ascii="Times New Roman"/>
-                <w:sz w:val="24"/>
-                <w:szCs w:val="24"/>
-              </w:rPr>
-            </w:pPr>
-            <w:r>
-              <w:rPr>
-                <w:rFonts w:ascii="Times New Roman"/>
-                <w:sz w:val="24"/>
-                <w:szCs w:val="24"/>
-                <w:lang w:val="en-US"/>
-              </w:rPr>
-              <w:t>{zakaz_phone}</w:t>
-            </w:r>
-          </w:p>
-        </w:tc>
-      </w:tr>
-      <w:tr>
-        <w:tc>
-          <w:tcPr>
-            <w:tcW w:w="3651" w:type="dxa"/>
-            <w:tcBorders>
-              <w:top w:val="single" w:sz="4" w:space="0" w:color="auto"/>
-              <w:bottom w:val="nil"/>
-            </w:tcBorders>
-          </w:tcPr>
-          <w:p>
-            <w:pPr>
-              <w:contextualSpacing/>
-              <w:jc w:val="right"/>
-              <w:rPr>
-                <w:rFonts w:ascii="Times New Roman"/>
-                <w:sz w:val="24"/>
-                <w:szCs w:val="24"/>
-              </w:rPr>
-            </w:pPr>
-            <w:r>
-              <w:rPr>
-                <w:rFonts w:ascii="Times New Roman"/>
-                <w:sz w:val="24"/>
-                <w:szCs w:val="24"/>
-              </w:rPr>
-              <w:t>(номер контактного телефона)</w:t>
-            </w:r>
-          </w:p>
-        </w:tc>
-      </w:tr>
-      <w:tr>
-        <w:tc>
-          <w:tcPr>
-            <w:tcW w:w="3651" w:type="dxa"/>
-            <w:tcBorders>
-              <w:top w:val="nil"/>
-              <w:bottom w:val="nil"/>
-            </w:tcBorders>
-          </w:tcPr>
-          <w:p>
-            <w:pPr>
-              <w:contextualSpacing/>
-              <w:jc w:val="right"/>
-              <w:rPr>
-                <w:rFonts w:ascii="Times New Roman"/>
-                <w:sz w:val="24"/>
-                <w:szCs w:val="24"/>
-              </w:rPr>
-            </w:pPr>
-          </w:p>
-        </w:tc>
-      </w:tr>
-      <w:tr>
-        <w:tc>
-          <w:tcPr>
-            <w:tcW w:w="3651" w:type="dxa"/>
-            <w:tcBorders>
-              <w:top w:val="nil"/>
-              <w:bottom w:val="nil"/>
-            </w:tcBorders>
+          </w:tcPr>
+          <w:p>
+            <w:pPr>
+              <w:contextualSpacing/>
+              <w:jc w:val="right"/>
+              <w:rPr>
+                <w:rFonts w:ascii="Times New Roman"/>
+                <w:sz w:val="24"/>
+                <w:szCs w:val="24"/>
+              </w:rPr>
+            </w:pPr>
+          </w:p>
+        </w:tc>
+      </w:tr>
+      <w:tr>
+        <w:tc>
+          <w:tcPr>
+            <w:tcW w:w="3651" w:type="dxa"/>
+          </w:tcPr>
+          <w:p>
+            <w:pPr>
+              <w:contextualSpacing/>
+              <w:jc w:val="right"/>
+              <w:rPr>
+                <w:rFonts w:ascii="Times New Roman"/>
+                <w:sz w:val="24"/>
+                <w:szCs w:val="24"/>
+              </w:rPr>
+            </w:pPr>
+            <w:r>
+              <w:rPr>
+                <w:rFonts w:ascii="Times New Roman"/>
+                <w:sz w:val="24"/>
+                <w:szCs w:val="24"/>
+                <w:lang w:val="en-US"/>
+              </w:rPr>
+              <w:t>{</w:t>
+            </w:r>
+            <w:proofErr w:type="spellStart"/>
+            <w:r>
+              <w:rPr>
+                <w:rFonts w:ascii="Times New Roman"/>
+                <w:sz w:val="24"/>
+                <w:szCs w:val="24"/>
+                <w:lang w:val="en-US"/>
+              </w:rPr>
+              <w:t>zakaz_phone</w:t>
+            </w:r>
+            <w:proofErr w:type="spellEnd"/>
+            <w:r>
+              <w:rPr>
+                <w:rFonts w:ascii="Times New Roman"/>
+                <w:sz w:val="24"/>
+                <w:szCs w:val="24"/>
+                <w:lang w:val="en-US"/>
+              </w:rPr>
+              <w:t>}</w:t>
+            </w:r>
+          </w:p>
+        </w:tc>
+      </w:tr>
+      <w:tr>
+        <w:tc>
+          <w:tcPr>
+            <w:tcW w:w="3651" w:type="dxa"/>
+          </w:tcPr>
+          <w:p>
+            <w:pPr>
+              <w:contextualSpacing/>
+              <w:jc w:val="right"/>
+              <w:rPr>
+                <w:rFonts w:ascii="Times New Roman"/>
+                <w:sz w:val="24"/>
+                <w:szCs w:val="24"/>
+              </w:rPr>
+            </w:pPr>
+          </w:p>
+        </w:tc>
+      </w:tr>
+      <w:tr>
+        <w:tc>
+          <w:tcPr>
+            <w:tcW w:w="3651" w:type="dxa"/>
+          </w:tcPr>
+          <w:p>
+            <w:pPr>
+              <w:contextualSpacing/>
+              <w:jc w:val="right"/>
+              <w:rPr>
+                <w:rFonts w:ascii="Times New Roman"/>
+                <w:sz w:val="24"/>
+                <w:szCs w:val="24"/>
+              </w:rPr>
+            </w:pPr>
+          </w:p>
+        </w:tc>
+      </w:tr>
+      <w:tr>
+        <w:tc>
+          <w:tcPr>
+            <w:tcW w:w="3651" w:type="dxa"/>
           </w:tcPr>
           <w:p>
             <w:pPr>
@@ -1014,9 +919,6 @@
         <w:tc>
           <w:tcPr>
             <w:tcW w:w="3651" w:type="dxa"/>
-            <w:tcBorders>
-              <w:top w:val="nil"/>
-            </w:tcBorders>
           </w:tcPr>
           <w:p>
             <w:pPr>
@@ -1038,6 +940,7 @@
               </w:rPr>
               <w:t>{</w:t>
             </w:r>
+            <w:proofErr w:type="spellStart"/>
             <w:r>
               <w:rPr>
                 <w:rFonts w:ascii="Times New Roman"/>
@@ -1047,6 +950,7 @@
               </w:rPr>
               <w:t>organiz_fio</w:t>
             </w:r>
+            <w:proofErr w:type="spellEnd"/>
             <w:r>
               <w:rPr>
                 <w:rFonts w:ascii="Times New Roman"/>
@@ -1063,10 +967,6 @@
         <w:tc>
           <w:tcPr>
             <w:tcW w:w="3651" w:type="dxa"/>
-            <w:tcBorders>
-              <w:top w:val="single" w:sz="4" w:space="0" w:color="auto"/>
-              <w:bottom w:val="nil"/>
-            </w:tcBorders>
           </w:tcPr>
           <w:p>
             <w:pPr>
@@ -1079,24 +979,13 @@
                 <w:szCs w:val="24"/>
               </w:rPr>
             </w:pPr>
-            <w:r>
-              <w:rPr>
-                <w:rFonts w:ascii="Times New Roman"/>
-                <w:sz w:val="24"/>
-                <w:szCs w:val="24"/>
-              </w:rPr>
-              <w:t>(наименование юр. лица, ФИО)</w:t>
-            </w:r>
-          </w:p>
-        </w:tc>
-      </w:tr>
-      <w:tr>
-        <w:tc>
-          <w:tcPr>
-            <w:tcW w:w="3651" w:type="dxa"/>
-            <w:tcBorders>
-              <w:top w:val="nil"/>
-            </w:tcBorders>
+          </w:p>
+        </w:tc>
+      </w:tr>
+      <w:tr>
+        <w:tc>
+          <w:tcPr>
+            <w:tcW w:w="3651" w:type="dxa"/>
           </w:tcPr>
           <w:p>
             <w:pPr>
@@ -1116,19 +1005,35 @@
                 <w:szCs w:val="24"/>
                 <w:lang w:val="en-US"/>
               </w:rPr>
-              <w:t>{organiz_mesto}</w:t>
-            </w:r>
-          </w:p>
-        </w:tc>
-      </w:tr>
-      <w:tr>
-        <w:tc>
-          <w:tcPr>
-            <w:tcW w:w="3651" w:type="dxa"/>
-            <w:tcBorders>
-              <w:top w:val="single" w:sz="4" w:space="0" w:color="auto"/>
-              <w:bottom w:val="nil"/>
-            </w:tcBorders>
+              <w:t>{</w:t>
+            </w:r>
+            <w:proofErr w:type="spellStart"/>
+            <w:r>
+              <w:rPr>
+                <w:rFonts w:ascii="Times New Roman"/>
+                <w:sz w:val="24"/>
+                <w:szCs w:val="24"/>
+                <w:lang w:val="en-US"/>
+              </w:rPr>
+              <w:t>organiz_mesto</w:t>
+            </w:r>
+            <w:proofErr w:type="spellEnd"/>
+            <w:r>
+              <w:rPr>
+                <w:rFonts w:ascii="Times New Roman"/>
+                <w:sz w:val="24"/>
+                <w:szCs w:val="24"/>
+                <w:lang w:val="en-US"/>
+              </w:rPr>
+              <w:t>}</w:t>
+            </w:r>
+          </w:p>
+        </w:tc>
+      </w:tr>
+      <w:tr>
+        <w:tc>
+          <w:tcPr>
+            <w:tcW w:w="3651" w:type="dxa"/>
           </w:tcPr>
           <w:p>
             <w:pPr>
@@ -1141,24 +1046,13 @@
                 <w:szCs w:val="24"/>
               </w:rPr>
             </w:pPr>
-            <w:r>
-              <w:rPr>
-                <w:rFonts w:ascii="Times New Roman"/>
-                <w:sz w:val="24"/>
-                <w:szCs w:val="24"/>
-              </w:rPr>
-              <w:t>(место нахождения)</w:t>
-            </w:r>
-          </w:p>
-        </w:tc>
-      </w:tr>
-      <w:tr>
-        <w:tc>
-          <w:tcPr>
-            <w:tcW w:w="3651" w:type="dxa"/>
-            <w:tcBorders>
-              <w:top w:val="nil"/>
-            </w:tcBorders>
+          </w:p>
+        </w:tc>
+      </w:tr>
+      <w:tr>
+        <w:tc>
+          <w:tcPr>
+            <w:tcW w:w="3651" w:type="dxa"/>
           </w:tcPr>
           <w:p>
             <w:pPr>
@@ -1179,6 +1073,7 @@
               </w:rPr>
               <w:t>{</w:t>
             </w:r>
+            <w:proofErr w:type="spellStart"/>
             <w:r>
               <w:rPr>
                 <w:rFonts w:ascii="Times New Roman"/>
@@ -1188,6 +1083,7 @@
               </w:rPr>
               <w:t>organiz_address</w:t>
             </w:r>
+            <w:proofErr w:type="spellEnd"/>
             <w:r>
               <w:rPr>
                 <w:rFonts w:ascii="Times New Roman"/>
@@ -1204,39 +1100,24 @@
         <w:tc>
           <w:tcPr>
             <w:tcW w:w="3651" w:type="dxa"/>
-            <w:tcBorders>
-              <w:top w:val="single" w:sz="4" w:space="0" w:color="auto"/>
-              <w:bottom w:val="nil"/>
-            </w:tcBorders>
-          </w:tcPr>
-          <w:p>
-            <w:pPr>
-              <w:contextualSpacing/>
-              <w:jc w:val="right"/>
-              <w:rPr>
-                <w:rFonts w:ascii="Times New Roman"/>
-                <w:sz w:val="24"/>
-                <w:szCs w:val="24"/>
-              </w:rPr>
-            </w:pPr>
-            <w:r>
-              <w:rPr>
-                <w:rFonts w:ascii="Times New Roman"/>
-                <w:sz w:val="24"/>
-                <w:szCs w:val="24"/>
-              </w:rPr>
-              <w:t>(почтовый адрес)</w:t>
-            </w:r>
-          </w:p>
-        </w:tc>
-      </w:tr>
-      <w:tr>
-        <w:tc>
-          <w:tcPr>
-            <w:tcW w:w="3651" w:type="dxa"/>
-            <w:tcBorders>
-              <w:top w:val="nil"/>
-            </w:tcBorders>
+          </w:tcPr>
+          <w:p>
+            <w:pPr>
+              <w:contextualSpacing/>
+              <w:jc w:val="right"/>
+              <w:rPr>
+                <w:rFonts w:ascii="Times New Roman"/>
+                <w:sz w:val="24"/>
+                <w:szCs w:val="24"/>
+              </w:rPr>
+            </w:pPr>
+          </w:p>
+        </w:tc>
+      </w:tr>
+      <w:tr>
+        <w:tc>
+          <w:tcPr>
+            <w:tcW w:w="3651" w:type="dxa"/>
           </w:tcPr>
           <w:p>
             <w:pPr>
@@ -1257,6 +1138,7 @@
               </w:rPr>
               <w:t>{</w:t>
             </w:r>
+            <w:proofErr w:type="spellStart"/>
             <w:r>
               <w:rPr>
                 <w:rFonts w:ascii="Times New Roman"/>
@@ -1266,6 +1148,7 @@
               </w:rPr>
               <w:t>organiz_phone</w:t>
             </w:r>
+            <w:proofErr w:type="spellEnd"/>
             <w:r>
               <w:rPr>
                 <w:rFonts w:ascii="Times New Roman"/>
@@ -1282,62 +1165,42 @@
         <w:tc>
           <w:tcPr>
             <w:tcW w:w="3651" w:type="dxa"/>
-            <w:tcBorders>
-              <w:top w:val="single" w:sz="4" w:space="0" w:color="auto"/>
-              <w:bottom w:val="nil"/>
-            </w:tcBorders>
-          </w:tcPr>
-          <w:p>
-            <w:pPr>
-              <w:contextualSpacing/>
-              <w:jc w:val="right"/>
-              <w:rPr>
-                <w:rFonts w:ascii="Times New Roman"/>
-                <w:sz w:val="24"/>
-                <w:szCs w:val="24"/>
-              </w:rPr>
-            </w:pPr>
-            <w:r>
-              <w:rPr>
-                <w:rFonts w:ascii="Times New Roman"/>
-                <w:sz w:val="24"/>
-                <w:szCs w:val="24"/>
-              </w:rPr>
-              <w:t>(номер контактного телефона)</w:t>
-            </w:r>
-          </w:p>
-        </w:tc>
-      </w:tr>
-      <w:tr>
-        <w:tc>
-          <w:tcPr>
-            <w:tcW w:w="3651" w:type="dxa"/>
-            <w:tcBorders>
-              <w:top w:val="nil"/>
-              <w:bottom w:val="nil"/>
-            </w:tcBorders>
-          </w:tcPr>
-          <w:p>
-            <w:pPr>
-              <w:contextualSpacing/>
-              <w:jc w:val="right"/>
-              <w:rPr>
-                <w:rFonts w:ascii="Times New Roman"/>
-                <w:sz w:val="24"/>
-                <w:szCs w:val="24"/>
-              </w:rPr>
-            </w:pPr>
-          </w:p>
-        </w:tc>
-      </w:tr>
-      <w:tr>
-        <w:tc>
-          <w:tcPr>
-            <w:tcW w:w="3651" w:type="dxa"/>
-            <w:tcBorders>
-              <w:top w:val="nil"/>
-              <w:bottom w:val="nil"/>
-            </w:tcBorders>
+          </w:tcPr>
+          <w:p>
+            <w:pPr>
+              <w:contextualSpacing/>
+              <w:jc w:val="right"/>
+              <w:rPr>
+                <w:rFonts w:ascii="Times New Roman"/>
+                <w:sz w:val="24"/>
+                <w:szCs w:val="24"/>
+              </w:rPr>
+            </w:pPr>
+          </w:p>
+        </w:tc>
+      </w:tr>
+      <w:tr>
+        <w:tc>
+          <w:tcPr>
+            <w:tcW w:w="3651" w:type="dxa"/>
+          </w:tcPr>
+          <w:p>
+            <w:pPr>
+              <w:contextualSpacing/>
+              <w:jc w:val="right"/>
+              <w:rPr>
+                <w:rFonts w:ascii="Times New Roman"/>
+                <w:sz w:val="24"/>
+                <w:szCs w:val="24"/>
+              </w:rPr>
+            </w:pPr>
+          </w:p>
+        </w:tc>
+      </w:tr>
+      <w:tr>
+        <w:tc>
+          <w:tcPr>
+            <w:tcW w:w="3651" w:type="dxa"/>
           </w:tcPr>
           <w:p>
             <w:pPr>
@@ -1365,10 +1228,6 @@
         <w:tc>
           <w:tcPr>
             <w:tcW w:w="3651" w:type="dxa"/>
-            <w:tcBorders>
-              <w:top w:val="nil"/>
-              <w:bottom w:val="nil"/>
-            </w:tcBorders>
           </w:tcPr>
           <w:p>
             <w:pPr>
@@ -1388,10 +1247,6 @@
         <w:tc>
           <w:tcPr>
             <w:tcW w:w="3651" w:type="dxa"/>
-            <w:tcBorders>
-              <w:top w:val="nil"/>
-              <w:bottom w:val="nil"/>
-            </w:tcBorders>
           </w:tcPr>
           <w:p>
             <w:pPr>
@@ -1421,9 +1276,6 @@
         <w:tc>
           <w:tcPr>
             <w:tcW w:w="3651" w:type="dxa"/>
-            <w:tcBorders>
-              <w:top w:val="nil"/>
-            </w:tcBorders>
           </w:tcPr>
           <w:p>
             <w:pPr>
@@ -1449,6 +1301,7 @@
               </w:rPr>
               <w:t>{</w:t>
             </w:r>
+            <w:proofErr w:type="spellStart"/>
             <w:r>
               <w:rPr>
                 <w:rFonts w:ascii="Times New Roman"/>
@@ -1460,6 +1313,7 @@
               </w:rPr>
               <w:t>tip_zakupki</w:t>
             </w:r>
+            <w:proofErr w:type="spellEnd"/>
             <w:r>
               <w:rPr>
                 <w:rFonts w:ascii="Times New Roman"/>
@@ -1478,10 +1332,6 @@
         <w:tc>
           <w:tcPr>
             <w:tcW w:w="3651" w:type="dxa"/>
-            <w:tcBorders>
-              <w:top w:val="single" w:sz="4" w:space="0" w:color="auto"/>
-              <w:bottom w:val="nil"/>
-            </w:tcBorders>
           </w:tcPr>
           <w:p>
             <w:pPr>
@@ -1510,9 +1360,6 @@
         <w:tc>
           <w:tcPr>
             <w:tcW w:w="3651" w:type="dxa"/>
-            <w:tcBorders>
-              <w:top w:val="nil"/>
-            </w:tcBorders>
           </w:tcPr>
           <w:p>
             <w:pPr>
@@ -1534,6 +1381,7 @@
               </w:rPr>
               <w:t xml:space="preserve">{ </w:t>
             </w:r>
+            <w:proofErr w:type="spellStart"/>
             <w:r>
               <w:rPr>
                 <w:rFonts w:ascii="Times New Roman"/>
@@ -1543,6 +1391,7 @@
               </w:rPr>
               <w:t>izveshchenie</w:t>
             </w:r>
+            <w:proofErr w:type="spellEnd"/>
             <w:r>
               <w:rPr>
                 <w:rFonts w:ascii="Times New Roman"/>
@@ -1559,10 +1408,6 @@
         <w:tc>
           <w:tcPr>
             <w:tcW w:w="3651" w:type="dxa"/>
-            <w:tcBorders>
-              <w:top w:val="single" w:sz="4" w:space="0" w:color="auto"/>
-              <w:bottom w:val="nil"/>
-            </w:tcBorders>
           </w:tcPr>
           <w:p>
             <w:pPr>
@@ -1589,29 +1434,46 @@
         <w:tc>
           <w:tcPr>
             <w:tcW w:w="3651" w:type="dxa"/>
-            <w:tcBorders>
-              <w:top w:val="nil"/>
-            </w:tcBorders>
-          </w:tcPr>
-          <w:p>
-            <w:pPr>
-              <w:contextualSpacing/>
-              <w:jc w:val="right"/>
-              <w:rPr>
-                <w:rFonts w:ascii="Times New Roman"/>
-                <w:sz w:val="24"/>
-                <w:szCs w:val="24"/>
-                <w:lang w:val="en-US"/>
-              </w:rPr>
-            </w:pPr>
-            <w:r>
-              <w:rPr>
-                <w:rFonts w:ascii="Times New Roman"/>
-                <w:sz w:val="24"/>
-                <w:szCs w:val="24"/>
-                <w:lang w:val="en-US"/>
-              </w:rPr>
-              <w:t>{zakupka_name}</w:t>
+          </w:tcPr>
+          <w:p>
+            <w:pPr>
+              <w:contextualSpacing/>
+              <w:jc w:val="right"/>
+              <w:rPr>
+                <w:rFonts w:ascii="Times New Roman"/>
+                <w:sz w:val="24"/>
+                <w:szCs w:val="24"/>
+                <w:lang w:val="en-US"/>
+              </w:rPr>
+            </w:pPr>
+            <w:r>
+              <w:rPr>
+                <w:rFonts w:ascii="Times New Roman"/>
+                <w:sz w:val="24"/>
+                <w:szCs w:val="24"/>
+                <w:lang w:val="en-US"/>
+              </w:rPr>
+              <w:t>{</w:t>
+            </w:r>
+            <w:proofErr w:type="spellStart"/>
+            <w:r>
+              <w:rPr>
+                <w:rFonts w:ascii="Times New Roman"/>
+                <w:sz w:val="24"/>
+                <w:szCs w:val="24"/>
+                <w:lang w:val="en-US"/>
+              </w:rPr>
+              <w:t>zakupka_name</w:t>
+            </w:r>
+            <w:proofErr w:type="spellEnd"/>
+            <w:r>
+              <w:rPr>
+                <w:rFonts w:ascii="Times New Roman"/>
+                <w:sz w:val="24"/>
+                <w:szCs w:val="24"/>
+                <w:lang w:val="en-US"/>
+              </w:rPr>
+              <w:t>}</w:t>
             </w:r>
           </w:p>
         </w:tc>
@@ -1808,17 +1670,13 @@
           <w:rFonts w:ascii="Times New Roman" w:eastAsia="Times New Roman"/>
           <w:sz w:val="24"/>
           <w:szCs w:val="24"/>
-          <w:lang w:val="en-US"/>
         </w:rPr>
       </w:pPr>
-      <w:bookmarkStart w:id="0" w:name="_GoBack"/>
-      <w:bookmarkEnd w:id="0"/>
       <w:r>
         <w:rPr>
           <w:rFonts w:ascii="Times New Roman" w:eastAsia="Times New Roman"/>
           <w:sz w:val="24"/>
           <w:szCs w:val="24"/>
-          <w:lang w:val="en-US"/>
         </w:rPr>
         <w:br/>
       </w:r>
@@ -1849,7 +1707,27 @@
           <w:szCs w:val="24"/>
           <w:lang w:val="en-US"/>
         </w:rPr>
-        <w:t>{@dovod}</w:t>
+        <w:t>{@</w:t>
+      </w:r>
+      <w:proofErr w:type="spellStart"/>
+      <w:r>
+        <w:rPr>
+          <w:rFonts w:ascii="Times New Roman"/>
+          <w:sz w:val="24"/>
+          <w:szCs w:val="24"/>
+          <w:lang w:val="en-US"/>
+        </w:rPr>
+        <w:t>dovod</w:t>
+      </w:r>
+      <w:proofErr w:type="spellEnd"/>
+      <w:r>
+        <w:rPr>
+          <w:rFonts w:ascii="Times New Roman"/>
+          <w:sz w:val="24"/>
+          <w:szCs w:val="24"/>
+          <w:lang w:val="en-US"/>
+        </w:rPr>
+        <w:t>}</w:t>
       </w:r>
     </w:p>
     <w:p>
@@ -1990,6 +1868,7 @@
         </w:rPr>
         <w:t>{</w:t>
       </w:r>
+      <w:proofErr w:type="spellStart"/>
       <w:r>
         <w:rPr>
           <w:rFonts w:ascii="Times New Roman"/>
@@ -2020,6 +1899,7 @@
         </w:rPr>
         <w:t>fio</w:t>
       </w:r>
+      <w:proofErr w:type="spellEnd"/>
       <w:r>
         <w:rPr>
           <w:rFonts w:ascii="Times New Roman"/>
@@ -2047,6 +1927,7 @@
           <w:rFonts w:ascii="Times New Roman" w:eastAsia="Times New Roman"/>
           <w:sz w:val="24"/>
           <w:szCs w:val="24"/>
+          <w:lang w:val="en-US"/>
         </w:rPr>
       </w:pPr>
       <w:r>
@@ -2067,6 +1948,7 @@
         </w:rPr>
         <w:t>{</w:t>
       </w:r>
+      <w:proofErr w:type="spellStart"/>
       <w:r>
         <w:rPr>
           <w:rFonts w:ascii="Times New Roman" w:eastAsia="Times New Roman"/>
@@ -2076,6 +1958,7 @@
         </w:rPr>
         <w:t>applicant_position</w:t>
       </w:r>
+      <w:proofErr w:type="spellEnd"/>
       <w:r>
         <w:rPr>
           <w:rFonts w:ascii="Times New Roman" w:eastAsia="Times New Roman"/>

</xml_diff>

<commit_message>
Changed fields in the docx templates
</commit_message>
<xml_diff>
--- a/public/js/docx_generator/docx_templates/decline.docx
+++ b/public/js/docx_generator/docx_templates/decline.docx
@@ -78,7 +78,6 @@
               </w:rPr>
               <w:t>{</w:t>
             </w:r>
-            <w:proofErr w:type="spellStart"/>
             <w:r>
               <w:rPr>
                 <w:rFonts w:ascii="Times New Roman"/>
@@ -88,7 +87,6 @@
               </w:rPr>
               <w:t>ufas</w:t>
             </w:r>
-            <w:proofErr w:type="spellEnd"/>
             <w:r>
               <w:rPr>
                 <w:rFonts w:ascii="Times New Roman"/>
@@ -180,7 +178,6 @@
               </w:rPr>
               <w:t>_</w:t>
             </w:r>
-            <w:proofErr w:type="spellStart"/>
             <w:r>
               <w:rPr>
                 <w:rFonts w:ascii="Times New Roman"/>
@@ -191,7 +188,6 @@
               </w:rPr>
               <w:t>fio</w:t>
             </w:r>
-            <w:proofErr w:type="spellEnd"/>
             <w:r>
               <w:rPr>
                 <w:rFonts w:ascii="Times New Roman"/>
@@ -482,7 +478,6 @@
               </w:rPr>
               <w:t>{</w:t>
             </w:r>
-            <w:proofErr w:type="spellStart"/>
             <w:r>
               <w:rPr>
                 <w:rFonts w:ascii="Times New Roman"/>
@@ -492,7 +487,6 @@
               </w:rPr>
               <w:t>applicant_email</w:t>
             </w:r>
-            <w:proofErr w:type="spellEnd"/>
             <w:r>
               <w:rPr>
                 <w:rFonts w:ascii="Times New Roman"/>
@@ -592,7 +586,6 @@
                 <w:bCs/>
                 <w:sz w:val="24"/>
                 <w:szCs w:val="24"/>
-                <w:lang w:val="en-US"/>
               </w:rPr>
             </w:pPr>
             <w:r>
@@ -601,11 +594,9 @@
                 <w:bCs/>
                 <w:sz w:val="24"/>
                 <w:szCs w:val="24"/>
-                <w:lang w:val="en-US"/>
               </w:rPr>
               <w:t>{</w:t>
             </w:r>
-            <w:proofErr w:type="spellStart"/>
             <w:r>
               <w:rPr>
                 <w:rFonts w:ascii="Times New Roman"/>
@@ -614,16 +605,118 @@
                 <w:szCs w:val="24"/>
                 <w:lang w:val="en-US"/>
               </w:rPr>
-              <w:t>zakaz_kontaktnoe_lico</w:t>
-            </w:r>
-            <w:proofErr w:type="spellEnd"/>
+              <w:t>zakaz</w:t>
+            </w:r>
             <w:r>
               <w:rPr>
                 <w:rFonts w:ascii="Times New Roman"/>
                 <w:bCs/>
                 <w:sz w:val="24"/>
                 <w:szCs w:val="24"/>
-                <w:lang w:val="en-US"/>
+              </w:rPr>
+              <w:t>_</w:t>
+            </w:r>
+            <w:r>
+              <w:rPr>
+                <w:rFonts w:ascii="Times New Roman"/>
+                <w:bCs/>
+                <w:sz w:val="24"/>
+                <w:szCs w:val="24"/>
+                <w:lang w:val="en-US"/>
+              </w:rPr>
+              <w:t>kontaktnoe</w:t>
+            </w:r>
+            <w:r>
+              <w:rPr>
+                <w:rFonts w:ascii="Times New Roman"/>
+                <w:bCs/>
+                <w:sz w:val="24"/>
+                <w:szCs w:val="24"/>
+              </w:rPr>
+              <w:t>_</w:t>
+            </w:r>
+            <w:r>
+              <w:rPr>
+                <w:rFonts w:ascii="Times New Roman"/>
+                <w:bCs/>
+                <w:sz w:val="24"/>
+                <w:szCs w:val="24"/>
+                <w:lang w:val="en-US"/>
+              </w:rPr>
+              <w:t>name</w:t>
+            </w:r>
+            <w:r>
+              <w:rPr>
+                <w:rFonts w:ascii="Times New Roman"/>
+                <w:bCs/>
+                <w:sz w:val="24"/>
+                <w:szCs w:val="24"/>
+              </w:rPr>
+              <w:t xml:space="preserve">}, </w:t>
+            </w:r>
+            <w:r>
+              <w:rPr>
+                <w:rFonts w:ascii="Times New Roman"/>
+                <w:bCs/>
+                <w:sz w:val="24"/>
+                <w:szCs w:val="24"/>
+              </w:rPr>
+              <w:t>{</w:t>
+            </w:r>
+            <w:r>
+              <w:rPr>
+                <w:rFonts w:ascii="Times New Roman"/>
+                <w:bCs/>
+                <w:sz w:val="24"/>
+                <w:szCs w:val="24"/>
+                <w:lang w:val="en-US"/>
+              </w:rPr>
+              <w:t>zakaz</w:t>
+            </w:r>
+            <w:r>
+              <w:rPr>
+                <w:rFonts w:ascii="Times New Roman"/>
+                <w:bCs/>
+                <w:sz w:val="24"/>
+                <w:szCs w:val="24"/>
+              </w:rPr>
+              <w:t>_</w:t>
+            </w:r>
+            <w:r>
+              <w:rPr>
+                <w:rFonts w:ascii="Times New Roman"/>
+                <w:bCs/>
+                <w:sz w:val="24"/>
+                <w:szCs w:val="24"/>
+                <w:lang w:val="en-US"/>
+              </w:rPr>
+              <w:t>kontaktnoe</w:t>
+            </w:r>
+            <w:r>
+              <w:rPr>
+                <w:rFonts w:ascii="Times New Roman"/>
+                <w:bCs/>
+                <w:sz w:val="24"/>
+                <w:szCs w:val="24"/>
+              </w:rPr>
+              <w:t>_</w:t>
+            </w:r>
+            <w:r>
+              <w:rPr>
+                <w:rFonts w:ascii="Times New Roman"/>
+                <w:bCs/>
+                <w:sz w:val="24"/>
+                <w:szCs w:val="24"/>
+                <w:lang w:val="en-US"/>
+              </w:rPr>
+              <w:t>lico</w:t>
+            </w:r>
+            <w:r>
+              <w:rPr>
+                <w:rFonts w:ascii="Times New Roman"/>
+                <w:bCs/>
+                <w:sz w:val="24"/>
+                <w:szCs w:val="24"/>
               </w:rPr>
               <w:t>}</w:t>
             </w:r>
@@ -673,86 +766,53 @@
                 <w:szCs w:val="24"/>
                 <w:lang w:val="en-US"/>
               </w:rPr>
+              <w:t>{zakaz_mesto}</w:t>
+            </w:r>
+          </w:p>
+        </w:tc>
+      </w:tr>
+      <w:tr>
+        <w:tc>
+          <w:tcPr>
+            <w:tcW w:w="3651" w:type="dxa"/>
+          </w:tcPr>
+          <w:p>
+            <w:pPr>
+              <w:contextualSpacing/>
+              <w:jc w:val="right"/>
+              <w:rPr>
+                <w:rFonts w:ascii="Times New Roman"/>
+                <w:sz w:val="24"/>
+                <w:szCs w:val="24"/>
+              </w:rPr>
+            </w:pPr>
+          </w:p>
+        </w:tc>
+      </w:tr>
+      <w:tr>
+        <w:tc>
+          <w:tcPr>
+            <w:tcW w:w="3651" w:type="dxa"/>
+          </w:tcPr>
+          <w:p>
+            <w:pPr>
+              <w:contextualSpacing/>
+              <w:jc w:val="right"/>
+              <w:rPr>
+                <w:rFonts w:ascii="Times New Roman"/>
+                <w:sz w:val="24"/>
+                <w:szCs w:val="24"/>
+                <w:lang w:val="en-US"/>
+              </w:rPr>
+            </w:pPr>
+            <w:r>
+              <w:rPr>
+                <w:rFonts w:ascii="Times New Roman"/>
+                <w:sz w:val="24"/>
+                <w:szCs w:val="24"/>
+                <w:lang w:val="en-US"/>
+              </w:rPr>
               <w:t>{</w:t>
-            </w:r>
-            <w:proofErr w:type="spellStart"/>
-            <w:r>
-              <w:rPr>
-                <w:rFonts w:ascii="Times New Roman"/>
-                <w:sz w:val="24"/>
-                <w:szCs w:val="24"/>
-                <w:lang w:val="en-US"/>
-              </w:rPr>
-              <w:t>zakaz_mesto</w:t>
-            </w:r>
-            <w:proofErr w:type="spellEnd"/>
-            <w:r>
-              <w:rPr>
-                <w:rFonts w:ascii="Times New Roman"/>
-                <w:sz w:val="24"/>
-                <w:szCs w:val="24"/>
-                <w:lang w:val="en-US"/>
-              </w:rPr>
-              <w:t>}</w:t>
-            </w:r>
-          </w:p>
-        </w:tc>
-      </w:tr>
-      <w:tr>
-        <w:tc>
-          <w:tcPr>
-            <w:tcW w:w="3651" w:type="dxa"/>
-          </w:tcPr>
-          <w:p>
-            <w:pPr>
-              <w:contextualSpacing/>
-              <w:jc w:val="right"/>
-              <w:rPr>
-                <w:rFonts w:ascii="Times New Roman"/>
-                <w:sz w:val="24"/>
-                <w:szCs w:val="24"/>
-              </w:rPr>
-            </w:pPr>
-          </w:p>
-        </w:tc>
-      </w:tr>
-      <w:tr>
-        <w:tc>
-          <w:tcPr>
-            <w:tcW w:w="3651" w:type="dxa"/>
-          </w:tcPr>
-          <w:p>
-            <w:pPr>
-              <w:contextualSpacing/>
-              <w:jc w:val="right"/>
-              <w:rPr>
-                <w:rFonts w:ascii="Times New Roman"/>
-                <w:sz w:val="24"/>
-                <w:szCs w:val="24"/>
-                <w:lang w:val="en-US"/>
-              </w:rPr>
-            </w:pPr>
-            <w:r>
-              <w:rPr>
-                <w:rFonts w:ascii="Times New Roman"/>
-                <w:sz w:val="24"/>
-                <w:szCs w:val="24"/>
-                <w:lang w:val="en-US"/>
-              </w:rPr>
-              <w:t>{</w:t>
-            </w:r>
-            <w:r>
-              <w:t xml:space="preserve"> </w:t>
-            </w:r>
-            <w:proofErr w:type="spellStart"/>
-            <w:r>
-              <w:rPr>
-                <w:rFonts w:ascii="Times New Roman"/>
-                <w:sz w:val="24"/>
-                <w:szCs w:val="24"/>
-                <w:lang w:val="en-US"/>
-              </w:rPr>
-              <w:t>zakaz</w:t>
             </w:r>
             <w:bookmarkStart w:id="0" w:name="_GoBack"/>
             <w:bookmarkEnd w:id="0"/>
@@ -763,9 +823,8 @@
                 <w:szCs w:val="24"/>
                 <w:lang w:val="en-US"/>
               </w:rPr>
-              <w:t>_address</w:t>
-            </w:r>
-            <w:proofErr w:type="spellEnd"/>
+              <w:t>zakaz_address</w:t>
+            </w:r>
             <w:r>
               <w:rPr>
                 <w:rFonts w:ascii="Times New Roman"/>
@@ -818,19 +877,210 @@
                 <w:szCs w:val="24"/>
                 <w:lang w:val="en-US"/>
               </w:rPr>
+              <w:t>{zakaz_phone}</w:t>
+            </w:r>
+          </w:p>
+        </w:tc>
+      </w:tr>
+      <w:tr>
+        <w:tc>
+          <w:tcPr>
+            <w:tcW w:w="3651" w:type="dxa"/>
+          </w:tcPr>
+          <w:p>
+            <w:pPr>
+              <w:contextualSpacing/>
+              <w:jc w:val="right"/>
+              <w:rPr>
+                <w:rFonts w:ascii="Times New Roman"/>
+                <w:sz w:val="24"/>
+                <w:szCs w:val="24"/>
+              </w:rPr>
+            </w:pPr>
+          </w:p>
+        </w:tc>
+      </w:tr>
+      <w:tr>
+        <w:tc>
+          <w:tcPr>
+            <w:tcW w:w="3651" w:type="dxa"/>
+          </w:tcPr>
+          <w:p>
+            <w:pPr>
+              <w:contextualSpacing/>
+              <w:jc w:val="right"/>
+              <w:rPr>
+                <w:rFonts w:ascii="Times New Roman"/>
+                <w:sz w:val="24"/>
+                <w:szCs w:val="24"/>
+              </w:rPr>
+            </w:pPr>
+          </w:p>
+        </w:tc>
+      </w:tr>
+      <w:tr>
+        <w:tc>
+          <w:tcPr>
+            <w:tcW w:w="3651" w:type="dxa"/>
+          </w:tcPr>
+          <w:p>
+            <w:pPr>
+              <w:contextualSpacing/>
+              <w:jc w:val="right"/>
+              <w:rPr>
+                <w:rFonts w:ascii="Times New Roman"/>
+                <w:sz w:val="24"/>
+                <w:szCs w:val="24"/>
+              </w:rPr>
+            </w:pPr>
+            <w:r>
+              <w:rPr>
+                <w:rFonts w:ascii="Times New Roman"/>
+                <w:b/>
+                <w:sz w:val="24"/>
+                <w:szCs w:val="24"/>
+              </w:rPr>
+              <w:t>Организация, осуществляющая размещение</w:t>
+            </w:r>
+            <w:r>
+              <w:rPr>
+                <w:rFonts w:ascii="Times New Roman"/>
+                <w:b/>
+                <w:sz w:val="24"/>
+                <w:szCs w:val="24"/>
+              </w:rPr>
+              <w:t>:</w:t>
+            </w:r>
+          </w:p>
+        </w:tc>
+      </w:tr>
+      <w:tr>
+        <w:tc>
+          <w:tcPr>
+            <w:tcW w:w="3651" w:type="dxa"/>
+          </w:tcPr>
+          <w:p>
+            <w:pPr>
+              <w:contextualSpacing/>
+              <w:jc w:val="right"/>
+              <w:rPr>
+                <w:rFonts w:ascii="Times New Roman"/>
+                <w:sz w:val="24"/>
+                <w:szCs w:val="24"/>
+                <w:lang w:val="en-US"/>
+              </w:rPr>
+            </w:pPr>
+            <w:r>
+              <w:rPr>
+                <w:rFonts w:ascii="Times New Roman"/>
+                <w:sz w:val="24"/>
+                <w:szCs w:val="24"/>
+                <w:lang w:val="en-US"/>
+              </w:rPr>
+              <w:t>{organiz_fio}</w:t>
+            </w:r>
+          </w:p>
+        </w:tc>
+      </w:tr>
+      <w:tr>
+        <w:tc>
+          <w:tcPr>
+            <w:tcW w:w="3651" w:type="dxa"/>
+          </w:tcPr>
+          <w:p>
+            <w:pPr>
+              <w:contextualSpacing/>
+              <w:jc w:val="right"/>
+              <w:rPr>
+                <w:rFonts w:ascii="Times New Roman"/>
+                <w:b/>
+                <w:sz w:val="24"/>
+                <w:szCs w:val="24"/>
+              </w:rPr>
+            </w:pPr>
+          </w:p>
+        </w:tc>
+      </w:tr>
+      <w:tr>
+        <w:tc>
+          <w:tcPr>
+            <w:tcW w:w="3651" w:type="dxa"/>
+          </w:tcPr>
+          <w:p>
+            <w:pPr>
+              <w:contextualSpacing/>
+              <w:jc w:val="right"/>
+              <w:rPr>
+                <w:rFonts w:ascii="Times New Roman"/>
+                <w:b/>
+                <w:sz w:val="24"/>
+                <w:szCs w:val="24"/>
+              </w:rPr>
+            </w:pPr>
+            <w:r>
+              <w:rPr>
+                <w:rFonts w:ascii="Times New Roman"/>
+                <w:sz w:val="24"/>
+                <w:szCs w:val="24"/>
+                <w:lang w:val="en-US"/>
+              </w:rPr>
+              <w:t>{organiz_mesto}</w:t>
+            </w:r>
+          </w:p>
+        </w:tc>
+      </w:tr>
+      <w:tr>
+        <w:tc>
+          <w:tcPr>
+            <w:tcW w:w="3651" w:type="dxa"/>
+          </w:tcPr>
+          <w:p>
+            <w:pPr>
+              <w:contextualSpacing/>
+              <w:jc w:val="right"/>
+              <w:rPr>
+                <w:rFonts w:ascii="Times New Roman"/>
+                <w:b/>
+                <w:sz w:val="24"/>
+                <w:szCs w:val="24"/>
+              </w:rPr>
+            </w:pPr>
+          </w:p>
+        </w:tc>
+      </w:tr>
+      <w:tr>
+        <w:tc>
+          <w:tcPr>
+            <w:tcW w:w="3651" w:type="dxa"/>
+          </w:tcPr>
+          <w:p>
+            <w:pPr>
+              <w:contextualSpacing/>
+              <w:jc w:val="right"/>
+              <w:rPr>
+                <w:rFonts w:ascii="Times New Roman"/>
+                <w:sz w:val="24"/>
+                <w:szCs w:val="24"/>
+              </w:rPr>
+            </w:pPr>
+            <w:r>
+              <w:rPr>
+                <w:rFonts w:ascii="Times New Roman"/>
+                <w:sz w:val="24"/>
+                <w:szCs w:val="24"/>
+                <w:lang w:val="en-US"/>
+              </w:rPr>
               <w:t>{</w:t>
             </w:r>
-            <w:proofErr w:type="spellStart"/>
-            <w:r>
-              <w:rPr>
-                <w:rFonts w:ascii="Times New Roman"/>
-                <w:sz w:val="24"/>
-                <w:szCs w:val="24"/>
-                <w:lang w:val="en-US"/>
-              </w:rPr>
-              <w:t>zakaz_phone</w:t>
-            </w:r>
-            <w:proofErr w:type="spellEnd"/>
+            <w:r>
+              <w:rPr>
+                <w:rFonts w:ascii="Times New Roman"/>
+                <w:sz w:val="24"/>
+                <w:szCs w:val="24"/>
+                <w:lang w:val="en-US"/>
+              </w:rPr>
+              <w:t>organiz_address</w:t>
+            </w:r>
             <w:r>
               <w:rPr>
                 <w:rFonts w:ascii="Times New Roman"/>
@@ -876,6 +1126,69 @@
                 <w:szCs w:val="24"/>
               </w:rPr>
             </w:pPr>
+            <w:r>
+              <w:rPr>
+                <w:rFonts w:ascii="Times New Roman"/>
+                <w:sz w:val="24"/>
+                <w:szCs w:val="24"/>
+                <w:lang w:val="en-US"/>
+              </w:rPr>
+              <w:t>{</w:t>
+            </w:r>
+            <w:r>
+              <w:rPr>
+                <w:rFonts w:ascii="Times New Roman"/>
+                <w:sz w:val="24"/>
+                <w:szCs w:val="24"/>
+                <w:lang w:val="en-US"/>
+              </w:rPr>
+              <w:t>organiz_phone</w:t>
+            </w:r>
+            <w:r>
+              <w:rPr>
+                <w:rFonts w:ascii="Times New Roman"/>
+                <w:sz w:val="24"/>
+                <w:szCs w:val="24"/>
+                <w:lang w:val="en-US"/>
+              </w:rPr>
+              <w:t>}</w:t>
+            </w:r>
+          </w:p>
+        </w:tc>
+      </w:tr>
+      <w:tr>
+        <w:tc>
+          <w:tcPr>
+            <w:tcW w:w="3651" w:type="dxa"/>
+          </w:tcPr>
+          <w:p>
+            <w:pPr>
+              <w:contextualSpacing/>
+              <w:jc w:val="right"/>
+              <w:rPr>
+                <w:rFonts w:ascii="Times New Roman"/>
+                <w:sz w:val="24"/>
+                <w:szCs w:val="24"/>
+              </w:rPr>
+            </w:pPr>
+          </w:p>
+        </w:tc>
+      </w:tr>
+      <w:tr>
+        <w:tc>
+          <w:tcPr>
+            <w:tcW w:w="3651" w:type="dxa"/>
+          </w:tcPr>
+          <w:p>
+            <w:pPr>
+              <w:contextualSpacing/>
+              <w:jc w:val="right"/>
+              <w:rPr>
+                <w:rFonts w:ascii="Times New Roman"/>
+                <w:sz w:val="24"/>
+                <w:szCs w:val="24"/>
+              </w:rPr>
+            </w:pPr>
           </w:p>
         </w:tc>
       </w:tr>
@@ -901,61 +1214,106 @@
                 <w:sz w:val="24"/>
                 <w:szCs w:val="24"/>
               </w:rPr>
-              <w:t>Организация, осуществляющая размещение</w:t>
-            </w:r>
-            <w:r>
+              <w:t>Сведения о закупке:</w:t>
+            </w:r>
+          </w:p>
+        </w:tc>
+      </w:tr>
+      <w:tr>
+        <w:tc>
+          <w:tcPr>
+            <w:tcW w:w="3651" w:type="dxa"/>
+          </w:tcPr>
+          <w:p>
+            <w:pPr>
+              <w:contextualSpacing/>
+              <w:jc w:val="right"/>
               <w:rPr>
                 <w:rFonts w:ascii="Times New Roman"/>
                 <w:b/>
                 <w:sz w:val="24"/>
                 <w:szCs w:val="24"/>
               </w:rPr>
-              <w:t>:</w:t>
-            </w:r>
-          </w:p>
-        </w:tc>
-      </w:tr>
-      <w:tr>
-        <w:tc>
-          <w:tcPr>
-            <w:tcW w:w="3651" w:type="dxa"/>
-          </w:tcPr>
-          <w:p>
-            <w:pPr>
-              <w:contextualSpacing/>
-              <w:jc w:val="right"/>
-              <w:rPr>
-                <w:rFonts w:ascii="Times New Roman"/>
-                <w:sz w:val="24"/>
-                <w:szCs w:val="24"/>
-                <w:lang w:val="en-US"/>
-              </w:rPr>
-            </w:pPr>
-            <w:r>
-              <w:rPr>
-                <w:rFonts w:ascii="Times New Roman"/>
-                <w:sz w:val="24"/>
-                <w:szCs w:val="24"/>
+            </w:pPr>
+          </w:p>
+        </w:tc>
+      </w:tr>
+      <w:tr>
+        <w:tc>
+          <w:tcPr>
+            <w:tcW w:w="3651" w:type="dxa"/>
+          </w:tcPr>
+          <w:p>
+            <w:pPr>
+              <w:contextualSpacing/>
+              <w:jc w:val="right"/>
+              <w:rPr>
+                <w:rFonts w:ascii="Times New Roman"/>
+                <w:b/>
+                <w:sz w:val="24"/>
+                <w:szCs w:val="24"/>
+              </w:rPr>
+            </w:pPr>
+            <w:r>
+              <w:rPr>
+                <w:rFonts w:ascii="Times New Roman"/>
+                <w:color w:val="auto"/>
+                <w:sz w:val="24"/>
+                <w:szCs w:val="24"/>
+                <w:shd w:val="clear" w:color="auto" w:fill="FFFFFF"/>
+              </w:rPr>
+              <w:t>Способ проведения закупки:</w:t>
+            </w:r>
+          </w:p>
+        </w:tc>
+      </w:tr>
+      <w:tr>
+        <w:tc>
+          <w:tcPr>
+            <w:tcW w:w="3651" w:type="dxa"/>
+          </w:tcPr>
+          <w:p>
+            <w:pPr>
+              <w:contextualSpacing/>
+              <w:jc w:val="right"/>
+              <w:rPr>
+                <w:rFonts w:ascii="Times New Roman"/>
+                <w:color w:val="auto"/>
+                <w:sz w:val="24"/>
+                <w:szCs w:val="24"/>
+                <w:shd w:val="clear" w:color="auto" w:fill="FFFFFF"/>
+                <w:lang w:val="en-US"/>
+              </w:rPr>
+            </w:pPr>
+            <w:r>
+              <w:rPr>
+                <w:rFonts w:ascii="Times New Roman"/>
+                <w:color w:val="auto"/>
+                <w:sz w:val="24"/>
+                <w:szCs w:val="24"/>
+                <w:shd w:val="clear" w:color="auto" w:fill="FFFFFF"/>
                 <w:lang w:val="en-US"/>
               </w:rPr>
               <w:t>{</w:t>
             </w:r>
-            <w:proofErr w:type="spellStart"/>
-            <w:r>
-              <w:rPr>
-                <w:rFonts w:ascii="Times New Roman"/>
-                <w:sz w:val="24"/>
-                <w:szCs w:val="24"/>
-                <w:lang w:val="en-US"/>
-              </w:rPr>
-              <w:t>organiz_fio</w:t>
-            </w:r>
-            <w:proofErr w:type="spellEnd"/>
-            <w:r>
-              <w:rPr>
-                <w:rFonts w:ascii="Times New Roman"/>
-                <w:sz w:val="24"/>
-                <w:szCs w:val="24"/>
+            <w:r>
+              <w:rPr>
+                <w:rFonts w:ascii="Times New Roman"/>
+                <w:color w:val="auto"/>
+                <w:sz w:val="24"/>
+                <w:szCs w:val="24"/>
+                <w:shd w:val="clear" w:color="auto" w:fill="FFFFFF"/>
+                <w:lang w:val="en-US"/>
+              </w:rPr>
+              <w:t>tip_zakupki</w:t>
+            </w:r>
+            <w:r>
+              <w:rPr>
+                <w:rFonts w:ascii="Times New Roman"/>
+                <w:color w:val="auto"/>
+                <w:sz w:val="24"/>
+                <w:szCs w:val="24"/>
+                <w:shd w:val="clear" w:color="auto" w:fill="FFFFFF"/>
                 <w:lang w:val="en-US"/>
               </w:rPr>
               <w:t>}</w:t>
@@ -974,376 +1332,11 @@
               <w:jc w:val="right"/>
               <w:rPr>
                 <w:rFonts w:ascii="Times New Roman"/>
-                <w:b/>
-                <w:sz w:val="24"/>
-                <w:szCs w:val="24"/>
-              </w:rPr>
-            </w:pPr>
-          </w:p>
-        </w:tc>
-      </w:tr>
-      <w:tr>
-        <w:tc>
-          <w:tcPr>
-            <w:tcW w:w="3651" w:type="dxa"/>
-          </w:tcPr>
-          <w:p>
-            <w:pPr>
-              <w:contextualSpacing/>
-              <w:jc w:val="right"/>
-              <w:rPr>
-                <w:rFonts w:ascii="Times New Roman"/>
-                <w:b/>
-                <w:sz w:val="24"/>
-                <w:szCs w:val="24"/>
-              </w:rPr>
-            </w:pPr>
-            <w:r>
-              <w:rPr>
-                <w:rFonts w:ascii="Times New Roman"/>
-                <w:sz w:val="24"/>
-                <w:szCs w:val="24"/>
-                <w:lang w:val="en-US"/>
-              </w:rPr>
-              <w:t>{</w:t>
-            </w:r>
-            <w:proofErr w:type="spellStart"/>
-            <w:r>
-              <w:rPr>
-                <w:rFonts w:ascii="Times New Roman"/>
-                <w:sz w:val="24"/>
-                <w:szCs w:val="24"/>
-                <w:lang w:val="en-US"/>
-              </w:rPr>
-              <w:t>organiz_mesto</w:t>
-            </w:r>
-            <w:proofErr w:type="spellEnd"/>
-            <w:r>
-              <w:rPr>
-                <w:rFonts w:ascii="Times New Roman"/>
-                <w:sz w:val="24"/>
-                <w:szCs w:val="24"/>
-                <w:lang w:val="en-US"/>
-              </w:rPr>
-              <w:t>}</w:t>
-            </w:r>
-          </w:p>
-        </w:tc>
-      </w:tr>
-      <w:tr>
-        <w:tc>
-          <w:tcPr>
-            <w:tcW w:w="3651" w:type="dxa"/>
-          </w:tcPr>
-          <w:p>
-            <w:pPr>
-              <w:contextualSpacing/>
-              <w:jc w:val="right"/>
-              <w:rPr>
-                <w:rFonts w:ascii="Times New Roman"/>
-                <w:b/>
-                <w:sz w:val="24"/>
-                <w:szCs w:val="24"/>
-              </w:rPr>
-            </w:pPr>
-          </w:p>
-        </w:tc>
-      </w:tr>
-      <w:tr>
-        <w:tc>
-          <w:tcPr>
-            <w:tcW w:w="3651" w:type="dxa"/>
-          </w:tcPr>
-          <w:p>
-            <w:pPr>
-              <w:contextualSpacing/>
-              <w:jc w:val="right"/>
-              <w:rPr>
-                <w:rFonts w:ascii="Times New Roman"/>
-                <w:sz w:val="24"/>
-                <w:szCs w:val="24"/>
-              </w:rPr>
-            </w:pPr>
-            <w:r>
-              <w:rPr>
-                <w:rFonts w:ascii="Times New Roman"/>
-                <w:sz w:val="24"/>
-                <w:szCs w:val="24"/>
-                <w:lang w:val="en-US"/>
-              </w:rPr>
-              <w:t>{</w:t>
-            </w:r>
-            <w:proofErr w:type="spellStart"/>
-            <w:r>
-              <w:rPr>
-                <w:rFonts w:ascii="Times New Roman"/>
-                <w:sz w:val="24"/>
-                <w:szCs w:val="24"/>
-                <w:lang w:val="en-US"/>
-              </w:rPr>
-              <w:t>organiz_address</w:t>
-            </w:r>
-            <w:proofErr w:type="spellEnd"/>
-            <w:r>
-              <w:rPr>
-                <w:rFonts w:ascii="Times New Roman"/>
-                <w:sz w:val="24"/>
-                <w:szCs w:val="24"/>
-                <w:lang w:val="en-US"/>
-              </w:rPr>
-              <w:t>}</w:t>
-            </w:r>
-          </w:p>
-        </w:tc>
-      </w:tr>
-      <w:tr>
-        <w:tc>
-          <w:tcPr>
-            <w:tcW w:w="3651" w:type="dxa"/>
-          </w:tcPr>
-          <w:p>
-            <w:pPr>
-              <w:contextualSpacing/>
-              <w:jc w:val="right"/>
-              <w:rPr>
-                <w:rFonts w:ascii="Times New Roman"/>
-                <w:sz w:val="24"/>
-                <w:szCs w:val="24"/>
-              </w:rPr>
-            </w:pPr>
-          </w:p>
-        </w:tc>
-      </w:tr>
-      <w:tr>
-        <w:tc>
-          <w:tcPr>
-            <w:tcW w:w="3651" w:type="dxa"/>
-          </w:tcPr>
-          <w:p>
-            <w:pPr>
-              <w:contextualSpacing/>
-              <w:jc w:val="right"/>
-              <w:rPr>
-                <w:rFonts w:ascii="Times New Roman"/>
-                <w:sz w:val="24"/>
-                <w:szCs w:val="24"/>
-              </w:rPr>
-            </w:pPr>
-            <w:r>
-              <w:rPr>
-                <w:rFonts w:ascii="Times New Roman"/>
-                <w:sz w:val="24"/>
-                <w:szCs w:val="24"/>
-                <w:lang w:val="en-US"/>
-              </w:rPr>
-              <w:t>{</w:t>
-            </w:r>
-            <w:proofErr w:type="spellStart"/>
-            <w:r>
-              <w:rPr>
-                <w:rFonts w:ascii="Times New Roman"/>
-                <w:sz w:val="24"/>
-                <w:szCs w:val="24"/>
-                <w:lang w:val="en-US"/>
-              </w:rPr>
-              <w:t>organiz_phone</w:t>
-            </w:r>
-            <w:proofErr w:type="spellEnd"/>
-            <w:r>
-              <w:rPr>
-                <w:rFonts w:ascii="Times New Roman"/>
-                <w:sz w:val="24"/>
-                <w:szCs w:val="24"/>
-                <w:lang w:val="en-US"/>
-              </w:rPr>
-              <w:t>}</w:t>
-            </w:r>
-          </w:p>
-        </w:tc>
-      </w:tr>
-      <w:tr>
-        <w:tc>
-          <w:tcPr>
-            <w:tcW w:w="3651" w:type="dxa"/>
-          </w:tcPr>
-          <w:p>
-            <w:pPr>
-              <w:contextualSpacing/>
-              <w:jc w:val="right"/>
-              <w:rPr>
-                <w:rFonts w:ascii="Times New Roman"/>
-                <w:sz w:val="24"/>
-                <w:szCs w:val="24"/>
-              </w:rPr>
-            </w:pPr>
-          </w:p>
-        </w:tc>
-      </w:tr>
-      <w:tr>
-        <w:tc>
-          <w:tcPr>
-            <w:tcW w:w="3651" w:type="dxa"/>
-          </w:tcPr>
-          <w:p>
-            <w:pPr>
-              <w:contextualSpacing/>
-              <w:jc w:val="right"/>
-              <w:rPr>
-                <w:rFonts w:ascii="Times New Roman"/>
-                <w:sz w:val="24"/>
-                <w:szCs w:val="24"/>
-              </w:rPr>
-            </w:pPr>
-          </w:p>
-        </w:tc>
-      </w:tr>
-      <w:tr>
-        <w:tc>
-          <w:tcPr>
-            <w:tcW w:w="3651" w:type="dxa"/>
-          </w:tcPr>
-          <w:p>
-            <w:pPr>
-              <w:contextualSpacing/>
-              <w:jc w:val="right"/>
-              <w:rPr>
-                <w:rFonts w:ascii="Times New Roman"/>
-                <w:sz w:val="24"/>
-                <w:szCs w:val="24"/>
-              </w:rPr>
-            </w:pPr>
-            <w:r>
-              <w:rPr>
-                <w:rFonts w:ascii="Times New Roman"/>
-                <w:b/>
-                <w:sz w:val="24"/>
-                <w:szCs w:val="24"/>
-              </w:rPr>
-              <w:t>Сведения о закупке:</w:t>
-            </w:r>
-          </w:p>
-        </w:tc>
-      </w:tr>
-      <w:tr>
-        <w:tc>
-          <w:tcPr>
-            <w:tcW w:w="3651" w:type="dxa"/>
-          </w:tcPr>
-          <w:p>
-            <w:pPr>
-              <w:contextualSpacing/>
-              <w:jc w:val="right"/>
-              <w:rPr>
-                <w:rFonts w:ascii="Times New Roman"/>
-                <w:b/>
-                <w:sz w:val="24"/>
-                <w:szCs w:val="24"/>
-              </w:rPr>
-            </w:pPr>
-          </w:p>
-        </w:tc>
-      </w:tr>
-      <w:tr>
-        <w:tc>
-          <w:tcPr>
-            <w:tcW w:w="3651" w:type="dxa"/>
-          </w:tcPr>
-          <w:p>
-            <w:pPr>
-              <w:contextualSpacing/>
-              <w:jc w:val="right"/>
-              <w:rPr>
-                <w:rFonts w:ascii="Times New Roman"/>
-                <w:b/>
-                <w:sz w:val="24"/>
-                <w:szCs w:val="24"/>
-              </w:rPr>
-            </w:pPr>
-            <w:r>
-              <w:rPr>
-                <w:rFonts w:ascii="Times New Roman"/>
                 <w:color w:val="auto"/>
                 <w:sz w:val="24"/>
                 <w:szCs w:val="24"/>
                 <w:shd w:val="clear" w:color="auto" w:fill="FFFFFF"/>
               </w:rPr>
-              <w:t>Способ проведения закупки:</w:t>
-            </w:r>
-          </w:p>
-        </w:tc>
-      </w:tr>
-      <w:tr>
-        <w:tc>
-          <w:tcPr>
-            <w:tcW w:w="3651" w:type="dxa"/>
-          </w:tcPr>
-          <w:p>
-            <w:pPr>
-              <w:contextualSpacing/>
-              <w:jc w:val="right"/>
-              <w:rPr>
-                <w:rFonts w:ascii="Times New Roman"/>
-                <w:color w:val="auto"/>
-                <w:sz w:val="24"/>
-                <w:szCs w:val="24"/>
-                <w:shd w:val="clear" w:color="auto" w:fill="FFFFFF"/>
-                <w:lang w:val="en-US"/>
-              </w:rPr>
-            </w:pPr>
-            <w:r>
-              <w:rPr>
-                <w:rFonts w:ascii="Times New Roman"/>
-                <w:color w:val="auto"/>
-                <w:sz w:val="24"/>
-                <w:szCs w:val="24"/>
-                <w:shd w:val="clear" w:color="auto" w:fill="FFFFFF"/>
-                <w:lang w:val="en-US"/>
-              </w:rPr>
-              <w:t>{</w:t>
-            </w:r>
-            <w:proofErr w:type="spellStart"/>
-            <w:r>
-              <w:rPr>
-                <w:rFonts w:ascii="Times New Roman"/>
-                <w:color w:val="auto"/>
-                <w:sz w:val="24"/>
-                <w:szCs w:val="24"/>
-                <w:shd w:val="clear" w:color="auto" w:fill="FFFFFF"/>
-                <w:lang w:val="en-US"/>
-              </w:rPr>
-              <w:t>tip_zakupki</w:t>
-            </w:r>
-            <w:proofErr w:type="spellEnd"/>
-            <w:r>
-              <w:rPr>
-                <w:rFonts w:ascii="Times New Roman"/>
-                <w:color w:val="auto"/>
-                <w:sz w:val="24"/>
-                <w:szCs w:val="24"/>
-                <w:shd w:val="clear" w:color="auto" w:fill="FFFFFF"/>
-                <w:lang w:val="en-US"/>
-              </w:rPr>
-              <w:t>}</w:t>
-            </w:r>
-          </w:p>
-        </w:tc>
-      </w:tr>
-      <w:tr>
-        <w:tc>
-          <w:tcPr>
-            <w:tcW w:w="3651" w:type="dxa"/>
-          </w:tcPr>
-          <w:p>
-            <w:pPr>
-              <w:contextualSpacing/>
-              <w:jc w:val="right"/>
-              <w:rPr>
-                <w:rFonts w:ascii="Times New Roman"/>
-                <w:color w:val="auto"/>
-                <w:sz w:val="24"/>
-                <w:szCs w:val="24"/>
-                <w:shd w:val="clear" w:color="auto" w:fill="FFFFFF"/>
-              </w:rPr>
             </w:pPr>
             <w:r>
               <w:rPr>
@@ -1379,27 +1372,7 @@
                 <w:szCs w:val="24"/>
                 <w:lang w:val="en-US"/>
               </w:rPr>
-              <w:t xml:space="preserve">{ </w:t>
-            </w:r>
-            <w:proofErr w:type="spellStart"/>
-            <w:r>
-              <w:rPr>
-                <w:rFonts w:ascii="Times New Roman"/>
-                <w:sz w:val="24"/>
-                <w:szCs w:val="24"/>
-                <w:lang w:val="en-US"/>
-              </w:rPr>
-              <w:t>izveshchenie</w:t>
-            </w:r>
-            <w:proofErr w:type="spellEnd"/>
-            <w:r>
-              <w:rPr>
-                <w:rFonts w:ascii="Times New Roman"/>
-                <w:sz w:val="24"/>
-                <w:szCs w:val="24"/>
-                <w:lang w:val="en-US"/>
-              </w:rPr>
-              <w:t>}</w:t>
+              <w:t>{ izveshchenie}</w:t>
             </w:r>
           </w:p>
         </w:tc>
@@ -1453,27 +1426,7 @@
                 <w:szCs w:val="24"/>
                 <w:lang w:val="en-US"/>
               </w:rPr>
-              <w:t>{</w:t>
-            </w:r>
-            <w:proofErr w:type="spellStart"/>
-            <w:r>
-              <w:rPr>
-                <w:rFonts w:ascii="Times New Roman"/>
-                <w:sz w:val="24"/>
-                <w:szCs w:val="24"/>
-                <w:lang w:val="en-US"/>
-              </w:rPr>
-              <w:t>zakupka_name</w:t>
-            </w:r>
-            <w:proofErr w:type="spellEnd"/>
-            <w:r>
-              <w:rPr>
-                <w:rFonts w:ascii="Times New Roman"/>
-                <w:sz w:val="24"/>
-                <w:szCs w:val="24"/>
-                <w:lang w:val="en-US"/>
-              </w:rPr>
-              <w:t>}</w:t>
+              <w:t>{zakupka_name}</w:t>
             </w:r>
           </w:p>
         </w:tc>
@@ -1707,27 +1660,7 @@
           <w:szCs w:val="24"/>
           <w:lang w:val="en-US"/>
         </w:rPr>
-        <w:t>{@</w:t>
-      </w:r>
-      <w:proofErr w:type="spellStart"/>
-      <w:r>
-        <w:rPr>
-          <w:rFonts w:ascii="Times New Roman"/>
-          <w:sz w:val="24"/>
-          <w:szCs w:val="24"/>
-          <w:lang w:val="en-US"/>
-        </w:rPr>
-        <w:t>dovod</w:t>
-      </w:r>
-      <w:proofErr w:type="spellEnd"/>
-      <w:r>
-        <w:rPr>
-          <w:rFonts w:ascii="Times New Roman"/>
-          <w:sz w:val="24"/>
-          <w:szCs w:val="24"/>
-          <w:lang w:val="en-US"/>
-        </w:rPr>
-        <w:t>}</w:t>
+        <w:t>{@dovod}</w:t>
       </w:r>
     </w:p>
     <w:p>
@@ -1868,7 +1801,6 @@
         </w:rPr>
         <w:t>{</w:t>
       </w:r>
-      <w:proofErr w:type="spellStart"/>
       <w:r>
         <w:rPr>
           <w:rFonts w:ascii="Times New Roman"/>
@@ -1899,7 +1831,6 @@
         </w:rPr>
         <w:t>fio</w:t>
       </w:r>
-      <w:proofErr w:type="spellEnd"/>
       <w:r>
         <w:rPr>
           <w:rFonts w:ascii="Times New Roman"/>
@@ -1948,7 +1879,6 @@
         </w:rPr>
         <w:t>{</w:t>
       </w:r>
-      <w:proofErr w:type="spellStart"/>
       <w:r>
         <w:rPr>
           <w:rFonts w:ascii="Times New Roman" w:eastAsia="Times New Roman"/>
@@ -1958,7 +1888,6 @@
         </w:rPr>
         <w:t>applicant_position</w:t>
       </w:r>
-      <w:proofErr w:type="spellEnd"/>
       <w:r>
         <w:rPr>
           <w:rFonts w:ascii="Times New Roman" w:eastAsia="Times New Roman"/>

</xml_diff>

<commit_message>
Changes and fixes with docx templates
</commit_message>
<xml_diff>
--- a/public/js/docx_generator/docx_templates/decline.docx
+++ b/public/js/docx_generator/docx_templates/decline.docx
@@ -41,35 +41,8 @@
                 <w:sz w:val="24"/>
                 <w:szCs w:val="24"/>
               </w:rPr>
-              <w:t xml:space="preserve">Кому: Управление Федеральной </w:t>
-            </w:r>
-            <w:r>
-              <w:rPr>
-                <w:rFonts w:ascii="Times New Roman"/>
-                <w:sz w:val="24"/>
-                <w:szCs w:val="24"/>
-              </w:rPr>
-              <w:br/>
-              <w:t>антимонопольной службы по</w:t>
-            </w:r>
-          </w:p>
-        </w:tc>
-      </w:tr>
-      <w:tr>
-        <w:tc>
-          <w:tcPr>
-            <w:tcW w:w="3651" w:type="dxa"/>
-          </w:tcPr>
-          <w:p>
-            <w:pPr>
-              <w:contextualSpacing/>
-              <w:jc w:val="right"/>
-              <w:rPr>
-                <w:rFonts w:ascii="Times New Roman"/>
-                <w:sz w:val="24"/>
-                <w:szCs w:val="24"/>
-              </w:rPr>
-            </w:pPr>
+              <w:t xml:space="preserve">Кому: </w:t>
+            </w:r>
             <w:r>
               <w:rPr>
                 <w:rFonts w:ascii="Times New Roman"/>
@@ -320,42 +293,6 @@
                 <w:szCs w:val="24"/>
               </w:rPr>
             </w:pPr>
-          </w:p>
-        </w:tc>
-      </w:tr>
-      <w:tr>
-        <w:tc>
-          <w:tcPr>
-            <w:tcW w:w="3651" w:type="dxa"/>
-          </w:tcPr>
-          <w:p>
-            <w:pPr>
-              <w:contextualSpacing/>
-              <w:jc w:val="right"/>
-              <w:rPr>
-                <w:rFonts w:ascii="Times New Roman"/>
-                <w:sz w:val="24"/>
-                <w:szCs w:val="24"/>
-              </w:rPr>
-            </w:pPr>
-          </w:p>
-        </w:tc>
-      </w:tr>
-      <w:tr>
-        <w:tc>
-          <w:tcPr>
-            <w:tcW w:w="3651" w:type="dxa"/>
-          </w:tcPr>
-          <w:p>
-            <w:pPr>
-              <w:contextualSpacing/>
-              <w:jc w:val="right"/>
-              <w:rPr>
-                <w:rFonts w:ascii="Times New Roman"/>
-                <w:sz w:val="24"/>
-                <w:szCs w:val="24"/>
-              </w:rPr>
-            </w:pPr>
             <w:r>
               <w:rPr>
                 <w:rFonts w:ascii="Times New Roman"/>
@@ -398,42 +335,6 @@
               </w:rPr>
               <w:t>}</w:t>
             </w:r>
-          </w:p>
-        </w:tc>
-      </w:tr>
-      <w:tr>
-        <w:tc>
-          <w:tcPr>
-            <w:tcW w:w="3651" w:type="dxa"/>
-          </w:tcPr>
-          <w:p>
-            <w:pPr>
-              <w:contextualSpacing/>
-              <w:jc w:val="right"/>
-              <w:rPr>
-                <w:rFonts w:ascii="Times New Roman"/>
-                <w:sz w:val="24"/>
-                <w:szCs w:val="24"/>
-              </w:rPr>
-            </w:pPr>
-          </w:p>
-        </w:tc>
-      </w:tr>
-      <w:tr>
-        <w:tc>
-          <w:tcPr>
-            <w:tcW w:w="3651" w:type="dxa"/>
-          </w:tcPr>
-          <w:p>
-            <w:pPr>
-              <w:contextualSpacing/>
-              <w:jc w:val="right"/>
-              <w:rPr>
-                <w:rFonts w:ascii="Times New Roman"/>
-                <w:sz w:val="24"/>
-                <w:szCs w:val="24"/>
-              </w:rPr>
-            </w:pPr>
           </w:p>
         </w:tc>
       </w:tr>
@@ -652,72 +553,6 @@
                 <w:sz w:val="24"/>
                 <w:szCs w:val="24"/>
               </w:rPr>
-              <w:t xml:space="preserve">}, </w:t>
-            </w:r>
-            <w:r>
-              <w:rPr>
-                <w:rFonts w:ascii="Times New Roman"/>
-                <w:bCs/>
-                <w:sz w:val="24"/>
-                <w:szCs w:val="24"/>
-              </w:rPr>
-              <w:t>{</w:t>
-            </w:r>
-            <w:r>
-              <w:rPr>
-                <w:rFonts w:ascii="Times New Roman"/>
-                <w:bCs/>
-                <w:sz w:val="24"/>
-                <w:szCs w:val="24"/>
-                <w:lang w:val="en-US"/>
-              </w:rPr>
-              <w:t>zakaz</w:t>
-            </w:r>
-            <w:r>
-              <w:rPr>
-                <w:rFonts w:ascii="Times New Roman"/>
-                <w:bCs/>
-                <w:sz w:val="24"/>
-                <w:szCs w:val="24"/>
-              </w:rPr>
-              <w:t>_</w:t>
-            </w:r>
-            <w:r>
-              <w:rPr>
-                <w:rFonts w:ascii="Times New Roman"/>
-                <w:bCs/>
-                <w:sz w:val="24"/>
-                <w:szCs w:val="24"/>
-                <w:lang w:val="en-US"/>
-              </w:rPr>
-              <w:t>kontaktnoe</w:t>
-            </w:r>
-            <w:r>
-              <w:rPr>
-                <w:rFonts w:ascii="Times New Roman"/>
-                <w:bCs/>
-                <w:sz w:val="24"/>
-                <w:szCs w:val="24"/>
-              </w:rPr>
-              <w:t>_</w:t>
-            </w:r>
-            <w:r>
-              <w:rPr>
-                <w:rFonts w:ascii="Times New Roman"/>
-                <w:bCs/>
-                <w:sz w:val="24"/>
-                <w:szCs w:val="24"/>
-                <w:lang w:val="en-US"/>
-              </w:rPr>
-              <w:t>lico</w:t>
-            </w:r>
-            <w:r>
-              <w:rPr>
-                <w:rFonts w:ascii="Times New Roman"/>
-                <w:bCs/>
-                <w:sz w:val="24"/>
-                <w:szCs w:val="24"/>
-              </w:rPr>
               <w:t>}</w:t>
             </w:r>
           </w:p>
@@ -786,6 +621,636 @@
                 <w:szCs w:val="24"/>
               </w:rPr>
             </w:pPr>
+            <w:r>
+              <w:rPr>
+                <w:rFonts w:ascii="Times New Roman" w:eastAsiaTheme="minorHAnsi"/>
+                <w:sz w:val="24"/>
+                <w:szCs w:val="24"/>
+                <w:lang w:val="en" w:eastAsia="en-US"/>
+              </w:rPr>
+              <w:t>(</w:t>
+            </w:r>
+            <w:r>
+              <w:rPr>
+                <w:rFonts w:ascii="Times New Roman CYR" w:eastAsiaTheme="minorHAnsi" w:hAnsi="Times New Roman CYR" w:cs="Times New Roman CYR"/>
+                <w:sz w:val="24"/>
+                <w:szCs w:val="24"/>
+                <w:lang w:eastAsia="en-US"/>
+              </w:rPr>
+              <w:t>место нахождения)</w:t>
+            </w:r>
+          </w:p>
+        </w:tc>
+      </w:tr>
+      <w:tr>
+        <w:tc>
+          <w:tcPr>
+            <w:tcW w:w="3651" w:type="dxa"/>
+          </w:tcPr>
+          <w:p>
+            <w:pPr>
+              <w:contextualSpacing/>
+              <w:jc w:val="right"/>
+              <w:rPr>
+                <w:rFonts w:ascii="Times New Roman"/>
+                <w:sz w:val="24"/>
+                <w:szCs w:val="24"/>
+                <w:lang w:val="en-US"/>
+              </w:rPr>
+            </w:pPr>
+            <w:r>
+              <w:rPr>
+                <w:rFonts w:ascii="Times New Roman"/>
+                <w:sz w:val="24"/>
+                <w:szCs w:val="24"/>
+                <w:lang w:val="en-US"/>
+              </w:rPr>
+              <w:t>{</w:t>
+            </w:r>
+            <w:r>
+              <w:rPr>
+                <w:rFonts w:ascii="Times New Roman"/>
+                <w:sz w:val="24"/>
+                <w:szCs w:val="24"/>
+                <w:lang w:val="en-US"/>
+              </w:rPr>
+              <w:t>zakaz_address</w:t>
+            </w:r>
+            <w:r>
+              <w:rPr>
+                <w:rFonts w:ascii="Times New Roman"/>
+                <w:sz w:val="24"/>
+                <w:szCs w:val="24"/>
+                <w:lang w:val="en-US"/>
+              </w:rPr>
+              <w:t>}</w:t>
+            </w:r>
+          </w:p>
+        </w:tc>
+      </w:tr>
+      <w:tr>
+        <w:tc>
+          <w:tcPr>
+            <w:tcW w:w="3651" w:type="dxa"/>
+          </w:tcPr>
+          <w:p>
+            <w:pPr>
+              <w:contextualSpacing/>
+              <w:jc w:val="right"/>
+              <w:rPr>
+                <w:rFonts w:ascii="Times New Roman"/>
+                <w:sz w:val="24"/>
+                <w:szCs w:val="24"/>
+              </w:rPr>
+            </w:pPr>
+            <w:r>
+              <w:rPr>
+                <w:rFonts w:ascii="Times New Roman" w:eastAsiaTheme="minorHAnsi"/>
+                <w:sz w:val="24"/>
+                <w:szCs w:val="24"/>
+                <w:lang w:val="en" w:eastAsia="en-US"/>
+              </w:rPr>
+              <w:t>(</w:t>
+            </w:r>
+            <w:r>
+              <w:rPr>
+                <w:rFonts w:ascii="Times New Roman CYR" w:eastAsiaTheme="minorHAnsi" w:hAnsi="Times New Roman CYR" w:cs="Times New Roman CYR"/>
+                <w:sz w:val="24"/>
+                <w:szCs w:val="24"/>
+                <w:lang w:eastAsia="en-US"/>
+              </w:rPr>
+              <w:t>почтовый адрес)</w:t>
+            </w:r>
+          </w:p>
+        </w:tc>
+      </w:tr>
+      <w:tr>
+        <w:tc>
+          <w:tcPr>
+            <w:tcW w:w="3651" w:type="dxa"/>
+          </w:tcPr>
+          <w:p>
+            <w:pPr>
+              <w:contextualSpacing/>
+              <w:jc w:val="right"/>
+              <w:rPr>
+                <w:rFonts w:ascii="Times New Roman"/>
+                <w:sz w:val="24"/>
+                <w:szCs w:val="24"/>
+              </w:rPr>
+            </w:pPr>
+            <w:r>
+              <w:rPr>
+                <w:rFonts w:ascii="Times New Roman"/>
+                <w:sz w:val="24"/>
+                <w:szCs w:val="24"/>
+                <w:lang w:val="en-US"/>
+              </w:rPr>
+              <w:t>{zakaz_phone}</w:t>
+            </w:r>
+          </w:p>
+        </w:tc>
+      </w:tr>
+      <w:tr>
+        <w:tc>
+          <w:tcPr>
+            <w:tcW w:w="3651" w:type="dxa"/>
+          </w:tcPr>
+          <w:p>
+            <w:pPr>
+              <w:contextualSpacing/>
+              <w:jc w:val="right"/>
+              <w:rPr>
+                <w:rFonts w:ascii="Times New Roman"/>
+                <w:sz w:val="24"/>
+                <w:szCs w:val="24"/>
+              </w:rPr>
+            </w:pPr>
+          </w:p>
+        </w:tc>
+      </w:tr>
+      <w:tr>
+        <w:tc>
+          <w:tcPr>
+            <w:tcW w:w="3651" w:type="dxa"/>
+          </w:tcPr>
+          <w:p>
+            <w:pPr>
+              <w:contextualSpacing/>
+              <w:jc w:val="right"/>
+              <w:rPr>
+                <w:rFonts w:ascii="Times New Roman"/>
+                <w:sz w:val="24"/>
+                <w:szCs w:val="24"/>
+              </w:rPr>
+            </w:pPr>
+          </w:p>
+        </w:tc>
+      </w:tr>
+      <w:tr>
+        <w:tc>
+          <w:tcPr>
+            <w:tcW w:w="3651" w:type="dxa"/>
+          </w:tcPr>
+          <w:p>
+            <w:pPr>
+              <w:contextualSpacing/>
+              <w:jc w:val="right"/>
+              <w:rPr>
+                <w:rFonts w:ascii="Times New Roman"/>
+                <w:sz w:val="24"/>
+                <w:szCs w:val="24"/>
+              </w:rPr>
+            </w:pPr>
+            <w:r>
+              <w:rPr>
+                <w:rFonts w:ascii="Times New Roman"/>
+                <w:b/>
+                <w:sz w:val="24"/>
+                <w:szCs w:val="24"/>
+              </w:rPr>
+              <w:t>Организация, осуществляющая размещение</w:t>
+            </w:r>
+            <w:r>
+              <w:rPr>
+                <w:rFonts w:ascii="Times New Roman"/>
+                <w:b/>
+                <w:sz w:val="24"/>
+                <w:szCs w:val="24"/>
+              </w:rPr>
+              <w:t>:</w:t>
+            </w:r>
+          </w:p>
+        </w:tc>
+      </w:tr>
+      <w:tr>
+        <w:tc>
+          <w:tcPr>
+            <w:tcW w:w="3651" w:type="dxa"/>
+          </w:tcPr>
+          <w:p>
+            <w:pPr>
+              <w:contextualSpacing/>
+              <w:jc w:val="right"/>
+              <w:rPr>
+                <w:rFonts w:ascii="Times New Roman"/>
+                <w:sz w:val="24"/>
+                <w:szCs w:val="24"/>
+                <w:lang w:val="en-US"/>
+              </w:rPr>
+            </w:pPr>
+            <w:r>
+              <w:rPr>
+                <w:rFonts w:ascii="Times New Roman"/>
+                <w:sz w:val="24"/>
+                <w:szCs w:val="24"/>
+                <w:lang w:val="en-US"/>
+              </w:rPr>
+              <w:t>{organiz_fio}</w:t>
+            </w:r>
+          </w:p>
+        </w:tc>
+      </w:tr>
+      <w:tr>
+        <w:tc>
+          <w:tcPr>
+            <w:tcW w:w="3651" w:type="dxa"/>
+          </w:tcPr>
+          <w:p>
+            <w:pPr>
+              <w:contextualSpacing/>
+              <w:jc w:val="right"/>
+              <w:rPr>
+                <w:rFonts w:ascii="Times New Roman"/>
+                <w:b/>
+                <w:sz w:val="24"/>
+                <w:szCs w:val="24"/>
+              </w:rPr>
+            </w:pPr>
+          </w:p>
+        </w:tc>
+      </w:tr>
+      <w:tr>
+        <w:tc>
+          <w:tcPr>
+            <w:tcW w:w="3651" w:type="dxa"/>
+          </w:tcPr>
+          <w:p>
+            <w:pPr>
+              <w:contextualSpacing/>
+              <w:jc w:val="right"/>
+              <w:rPr>
+                <w:rFonts w:ascii="Times New Roman"/>
+                <w:b/>
+                <w:sz w:val="24"/>
+                <w:szCs w:val="24"/>
+              </w:rPr>
+            </w:pPr>
+            <w:r>
+              <w:rPr>
+                <w:rFonts w:ascii="Times New Roman"/>
+                <w:sz w:val="24"/>
+                <w:szCs w:val="24"/>
+                <w:lang w:val="en-US"/>
+              </w:rPr>
+              <w:t>{organiz_mesto}</w:t>
+            </w:r>
+          </w:p>
+        </w:tc>
+      </w:tr>
+      <w:tr>
+        <w:tc>
+          <w:tcPr>
+            <w:tcW w:w="3651" w:type="dxa"/>
+          </w:tcPr>
+          <w:p>
+            <w:pPr>
+              <w:contextualSpacing/>
+              <w:jc w:val="right"/>
+              <w:rPr>
+                <w:rFonts w:ascii="Times New Roman"/>
+                <w:b/>
+                <w:sz w:val="24"/>
+                <w:szCs w:val="24"/>
+              </w:rPr>
+            </w:pPr>
+            <w:r>
+              <w:rPr>
+                <w:rFonts w:ascii="Times New Roman" w:eastAsiaTheme="minorHAnsi"/>
+                <w:sz w:val="24"/>
+                <w:szCs w:val="24"/>
+                <w:lang w:val="en" w:eastAsia="en-US"/>
+              </w:rPr>
+              <w:t>(</w:t>
+            </w:r>
+            <w:r>
+              <w:rPr>
+                <w:rFonts w:ascii="Times New Roman CYR" w:eastAsiaTheme="minorHAnsi" w:hAnsi="Times New Roman CYR" w:cs="Times New Roman CYR"/>
+                <w:sz w:val="24"/>
+                <w:szCs w:val="24"/>
+                <w:lang w:eastAsia="en-US"/>
+              </w:rPr>
+              <w:t>место нахождения)</w:t>
+            </w:r>
+          </w:p>
+        </w:tc>
+      </w:tr>
+      <w:tr>
+        <w:tc>
+          <w:tcPr>
+            <w:tcW w:w="3651" w:type="dxa"/>
+          </w:tcPr>
+          <w:p>
+            <w:pPr>
+              <w:contextualSpacing/>
+              <w:jc w:val="right"/>
+              <w:rPr>
+                <w:rFonts w:ascii="Times New Roman"/>
+                <w:sz w:val="24"/>
+                <w:szCs w:val="24"/>
+              </w:rPr>
+            </w:pPr>
+            <w:r>
+              <w:rPr>
+                <w:rFonts w:ascii="Times New Roman"/>
+                <w:sz w:val="24"/>
+                <w:szCs w:val="24"/>
+                <w:lang w:val="en-US"/>
+              </w:rPr>
+              <w:t>{</w:t>
+            </w:r>
+            <w:r>
+              <w:rPr>
+                <w:rFonts w:ascii="Times New Roman"/>
+                <w:sz w:val="24"/>
+                <w:szCs w:val="24"/>
+                <w:lang w:val="en-US"/>
+              </w:rPr>
+              <w:t>organiz_address</w:t>
+            </w:r>
+            <w:r>
+              <w:rPr>
+                <w:rFonts w:ascii="Times New Roman"/>
+                <w:sz w:val="24"/>
+                <w:szCs w:val="24"/>
+                <w:lang w:val="en-US"/>
+              </w:rPr>
+              <w:t>}</w:t>
+            </w:r>
+          </w:p>
+        </w:tc>
+      </w:tr>
+      <w:tr>
+        <w:tc>
+          <w:tcPr>
+            <w:tcW w:w="3651" w:type="dxa"/>
+          </w:tcPr>
+          <w:p>
+            <w:pPr>
+              <w:contextualSpacing/>
+              <w:jc w:val="right"/>
+              <w:rPr>
+                <w:rFonts w:ascii="Times New Roman"/>
+                <w:sz w:val="24"/>
+                <w:szCs w:val="24"/>
+              </w:rPr>
+            </w:pPr>
+            <w:r>
+              <w:rPr>
+                <w:rFonts w:ascii="Times New Roman" w:eastAsiaTheme="minorHAnsi"/>
+                <w:sz w:val="24"/>
+                <w:szCs w:val="24"/>
+                <w:lang w:val="en" w:eastAsia="en-US"/>
+              </w:rPr>
+              <w:t>(</w:t>
+            </w:r>
+            <w:r>
+              <w:rPr>
+                <w:rFonts w:ascii="Times New Roman CYR" w:eastAsiaTheme="minorHAnsi" w:hAnsi="Times New Roman CYR" w:cs="Times New Roman CYR"/>
+                <w:sz w:val="24"/>
+                <w:szCs w:val="24"/>
+                <w:lang w:eastAsia="en-US"/>
+              </w:rPr>
+              <w:t>почтовый адрес)</w:t>
+            </w:r>
+          </w:p>
+        </w:tc>
+      </w:tr>
+      <w:tr>
+        <w:tc>
+          <w:tcPr>
+            <w:tcW w:w="3651" w:type="dxa"/>
+          </w:tcPr>
+          <w:p>
+            <w:pPr>
+              <w:contextualSpacing/>
+              <w:jc w:val="right"/>
+              <w:rPr>
+                <w:rFonts w:ascii="Times New Roman"/>
+                <w:sz w:val="24"/>
+                <w:szCs w:val="24"/>
+              </w:rPr>
+            </w:pPr>
+            <w:r>
+              <w:rPr>
+                <w:rFonts w:ascii="Times New Roman"/>
+                <w:sz w:val="24"/>
+                <w:szCs w:val="24"/>
+                <w:lang w:val="en-US"/>
+              </w:rPr>
+              <w:t>{</w:t>
+            </w:r>
+            <w:r>
+              <w:rPr>
+                <w:rFonts w:ascii="Times New Roman"/>
+                <w:sz w:val="24"/>
+                <w:szCs w:val="24"/>
+                <w:lang w:val="en-US"/>
+              </w:rPr>
+              <w:t>organiz_phone</w:t>
+            </w:r>
+            <w:r>
+              <w:rPr>
+                <w:rFonts w:ascii="Times New Roman"/>
+                <w:sz w:val="24"/>
+                <w:szCs w:val="24"/>
+                <w:lang w:val="en-US"/>
+              </w:rPr>
+              <w:t>}</w:t>
+            </w:r>
+          </w:p>
+        </w:tc>
+      </w:tr>
+      <w:tr>
+        <w:tc>
+          <w:tcPr>
+            <w:tcW w:w="3651" w:type="dxa"/>
+          </w:tcPr>
+          <w:p>
+            <w:pPr>
+              <w:contextualSpacing/>
+              <w:jc w:val="right"/>
+              <w:rPr>
+                <w:rFonts w:ascii="Times New Roman"/>
+                <w:sz w:val="24"/>
+                <w:szCs w:val="24"/>
+              </w:rPr>
+            </w:pPr>
+          </w:p>
+        </w:tc>
+      </w:tr>
+      <w:tr>
+        <w:tc>
+          <w:tcPr>
+            <w:tcW w:w="3651" w:type="dxa"/>
+          </w:tcPr>
+          <w:p>
+            <w:pPr>
+              <w:contextualSpacing/>
+              <w:jc w:val="right"/>
+              <w:rPr>
+                <w:rFonts w:ascii="Times New Roman"/>
+                <w:sz w:val="24"/>
+                <w:szCs w:val="24"/>
+              </w:rPr>
+            </w:pPr>
+          </w:p>
+        </w:tc>
+      </w:tr>
+      <w:tr>
+        <w:tc>
+          <w:tcPr>
+            <w:tcW w:w="3651" w:type="dxa"/>
+          </w:tcPr>
+          <w:p>
+            <w:pPr>
+              <w:contextualSpacing/>
+              <w:jc w:val="right"/>
+              <w:rPr>
+                <w:rFonts w:ascii="Times New Roman"/>
+                <w:sz w:val="24"/>
+                <w:szCs w:val="24"/>
+              </w:rPr>
+            </w:pPr>
+            <w:r>
+              <w:rPr>
+                <w:rFonts w:ascii="Times New Roman"/>
+                <w:b/>
+                <w:sz w:val="24"/>
+                <w:szCs w:val="24"/>
+              </w:rPr>
+              <w:t>Сведения о закупке:</w:t>
+            </w:r>
+          </w:p>
+        </w:tc>
+      </w:tr>
+      <w:tr>
+        <w:tc>
+          <w:tcPr>
+            <w:tcW w:w="3651" w:type="dxa"/>
+          </w:tcPr>
+          <w:p>
+            <w:pPr>
+              <w:contextualSpacing/>
+              <w:jc w:val="right"/>
+              <w:rPr>
+                <w:rFonts w:ascii="Times New Roman"/>
+                <w:b/>
+                <w:sz w:val="24"/>
+                <w:szCs w:val="24"/>
+              </w:rPr>
+            </w:pPr>
+          </w:p>
+        </w:tc>
+      </w:tr>
+      <w:tr>
+        <w:tc>
+          <w:tcPr>
+            <w:tcW w:w="3651" w:type="dxa"/>
+          </w:tcPr>
+          <w:p>
+            <w:pPr>
+              <w:contextualSpacing/>
+              <w:jc w:val="right"/>
+              <w:rPr>
+                <w:rFonts w:ascii="Times New Roman"/>
+                <w:b/>
+                <w:sz w:val="24"/>
+                <w:szCs w:val="24"/>
+              </w:rPr>
+            </w:pPr>
+            <w:r>
+              <w:rPr>
+                <w:rFonts w:ascii="Times New Roman"/>
+                <w:color w:val="auto"/>
+                <w:sz w:val="24"/>
+                <w:szCs w:val="24"/>
+                <w:shd w:val="clear" w:color="auto" w:fill="FFFFFF"/>
+              </w:rPr>
+              <w:t>Способ проведения закупки:</w:t>
+            </w:r>
+          </w:p>
+        </w:tc>
+      </w:tr>
+      <w:tr>
+        <w:tc>
+          <w:tcPr>
+            <w:tcW w:w="3651" w:type="dxa"/>
+          </w:tcPr>
+          <w:p>
+            <w:pPr>
+              <w:contextualSpacing/>
+              <w:jc w:val="right"/>
+              <w:rPr>
+                <w:rFonts w:ascii="Times New Roman"/>
+                <w:color w:val="auto"/>
+                <w:sz w:val="24"/>
+                <w:szCs w:val="24"/>
+                <w:shd w:val="clear" w:color="auto" w:fill="FFFFFF"/>
+                <w:lang w:val="en-US"/>
+              </w:rPr>
+            </w:pPr>
+            <w:r>
+              <w:rPr>
+                <w:rFonts w:ascii="Times New Roman"/>
+                <w:color w:val="auto"/>
+                <w:sz w:val="24"/>
+                <w:szCs w:val="24"/>
+                <w:shd w:val="clear" w:color="auto" w:fill="FFFFFF"/>
+                <w:lang w:val="en-US"/>
+              </w:rPr>
+              <w:t>{</w:t>
+            </w:r>
+            <w:r>
+              <w:rPr>
+                <w:rFonts w:ascii="Times New Roman"/>
+                <w:color w:val="auto"/>
+                <w:sz w:val="24"/>
+                <w:szCs w:val="24"/>
+                <w:shd w:val="clear" w:color="auto" w:fill="FFFFFF"/>
+                <w:lang w:val="en-US"/>
+              </w:rPr>
+              <w:t>tip_zakupki</w:t>
+            </w:r>
+            <w:r>
+              <w:rPr>
+                <w:rFonts w:ascii="Times New Roman"/>
+                <w:color w:val="auto"/>
+                <w:sz w:val="24"/>
+                <w:szCs w:val="24"/>
+                <w:shd w:val="clear" w:color="auto" w:fill="FFFFFF"/>
+                <w:lang w:val="en-US"/>
+              </w:rPr>
+              <w:t>}</w:t>
+            </w:r>
+          </w:p>
+        </w:tc>
+      </w:tr>
+      <w:tr>
+        <w:tc>
+          <w:tcPr>
+            <w:tcW w:w="3651" w:type="dxa"/>
+          </w:tcPr>
+          <w:p>
+            <w:pPr>
+              <w:contextualSpacing/>
+              <w:jc w:val="right"/>
+              <w:rPr>
+                <w:rFonts w:ascii="Times New Roman"/>
+                <w:color w:val="auto"/>
+                <w:sz w:val="24"/>
+                <w:szCs w:val="24"/>
+                <w:shd w:val="clear" w:color="auto" w:fill="FFFFFF"/>
+              </w:rPr>
+            </w:pPr>
+            <w:r>
+              <w:rPr>
+                <w:rFonts w:ascii="Times New Roman"/>
+                <w:sz w:val="24"/>
+                <w:szCs w:val="24"/>
+              </w:rPr>
+              <w:t>Номер извещения: </w:t>
+            </w:r>
           </w:p>
         </w:tc>
       </w:tr>
@@ -823,556 +1288,7 @@
                 <w:szCs w:val="24"/>
                 <w:lang w:val="en-US"/>
               </w:rPr>
-              <w:t>zakaz_address</w:t>
-            </w:r>
-            <w:r>
-              <w:rPr>
-                <w:rFonts w:ascii="Times New Roman"/>
-                <w:sz w:val="24"/>
-                <w:szCs w:val="24"/>
-                <w:lang w:val="en-US"/>
-              </w:rPr>
-              <w:t>}</w:t>
-            </w:r>
-          </w:p>
-        </w:tc>
-      </w:tr>
-      <w:tr>
-        <w:tc>
-          <w:tcPr>
-            <w:tcW w:w="3651" w:type="dxa"/>
-          </w:tcPr>
-          <w:p>
-            <w:pPr>
-              <w:contextualSpacing/>
-              <w:jc w:val="right"/>
-              <w:rPr>
-                <w:rFonts w:ascii="Times New Roman"/>
-                <w:sz w:val="24"/>
-                <w:szCs w:val="24"/>
-              </w:rPr>
-            </w:pPr>
-          </w:p>
-        </w:tc>
-      </w:tr>
-      <w:tr>
-        <w:tc>
-          <w:tcPr>
-            <w:tcW w:w="3651" w:type="dxa"/>
-          </w:tcPr>
-          <w:p>
-            <w:pPr>
-              <w:contextualSpacing/>
-              <w:jc w:val="right"/>
-              <w:rPr>
-                <w:rFonts w:ascii="Times New Roman"/>
-                <w:sz w:val="24"/>
-                <w:szCs w:val="24"/>
-              </w:rPr>
-            </w:pPr>
-            <w:r>
-              <w:rPr>
-                <w:rFonts w:ascii="Times New Roman"/>
-                <w:sz w:val="24"/>
-                <w:szCs w:val="24"/>
-                <w:lang w:val="en-US"/>
-              </w:rPr>
-              <w:t>{zakaz_phone}</w:t>
-            </w:r>
-          </w:p>
-        </w:tc>
-      </w:tr>
-      <w:tr>
-        <w:tc>
-          <w:tcPr>
-            <w:tcW w:w="3651" w:type="dxa"/>
-          </w:tcPr>
-          <w:p>
-            <w:pPr>
-              <w:contextualSpacing/>
-              <w:jc w:val="right"/>
-              <w:rPr>
-                <w:rFonts w:ascii="Times New Roman"/>
-                <w:sz w:val="24"/>
-                <w:szCs w:val="24"/>
-              </w:rPr>
-            </w:pPr>
-          </w:p>
-        </w:tc>
-      </w:tr>
-      <w:tr>
-        <w:tc>
-          <w:tcPr>
-            <w:tcW w:w="3651" w:type="dxa"/>
-          </w:tcPr>
-          <w:p>
-            <w:pPr>
-              <w:contextualSpacing/>
-              <w:jc w:val="right"/>
-              <w:rPr>
-                <w:rFonts w:ascii="Times New Roman"/>
-                <w:sz w:val="24"/>
-                <w:szCs w:val="24"/>
-              </w:rPr>
-            </w:pPr>
-          </w:p>
-        </w:tc>
-      </w:tr>
-      <w:tr>
-        <w:tc>
-          <w:tcPr>
-            <w:tcW w:w="3651" w:type="dxa"/>
-          </w:tcPr>
-          <w:p>
-            <w:pPr>
-              <w:contextualSpacing/>
-              <w:jc w:val="right"/>
-              <w:rPr>
-                <w:rFonts w:ascii="Times New Roman"/>
-                <w:sz w:val="24"/>
-                <w:szCs w:val="24"/>
-              </w:rPr>
-            </w:pPr>
-            <w:r>
-              <w:rPr>
-                <w:rFonts w:ascii="Times New Roman"/>
-                <w:b/>
-                <w:sz w:val="24"/>
-                <w:szCs w:val="24"/>
-              </w:rPr>
-              <w:t>Организация, осуществляющая размещение</w:t>
-            </w:r>
-            <w:r>
-              <w:rPr>
-                <w:rFonts w:ascii="Times New Roman"/>
-                <w:b/>
-                <w:sz w:val="24"/>
-                <w:szCs w:val="24"/>
-              </w:rPr>
-              <w:t>:</w:t>
-            </w:r>
-          </w:p>
-        </w:tc>
-      </w:tr>
-      <w:tr>
-        <w:tc>
-          <w:tcPr>
-            <w:tcW w:w="3651" w:type="dxa"/>
-          </w:tcPr>
-          <w:p>
-            <w:pPr>
-              <w:contextualSpacing/>
-              <w:jc w:val="right"/>
-              <w:rPr>
-                <w:rFonts w:ascii="Times New Roman"/>
-                <w:sz w:val="24"/>
-                <w:szCs w:val="24"/>
-                <w:lang w:val="en-US"/>
-              </w:rPr>
-            </w:pPr>
-            <w:r>
-              <w:rPr>
-                <w:rFonts w:ascii="Times New Roman"/>
-                <w:sz w:val="24"/>
-                <w:szCs w:val="24"/>
-                <w:lang w:val="en-US"/>
-              </w:rPr>
-              <w:t>{organiz_fio}</w:t>
-            </w:r>
-          </w:p>
-        </w:tc>
-      </w:tr>
-      <w:tr>
-        <w:tc>
-          <w:tcPr>
-            <w:tcW w:w="3651" w:type="dxa"/>
-          </w:tcPr>
-          <w:p>
-            <w:pPr>
-              <w:contextualSpacing/>
-              <w:jc w:val="right"/>
-              <w:rPr>
-                <w:rFonts w:ascii="Times New Roman"/>
-                <w:b/>
-                <w:sz w:val="24"/>
-                <w:szCs w:val="24"/>
-              </w:rPr>
-            </w:pPr>
-          </w:p>
-        </w:tc>
-      </w:tr>
-      <w:tr>
-        <w:tc>
-          <w:tcPr>
-            <w:tcW w:w="3651" w:type="dxa"/>
-          </w:tcPr>
-          <w:p>
-            <w:pPr>
-              <w:contextualSpacing/>
-              <w:jc w:val="right"/>
-              <w:rPr>
-                <w:rFonts w:ascii="Times New Roman"/>
-                <w:b/>
-                <w:sz w:val="24"/>
-                <w:szCs w:val="24"/>
-              </w:rPr>
-            </w:pPr>
-            <w:r>
-              <w:rPr>
-                <w:rFonts w:ascii="Times New Roman"/>
-                <w:sz w:val="24"/>
-                <w:szCs w:val="24"/>
-                <w:lang w:val="en-US"/>
-              </w:rPr>
-              <w:t>{organiz_mesto}</w:t>
-            </w:r>
-          </w:p>
-        </w:tc>
-      </w:tr>
-      <w:tr>
-        <w:tc>
-          <w:tcPr>
-            <w:tcW w:w="3651" w:type="dxa"/>
-          </w:tcPr>
-          <w:p>
-            <w:pPr>
-              <w:contextualSpacing/>
-              <w:jc w:val="right"/>
-              <w:rPr>
-                <w:rFonts w:ascii="Times New Roman"/>
-                <w:b/>
-                <w:sz w:val="24"/>
-                <w:szCs w:val="24"/>
-              </w:rPr>
-            </w:pPr>
-          </w:p>
-        </w:tc>
-      </w:tr>
-      <w:tr>
-        <w:tc>
-          <w:tcPr>
-            <w:tcW w:w="3651" w:type="dxa"/>
-          </w:tcPr>
-          <w:p>
-            <w:pPr>
-              <w:contextualSpacing/>
-              <w:jc w:val="right"/>
-              <w:rPr>
-                <w:rFonts w:ascii="Times New Roman"/>
-                <w:sz w:val="24"/>
-                <w:szCs w:val="24"/>
-              </w:rPr>
-            </w:pPr>
-            <w:r>
-              <w:rPr>
-                <w:rFonts w:ascii="Times New Roman"/>
-                <w:sz w:val="24"/>
-                <w:szCs w:val="24"/>
-                <w:lang w:val="en-US"/>
-              </w:rPr>
-              <w:t>{</w:t>
-            </w:r>
-            <w:r>
-              <w:rPr>
-                <w:rFonts w:ascii="Times New Roman"/>
-                <w:sz w:val="24"/>
-                <w:szCs w:val="24"/>
-                <w:lang w:val="en-US"/>
-              </w:rPr>
-              <w:t>organiz_address</w:t>
-            </w:r>
-            <w:r>
-              <w:rPr>
-                <w:rFonts w:ascii="Times New Roman"/>
-                <w:sz w:val="24"/>
-                <w:szCs w:val="24"/>
-                <w:lang w:val="en-US"/>
-              </w:rPr>
-              <w:t>}</w:t>
-            </w:r>
-          </w:p>
-        </w:tc>
-      </w:tr>
-      <w:tr>
-        <w:tc>
-          <w:tcPr>
-            <w:tcW w:w="3651" w:type="dxa"/>
-          </w:tcPr>
-          <w:p>
-            <w:pPr>
-              <w:contextualSpacing/>
-              <w:jc w:val="right"/>
-              <w:rPr>
-                <w:rFonts w:ascii="Times New Roman"/>
-                <w:sz w:val="24"/>
-                <w:szCs w:val="24"/>
-              </w:rPr>
-            </w:pPr>
-          </w:p>
-        </w:tc>
-      </w:tr>
-      <w:tr>
-        <w:tc>
-          <w:tcPr>
-            <w:tcW w:w="3651" w:type="dxa"/>
-          </w:tcPr>
-          <w:p>
-            <w:pPr>
-              <w:contextualSpacing/>
-              <w:jc w:val="right"/>
-              <w:rPr>
-                <w:rFonts w:ascii="Times New Roman"/>
-                <w:sz w:val="24"/>
-                <w:szCs w:val="24"/>
-              </w:rPr>
-            </w:pPr>
-            <w:r>
-              <w:rPr>
-                <w:rFonts w:ascii="Times New Roman"/>
-                <w:sz w:val="24"/>
-                <w:szCs w:val="24"/>
-                <w:lang w:val="en-US"/>
-              </w:rPr>
-              <w:t>{</w:t>
-            </w:r>
-            <w:r>
-              <w:rPr>
-                <w:rFonts w:ascii="Times New Roman"/>
-                <w:sz w:val="24"/>
-                <w:szCs w:val="24"/>
-                <w:lang w:val="en-US"/>
-              </w:rPr>
-              <w:t>organiz_phone</w:t>
-            </w:r>
-            <w:r>
-              <w:rPr>
-                <w:rFonts w:ascii="Times New Roman"/>
-                <w:sz w:val="24"/>
-                <w:szCs w:val="24"/>
-                <w:lang w:val="en-US"/>
-              </w:rPr>
-              <w:t>}</w:t>
-            </w:r>
-          </w:p>
-        </w:tc>
-      </w:tr>
-      <w:tr>
-        <w:tc>
-          <w:tcPr>
-            <w:tcW w:w="3651" w:type="dxa"/>
-          </w:tcPr>
-          <w:p>
-            <w:pPr>
-              <w:contextualSpacing/>
-              <w:jc w:val="right"/>
-              <w:rPr>
-                <w:rFonts w:ascii="Times New Roman"/>
-                <w:sz w:val="24"/>
-                <w:szCs w:val="24"/>
-              </w:rPr>
-            </w:pPr>
-          </w:p>
-        </w:tc>
-      </w:tr>
-      <w:tr>
-        <w:tc>
-          <w:tcPr>
-            <w:tcW w:w="3651" w:type="dxa"/>
-          </w:tcPr>
-          <w:p>
-            <w:pPr>
-              <w:contextualSpacing/>
-              <w:jc w:val="right"/>
-              <w:rPr>
-                <w:rFonts w:ascii="Times New Roman"/>
-                <w:sz w:val="24"/>
-                <w:szCs w:val="24"/>
-              </w:rPr>
-            </w:pPr>
-          </w:p>
-        </w:tc>
-      </w:tr>
-      <w:tr>
-        <w:tc>
-          <w:tcPr>
-            <w:tcW w:w="3651" w:type="dxa"/>
-          </w:tcPr>
-          <w:p>
-            <w:pPr>
-              <w:contextualSpacing/>
-              <w:jc w:val="right"/>
-              <w:rPr>
-                <w:rFonts w:ascii="Times New Roman"/>
-                <w:sz w:val="24"/>
-                <w:szCs w:val="24"/>
-              </w:rPr>
-            </w:pPr>
-            <w:r>
-              <w:rPr>
-                <w:rFonts w:ascii="Times New Roman"/>
-                <w:b/>
-                <w:sz w:val="24"/>
-                <w:szCs w:val="24"/>
-              </w:rPr>
-              <w:t>Сведения о закупке:</w:t>
-            </w:r>
-          </w:p>
-        </w:tc>
-      </w:tr>
-      <w:tr>
-        <w:tc>
-          <w:tcPr>
-            <w:tcW w:w="3651" w:type="dxa"/>
-          </w:tcPr>
-          <w:p>
-            <w:pPr>
-              <w:contextualSpacing/>
-              <w:jc w:val="right"/>
-              <w:rPr>
-                <w:rFonts w:ascii="Times New Roman"/>
-                <w:b/>
-                <w:sz w:val="24"/>
-                <w:szCs w:val="24"/>
-              </w:rPr>
-            </w:pPr>
-          </w:p>
-        </w:tc>
-      </w:tr>
-      <w:tr>
-        <w:tc>
-          <w:tcPr>
-            <w:tcW w:w="3651" w:type="dxa"/>
-          </w:tcPr>
-          <w:p>
-            <w:pPr>
-              <w:contextualSpacing/>
-              <w:jc w:val="right"/>
-              <w:rPr>
-                <w:rFonts w:ascii="Times New Roman"/>
-                <w:b/>
-                <w:sz w:val="24"/>
-                <w:szCs w:val="24"/>
-              </w:rPr>
-            </w:pPr>
-            <w:r>
-              <w:rPr>
-                <w:rFonts w:ascii="Times New Roman"/>
-                <w:color w:val="auto"/>
-                <w:sz w:val="24"/>
-                <w:szCs w:val="24"/>
-                <w:shd w:val="clear" w:color="auto" w:fill="FFFFFF"/>
-              </w:rPr>
-              <w:t>Способ проведения закупки:</w:t>
-            </w:r>
-          </w:p>
-        </w:tc>
-      </w:tr>
-      <w:tr>
-        <w:tc>
-          <w:tcPr>
-            <w:tcW w:w="3651" w:type="dxa"/>
-          </w:tcPr>
-          <w:p>
-            <w:pPr>
-              <w:contextualSpacing/>
-              <w:jc w:val="right"/>
-              <w:rPr>
-                <w:rFonts w:ascii="Times New Roman"/>
-                <w:color w:val="auto"/>
-                <w:sz w:val="24"/>
-                <w:szCs w:val="24"/>
-                <w:shd w:val="clear" w:color="auto" w:fill="FFFFFF"/>
-                <w:lang w:val="en-US"/>
-              </w:rPr>
-            </w:pPr>
-            <w:r>
-              <w:rPr>
-                <w:rFonts w:ascii="Times New Roman"/>
-                <w:color w:val="auto"/>
-                <w:sz w:val="24"/>
-                <w:szCs w:val="24"/>
-                <w:shd w:val="clear" w:color="auto" w:fill="FFFFFF"/>
-                <w:lang w:val="en-US"/>
-              </w:rPr>
-              <w:t>{</w:t>
-            </w:r>
-            <w:r>
-              <w:rPr>
-                <w:rFonts w:ascii="Times New Roman"/>
-                <w:color w:val="auto"/>
-                <w:sz w:val="24"/>
-                <w:szCs w:val="24"/>
-                <w:shd w:val="clear" w:color="auto" w:fill="FFFFFF"/>
-                <w:lang w:val="en-US"/>
-              </w:rPr>
-              <w:t>tip_zakupki</w:t>
-            </w:r>
-            <w:r>
-              <w:rPr>
-                <w:rFonts w:ascii="Times New Roman"/>
-                <w:color w:val="auto"/>
-                <w:sz w:val="24"/>
-                <w:szCs w:val="24"/>
-                <w:shd w:val="clear" w:color="auto" w:fill="FFFFFF"/>
-                <w:lang w:val="en-US"/>
-              </w:rPr>
-              <w:t>}</w:t>
-            </w:r>
-          </w:p>
-        </w:tc>
-      </w:tr>
-      <w:tr>
-        <w:tc>
-          <w:tcPr>
-            <w:tcW w:w="3651" w:type="dxa"/>
-          </w:tcPr>
-          <w:p>
-            <w:pPr>
-              <w:contextualSpacing/>
-              <w:jc w:val="right"/>
-              <w:rPr>
-                <w:rFonts w:ascii="Times New Roman"/>
-                <w:color w:val="auto"/>
-                <w:sz w:val="24"/>
-                <w:szCs w:val="24"/>
-                <w:shd w:val="clear" w:color="auto" w:fill="FFFFFF"/>
-              </w:rPr>
-            </w:pPr>
-            <w:r>
-              <w:rPr>
-                <w:rFonts w:ascii="Times New Roman"/>
-                <w:sz w:val="24"/>
-                <w:szCs w:val="24"/>
-              </w:rPr>
-              <w:t>Номер извещения: </w:t>
-            </w:r>
-          </w:p>
-        </w:tc>
-      </w:tr>
-      <w:tr>
-        <w:tc>
-          <w:tcPr>
-            <w:tcW w:w="3651" w:type="dxa"/>
-          </w:tcPr>
-          <w:p>
-            <w:pPr>
-              <w:contextualSpacing/>
-              <w:jc w:val="right"/>
-              <w:rPr>
-                <w:rFonts w:ascii="Times New Roman"/>
-                <w:sz w:val="24"/>
-                <w:szCs w:val="24"/>
-                <w:lang w:val="en-US"/>
-              </w:rPr>
-            </w:pPr>
-            <w:r>
-              <w:rPr>
-                <w:rFonts w:ascii="Times New Roman"/>
-                <w:sz w:val="24"/>
-                <w:szCs w:val="24"/>
-                <w:lang w:val="en-US"/>
-              </w:rPr>
-              <w:t>{ izveshchenie}</w:t>
+              <w:t>izveshchenie}</w:t>
             </w:r>
           </w:p>
         </w:tc>
@@ -1530,7 +1446,6 @@
           <w:sz w:val="24"/>
           <w:szCs w:val="24"/>
         </w:rPr>
-        <w:lastRenderedPageBreak/>
         <w:t>В порядке, предусмотренном статьей 105 Федеральн</w:t>
       </w:r>
       <w:r>
@@ -1683,6 +1598,130 @@
         </w:rPr>
       </w:pPr>
     </w:p>
+    <w:tbl>
+      <w:tblPr>
+        <w:tblStyle w:val="ac"/>
+        <w:tblW w:w="0" w:type="auto"/>
+        <w:tblBorders>
+          <w:top w:val="none" w:sz="0" w:space="0" w:color="auto"/>
+          <w:left w:val="none" w:sz="0" w:space="0" w:color="auto"/>
+          <w:bottom w:val="none" w:sz="0" w:space="0" w:color="auto"/>
+          <w:right w:val="none" w:sz="0" w:space="0" w:color="auto"/>
+          <w:insideH w:val="none" w:sz="0" w:space="0" w:color="auto"/>
+          <w:insideV w:val="none" w:sz="0" w:space="0" w:color="auto"/>
+        </w:tblBorders>
+        <w:tblLook w:val="04A0" w:firstRow="1" w:lastRow="0" w:firstColumn="1" w:lastColumn="0" w:noHBand="0" w:noVBand="1"/>
+      </w:tblPr>
+      <w:tblGrid>
+        <w:gridCol w:w="1242"/>
+        <w:gridCol w:w="8329"/>
+      </w:tblGrid>
+      <w:tr>
+        <w:trPr>
+          <w:trHeight w:val="489"/>
+        </w:trPr>
+        <w:tc>
+          <w:tcPr>
+            <w:tcW w:w="1242" w:type="dxa"/>
+            <w:hideMark/>
+          </w:tcPr>
+          <w:p>
+            <w:pPr>
+              <w:pStyle w:val="a3"/>
+              <w:autoSpaceDE w:val="0"/>
+              <w:autoSpaceDN w:val="0"/>
+              <w:adjustRightInd w:val="0"/>
+              <w:ind w:left="0"/>
+              <w:jc w:val="both"/>
+              <w:rPr>
+                <w:rFonts w:ascii="Times New Roman"/>
+                <w:sz w:val="24"/>
+                <w:szCs w:val="24"/>
+                <w:lang w:val="en-US" w:eastAsia="en-US"/>
+              </w:rPr>
+            </w:pPr>
+            <w:r>
+              <w:rPr>
+                <w:rFonts w:ascii="Times New Roman"/>
+                <w:sz w:val="24"/>
+                <w:szCs w:val="24"/>
+                <w:lang w:eastAsia="en-US"/>
+              </w:rPr>
+              <w:t>Заявитель</w:t>
+            </w:r>
+          </w:p>
+        </w:tc>
+        <w:tc>
+          <w:tcPr>
+            <w:tcW w:w="8329" w:type="dxa"/>
+            <w:hideMark/>
+          </w:tcPr>
+          <w:p>
+            <w:pPr>
+              <w:pStyle w:val="a3"/>
+              <w:autoSpaceDE w:val="0"/>
+              <w:autoSpaceDN w:val="0"/>
+              <w:adjustRightInd w:val="0"/>
+              <w:ind w:left="0"/>
+              <w:jc w:val="right"/>
+              <w:rPr>
+                <w:rFonts w:ascii="Times New Roman"/>
+                <w:sz w:val="24"/>
+                <w:szCs w:val="24"/>
+                <w:lang w:val="en-US" w:eastAsia="en-US"/>
+              </w:rPr>
+            </w:pPr>
+            <w:r>
+              <w:rPr>
+                <w:rFonts w:ascii="Times New Roman"/>
+                <w:bCs/>
+                <w:sz w:val="24"/>
+                <w:szCs w:val="24"/>
+                <w:lang w:val="en-US" w:eastAsia="en-US"/>
+              </w:rPr>
+              <w:t>{applicant_fio}</w:t>
+            </w:r>
+          </w:p>
+        </w:tc>
+      </w:tr>
+      <w:tr>
+        <w:trPr>
+          <w:trHeight w:val="694"/>
+        </w:trPr>
+        <w:tc>
+          <w:tcPr>
+            <w:tcW w:w="9571" w:type="dxa"/>
+            <w:gridSpan w:val="2"/>
+            <w:hideMark/>
+          </w:tcPr>
+          <w:p>
+            <w:pPr>
+              <w:pStyle w:val="a3"/>
+              <w:autoSpaceDE w:val="0"/>
+              <w:autoSpaceDN w:val="0"/>
+              <w:adjustRightInd w:val="0"/>
+              <w:ind w:left="0"/>
+              <w:jc w:val="both"/>
+              <w:rPr>
+                <w:rFonts w:ascii="Times New Roman"/>
+                <w:sz w:val="24"/>
+                <w:szCs w:val="24"/>
+                <w:lang w:val="en-US" w:eastAsia="en-US"/>
+              </w:rPr>
+            </w:pPr>
+            <w:r>
+              <w:rPr>
+                <w:rFonts w:ascii="Times New Roman" w:eastAsia="Times New Roman"/>
+                <w:sz w:val="24"/>
+                <w:szCs w:val="24"/>
+                <w:lang w:val="en-US" w:eastAsia="en-US"/>
+              </w:rPr>
+              <w:t>{applicant_position}</w:t>
+            </w:r>
+          </w:p>
+        </w:tc>
+      </w:tr>
+    </w:tbl>
     <w:p>
       <w:pPr>
         <w:tabs>
@@ -1692,166 +1731,6 @@
           <w:tab w:val="left" w:pos="993"/>
         </w:tabs>
         <w:spacing w:after="0" w:line="240" w:lineRule="auto"/>
-        <w:ind w:left="709"/>
-        <w:contextualSpacing/>
-        <w:jc w:val="both"/>
-        <w:rPr>
-          <w:rFonts w:ascii="Times New Roman"/>
-          <w:sz w:val="24"/>
-          <w:szCs w:val="24"/>
-          <w:lang w:val="en-US"/>
-        </w:rPr>
-      </w:pPr>
-      <w:r>
-        <w:rPr>
-          <w:rFonts w:ascii="Times New Roman"/>
-          <w:sz w:val="24"/>
-          <w:szCs w:val="24"/>
-          <w:lang w:val="en-US"/>
-        </w:rPr>
-        <w:br/>
-      </w:r>
-      <w:r>
-        <w:rPr>
-          <w:rFonts w:ascii="Times New Roman"/>
-          <w:sz w:val="24"/>
-          <w:szCs w:val="24"/>
-        </w:rPr>
-        <w:t>Заявитель</w:t>
-      </w:r>
-      <w:r>
-        <w:rPr>
-          <w:rFonts w:ascii="Times New Roman"/>
-          <w:sz w:val="24"/>
-          <w:szCs w:val="24"/>
-          <w:lang w:val="en-US"/>
-        </w:rPr>
-        <w:t xml:space="preserve"> </w:t>
-      </w:r>
-      <w:r>
-        <w:rPr>
-          <w:rFonts w:ascii="Times New Roman"/>
-          <w:sz w:val="24"/>
-          <w:szCs w:val="24"/>
-          <w:lang w:val="en-US"/>
-        </w:rPr>
-        <w:tab/>
-      </w:r>
-      <w:r>
-        <w:rPr>
-          <w:rFonts w:ascii="Times New Roman"/>
-          <w:sz w:val="24"/>
-          <w:szCs w:val="24"/>
-          <w:lang w:val="en-US"/>
-        </w:rPr>
-        <w:tab/>
-      </w:r>
-      <w:r>
-        <w:rPr>
-          <w:rFonts w:ascii="Times New Roman"/>
-          <w:sz w:val="24"/>
-          <w:szCs w:val="24"/>
-          <w:lang w:val="en-US"/>
-        </w:rPr>
-        <w:tab/>
-      </w:r>
-      <w:r>
-        <w:rPr>
-          <w:rFonts w:ascii="Times New Roman"/>
-          <w:sz w:val="24"/>
-          <w:szCs w:val="24"/>
-          <w:lang w:val="en-US"/>
-        </w:rPr>
-        <w:tab/>
-      </w:r>
-      <w:r>
-        <w:rPr>
-          <w:rFonts w:ascii="Times New Roman"/>
-          <w:sz w:val="24"/>
-          <w:szCs w:val="24"/>
-          <w:lang w:val="en-US"/>
-        </w:rPr>
-        <w:tab/>
-      </w:r>
-      <w:r>
-        <w:rPr>
-          <w:rFonts w:ascii="Times New Roman"/>
-          <w:sz w:val="24"/>
-          <w:szCs w:val="24"/>
-          <w:lang w:val="en-US"/>
-        </w:rPr>
-        <w:tab/>
-      </w:r>
-      <w:r>
-        <w:rPr>
-          <w:rFonts w:ascii="Times New Roman"/>
-          <w:sz w:val="24"/>
-          <w:szCs w:val="24"/>
-          <w:lang w:val="en-US"/>
-        </w:rPr>
-        <w:tab/>
-      </w:r>
-      <w:r>
-        <w:rPr>
-          <w:rFonts w:ascii="Times New Roman"/>
-          <w:bCs/>
-          <w:sz w:val="24"/>
-          <w:szCs w:val="24"/>
-          <w:lang w:val="en-US"/>
-        </w:rPr>
-        <w:t>{</w:t>
-      </w:r>
-      <w:r>
-        <w:rPr>
-          <w:rFonts w:ascii="Times New Roman"/>
-          <w:bCs/>
-          <w:sz w:val="24"/>
-          <w:szCs w:val="24"/>
-          <w:lang w:val="en-US"/>
-        </w:rPr>
-        <w:t>applicant</w:t>
-      </w:r>
-      <w:r>
-        <w:rPr>
-          <w:rFonts w:ascii="Times New Roman"/>
-          <w:bCs/>
-          <w:sz w:val="24"/>
-          <w:szCs w:val="24"/>
-          <w:lang w:val="en-US"/>
-        </w:rPr>
-        <w:t>_</w:t>
-      </w:r>
-      <w:r>
-        <w:rPr>
-          <w:rFonts w:ascii="Times New Roman"/>
-          <w:bCs/>
-          <w:sz w:val="24"/>
-          <w:szCs w:val="24"/>
-          <w:lang w:val="en-US"/>
-        </w:rPr>
-        <w:t>fio</w:t>
-      </w:r>
-      <w:r>
-        <w:rPr>
-          <w:rFonts w:ascii="Times New Roman"/>
-          <w:bCs/>
-          <w:sz w:val="24"/>
-          <w:szCs w:val="24"/>
-          <w:lang w:val="en-US"/>
-        </w:rPr>
-        <w:t>}</w:t>
-      </w:r>
-    </w:p>
-    <w:p>
-      <w:pPr>
-        <w:tabs>
-          <w:tab w:val="left" w:pos="284"/>
-          <w:tab w:val="left" w:pos="426"/>
-          <w:tab w:val="left" w:pos="851"/>
-          <w:tab w:val="left" w:pos="993"/>
-        </w:tabs>
-        <w:spacing w:after="0" w:line="240" w:lineRule="auto"/>
-        <w:ind w:left="709"/>
         <w:contextualSpacing/>
         <w:jc w:val="both"/>
         <w:rPr>
@@ -1861,51 +1740,6 @@
           <w:lang w:val="en-US"/>
         </w:rPr>
       </w:pPr>
-      <w:r>
-        <w:rPr>
-          <w:rFonts w:ascii="Times New Roman" w:eastAsia="Times New Roman"/>
-          <w:sz w:val="24"/>
-          <w:szCs w:val="24"/>
-          <w:lang w:val="en-US"/>
-        </w:rPr>
-        <w:t>(</w:t>
-      </w:r>
-      <w:r>
-        <w:rPr>
-          <w:rFonts w:ascii="Times New Roman" w:eastAsia="Times New Roman"/>
-          <w:sz w:val="24"/>
-          <w:szCs w:val="24"/>
-          <w:lang w:val="en-US"/>
-        </w:rPr>
-        <w:t>{</w:t>
-      </w:r>
-      <w:r>
-        <w:rPr>
-          <w:rFonts w:ascii="Times New Roman" w:eastAsia="Times New Roman"/>
-          <w:sz w:val="24"/>
-          <w:szCs w:val="24"/>
-          <w:lang w:val="en-US"/>
-        </w:rPr>
-        <w:t>applicant_position</w:t>
-      </w:r>
-      <w:r>
-        <w:rPr>
-          <w:rFonts w:ascii="Times New Roman" w:eastAsia="Times New Roman"/>
-          <w:sz w:val="24"/>
-          <w:szCs w:val="24"/>
-          <w:lang w:val="en-US"/>
-        </w:rPr>
-        <w:t>}</w:t>
-      </w:r>
-      <w:r>
-        <w:rPr>
-          <w:rFonts w:ascii="Times New Roman" w:eastAsia="Times New Roman"/>
-          <w:sz w:val="24"/>
-          <w:szCs w:val="24"/>
-          <w:lang w:val="en-US"/>
-        </w:rPr>
-        <w:t>)</w:t>
-      </w:r>
     </w:p>
     <w:sectPr>
       <w:pgSz w:w="11906" w:h="16838"/>
@@ -2212,7 +2046,7 @@
     <w:lsdException w:name="Medium Shading 2 Accent 1" w:uiPriority="64"/>
     <w:lsdException w:name="Medium List 1 Accent 1" w:uiPriority="65"/>
     <w:lsdException w:name="Revision" w:semiHidden="1"/>
-    <w:lsdException w:name="List Paragraph" w:uiPriority="34" w:qFormat="1"/>
+    <w:lsdException w:name="List Paragraph" w:uiPriority="0" w:qFormat="1"/>
     <w:lsdException w:name="Quote" w:uiPriority="29" w:qFormat="1"/>
     <w:lsdException w:name="Intense Quote" w:uiPriority="30" w:qFormat="1"/>
     <w:lsdException w:name="Medium List 2 Accent 1" w:uiPriority="66"/>
@@ -2448,7 +2282,6 @@
   <w:style w:type="paragraph" w:styleId="a3">
     <w:name w:val="List Paragraph"/>
     <w:basedOn w:val="a"/>
-    <w:uiPriority w:val="34"/>
     <w:qFormat/>
     <w:rsid w:val="005749E6"/>
     <w:pPr>

</xml_diff>

<commit_message>
Changes at generated docx files
</commit_message>
<xml_diff>
--- a/public/js/docx_generator/docx_templates/decline.docx
+++ b/public/js/docx_generator/docx_templates/decline.docx
@@ -51,6 +51,7 @@
               </w:rPr>
               <w:t>{</w:t>
             </w:r>
+            <w:proofErr w:type="spellStart"/>
             <w:r>
               <w:rPr>
                 <w:rFonts w:ascii="Times New Roman"/>
@@ -60,6 +61,7 @@
               </w:rPr>
               <w:t>ufas</w:t>
             </w:r>
+            <w:proofErr w:type="spellEnd"/>
             <w:r>
               <w:rPr>
                 <w:rFonts w:ascii="Times New Roman"/>
@@ -151,6 +153,7 @@
               </w:rPr>
               <w:t>_</w:t>
             </w:r>
+            <w:proofErr w:type="spellStart"/>
             <w:r>
               <w:rPr>
                 <w:rFonts w:ascii="Times New Roman"/>
@@ -161,6 +164,7 @@
               </w:rPr>
               <w:t>fio</w:t>
             </w:r>
+            <w:proofErr w:type="spellEnd"/>
             <w:r>
               <w:rPr>
                 <w:rFonts w:ascii="Times New Roman"/>
@@ -379,6 +383,7 @@
               </w:rPr>
               <w:t>{</w:t>
             </w:r>
+            <w:proofErr w:type="spellStart"/>
             <w:r>
               <w:rPr>
                 <w:rFonts w:ascii="Times New Roman"/>
@@ -388,6 +393,7 @@
               </w:rPr>
               <w:t>applicant_email</w:t>
             </w:r>
+            <w:proofErr w:type="spellEnd"/>
             <w:r>
               <w:rPr>
                 <w:rFonts w:ascii="Times New Roman"/>
@@ -498,6 +504,7 @@
               </w:rPr>
               <w:t>{</w:t>
             </w:r>
+            <w:proofErr w:type="spellStart"/>
             <w:r>
               <w:rPr>
                 <w:rFonts w:ascii="Times New Roman"/>
@@ -508,6 +515,7 @@
               </w:rPr>
               <w:t>zakaz</w:t>
             </w:r>
+            <w:proofErr w:type="spellEnd"/>
             <w:r>
               <w:rPr>
                 <w:rFonts w:ascii="Times New Roman"/>
@@ -517,6 +525,7 @@
               </w:rPr>
               <w:t>_</w:t>
             </w:r>
+            <w:proofErr w:type="spellStart"/>
             <w:r>
               <w:rPr>
                 <w:rFonts w:ascii="Times New Roman"/>
@@ -527,6 +536,7 @@
               </w:rPr>
               <w:t>kontaktnoe</w:t>
             </w:r>
+            <w:proofErr w:type="spellEnd"/>
             <w:r>
               <w:rPr>
                 <w:rFonts w:ascii="Times New Roman"/>
@@ -601,7 +611,27 @@
                 <w:szCs w:val="24"/>
                 <w:lang w:val="en-US"/>
               </w:rPr>
-              <w:t>{zakaz_mesto}</w:t>
+              <w:t>{</w:t>
+            </w:r>
+            <w:proofErr w:type="spellStart"/>
+            <w:r>
+              <w:rPr>
+                <w:rFonts w:ascii="Times New Roman"/>
+                <w:sz w:val="24"/>
+                <w:szCs w:val="24"/>
+                <w:lang w:val="en-US"/>
+              </w:rPr>
+              <w:t>zakaz_mesto</w:t>
+            </w:r>
+            <w:proofErr w:type="spellEnd"/>
+            <w:r>
+              <w:rPr>
+                <w:rFonts w:ascii="Times New Roman"/>
+                <w:sz w:val="24"/>
+                <w:szCs w:val="24"/>
+                <w:lang w:val="en-US"/>
+              </w:rPr>
+              <w:t>}</w:t>
             </w:r>
           </w:p>
         </w:tc>
@@ -667,6 +697,7 @@
               </w:rPr>
               <w:t>{</w:t>
             </w:r>
+            <w:proofErr w:type="spellStart"/>
             <w:r>
               <w:rPr>
                 <w:rFonts w:ascii="Times New Roman"/>
@@ -676,6 +707,7 @@
               </w:rPr>
               <w:t>zakaz_address</w:t>
             </w:r>
+            <w:proofErr w:type="spellEnd"/>
             <w:r>
               <w:rPr>
                 <w:rFonts w:ascii="Times New Roman"/>
@@ -746,7 +778,27 @@
                 <w:szCs w:val="24"/>
                 <w:lang w:val="en-US"/>
               </w:rPr>
-              <w:t>{zakaz_phone}</w:t>
+              <w:t>{</w:t>
+            </w:r>
+            <w:proofErr w:type="spellStart"/>
+            <w:r>
+              <w:rPr>
+                <w:rFonts w:ascii="Times New Roman"/>
+                <w:sz w:val="24"/>
+                <w:szCs w:val="24"/>
+                <w:lang w:val="en-US"/>
+              </w:rPr>
+              <w:t>zakaz_phone</w:t>
+            </w:r>
+            <w:proofErr w:type="spellEnd"/>
+            <w:r>
+              <w:rPr>
+                <w:rFonts w:ascii="Times New Roman"/>
+                <w:sz w:val="24"/>
+                <w:szCs w:val="24"/>
+                <w:lang w:val="en-US"/>
+              </w:rPr>
+              <w:t>}</w:t>
             </w:r>
           </w:p>
         </w:tc>
@@ -846,7 +898,27 @@
                 <w:szCs w:val="24"/>
                 <w:lang w:val="en-US"/>
               </w:rPr>
-              <w:t>{organiz_fio}</w:t>
+              <w:t>{</w:t>
+            </w:r>
+            <w:proofErr w:type="spellStart"/>
+            <w:r>
+              <w:rPr>
+                <w:rFonts w:ascii="Times New Roman"/>
+                <w:sz w:val="24"/>
+                <w:szCs w:val="24"/>
+                <w:lang w:val="en-US"/>
+              </w:rPr>
+              <w:t>organiz_fio</w:t>
+            </w:r>
+            <w:proofErr w:type="spellEnd"/>
+            <w:r>
+              <w:rPr>
+                <w:rFonts w:ascii="Times New Roman"/>
+                <w:sz w:val="24"/>
+                <w:szCs w:val="24"/>
+                <w:lang w:val="en-US"/>
+              </w:rPr>
+              <w:t>}</w:t>
             </w:r>
           </w:p>
         </w:tc>
@@ -893,7 +965,27 @@
                 <w:szCs w:val="24"/>
                 <w:lang w:val="en-US"/>
               </w:rPr>
-              <w:t>{organiz_mesto}</w:t>
+              <w:t>{</w:t>
+            </w:r>
+            <w:proofErr w:type="spellStart"/>
+            <w:r>
+              <w:rPr>
+                <w:rFonts w:ascii="Times New Roman"/>
+                <w:sz w:val="24"/>
+                <w:szCs w:val="24"/>
+                <w:lang w:val="en-US"/>
+              </w:rPr>
+              <w:t>organiz_mesto</w:t>
+            </w:r>
+            <w:proofErr w:type="spellEnd"/>
+            <w:r>
+              <w:rPr>
+                <w:rFonts w:ascii="Times New Roman"/>
+                <w:sz w:val="24"/>
+                <w:szCs w:val="24"/>
+                <w:lang w:val="en-US"/>
+              </w:rPr>
+              <w:t>}</w:t>
             </w:r>
           </w:p>
         </w:tc>
@@ -959,6 +1051,7 @@
               </w:rPr>
               <w:t>{</w:t>
             </w:r>
+            <w:proofErr w:type="spellStart"/>
             <w:r>
               <w:rPr>
                 <w:rFonts w:ascii="Times New Roman"/>
@@ -968,6 +1061,7 @@
               </w:rPr>
               <w:t>organiz_address</w:t>
             </w:r>
+            <w:proofErr w:type="spellEnd"/>
             <w:r>
               <w:rPr>
                 <w:rFonts w:ascii="Times New Roman"/>
@@ -1040,6 +1134,7 @@
               </w:rPr>
               <w:t>{</w:t>
             </w:r>
+            <w:proofErr w:type="spellStart"/>
             <w:r>
               <w:rPr>
                 <w:rFonts w:ascii="Times New Roman"/>
@@ -1049,6 +1144,7 @@
               </w:rPr>
               <w:t>organiz_phone</w:t>
             </w:r>
+            <w:proofErr w:type="spellEnd"/>
             <w:r>
               <w:rPr>
                 <w:rFonts w:ascii="Times New Roman"/>
@@ -1201,6 +1297,7 @@
               </w:rPr>
               <w:t>{</w:t>
             </w:r>
+            <w:proofErr w:type="spellStart"/>
             <w:r>
               <w:rPr>
                 <w:rFonts w:ascii="Times New Roman"/>
@@ -1212,6 +1309,7 @@
               </w:rPr>
               <w:t>tip_zakupki</w:t>
             </w:r>
+            <w:proofErr w:type="spellEnd"/>
             <w:r>
               <w:rPr>
                 <w:rFonts w:ascii="Times New Roman"/>
@@ -1279,16 +1377,25 @@
               </w:rPr>
               <w:t>{</w:t>
             </w:r>
-            <w:bookmarkStart w:id="0" w:name="_GoBack"/>
-            <w:bookmarkEnd w:id="0"/>
-            <w:r>
-              <w:rPr>
-                <w:rFonts w:ascii="Times New Roman"/>
-                <w:sz w:val="24"/>
-                <w:szCs w:val="24"/>
-                <w:lang w:val="en-US"/>
-              </w:rPr>
-              <w:t>izveshchenie}</w:t>
+            <w:proofErr w:type="spellStart"/>
+            <w:r>
+              <w:rPr>
+                <w:rFonts w:ascii="Times New Roman"/>
+                <w:sz w:val="24"/>
+                <w:szCs w:val="24"/>
+                <w:lang w:val="en-US"/>
+              </w:rPr>
+              <w:t>izveshchenie</w:t>
+            </w:r>
+            <w:proofErr w:type="spellEnd"/>
+            <w:r>
+              <w:rPr>
+                <w:rFonts w:ascii="Times New Roman"/>
+                <w:sz w:val="24"/>
+                <w:szCs w:val="24"/>
+                <w:lang w:val="en-US"/>
+              </w:rPr>
+              <w:t>}</w:t>
             </w:r>
           </w:p>
         </w:tc>
@@ -1342,7 +1449,27 @@
                 <w:szCs w:val="24"/>
                 <w:lang w:val="en-US"/>
               </w:rPr>
-              <w:t>{zakupka_name}</w:t>
+              <w:t>{</w:t>
+            </w:r>
+            <w:proofErr w:type="spellStart"/>
+            <w:r>
+              <w:rPr>
+                <w:rFonts w:ascii="Times New Roman"/>
+                <w:sz w:val="24"/>
+                <w:szCs w:val="24"/>
+                <w:lang w:val="en-US"/>
+              </w:rPr>
+              <w:t>zakupka_name</w:t>
+            </w:r>
+            <w:proofErr w:type="spellEnd"/>
+            <w:r>
+              <w:rPr>
+                <w:rFonts w:ascii="Times New Roman"/>
+                <w:sz w:val="24"/>
+                <w:szCs w:val="24"/>
+                <w:lang w:val="en-US"/>
+              </w:rPr>
+              <w:t>}</w:t>
             </w:r>
           </w:p>
         </w:tc>
@@ -1565,17 +1692,252 @@
           <w:rFonts w:ascii="Times New Roman"/>
           <w:sz w:val="24"/>
           <w:szCs w:val="24"/>
+        </w:rPr>
+      </w:pPr>
+      <w:r>
+        <w:rPr>
+          <w:rFonts w:ascii="Times New Roman"/>
+          <w:sz w:val="24"/>
+          <w:szCs w:val="24"/>
+        </w:rPr>
+        <w:t>{@</w:t>
+      </w:r>
+      <w:proofErr w:type="spellStart"/>
+      <w:r>
+        <w:rPr>
+          <w:rFonts w:ascii="Times New Roman"/>
+          <w:sz w:val="24"/>
+          <w:szCs w:val="24"/>
           <w:lang w:val="en-US"/>
         </w:rPr>
-      </w:pPr>
+        <w:t>dovod</w:t>
+      </w:r>
+      <w:proofErr w:type="spellEnd"/>
       <w:r>
         <w:rPr>
           <w:rFonts w:ascii="Times New Roman"/>
           <w:sz w:val="24"/>
           <w:szCs w:val="24"/>
-          <w:lang w:val="en-US"/>
-        </w:rPr>
-        <w:t>{@dovod}</w:t>
+        </w:rPr>
+        <w:t>}</w:t>
+      </w:r>
+    </w:p>
+    <w:p>
+      <w:pPr>
+        <w:pStyle w:val="a3"/>
+        <w:autoSpaceDE w:val="0"/>
+        <w:autoSpaceDN w:val="0"/>
+        <w:adjustRightInd w:val="0"/>
+        <w:ind w:left="-709" w:firstLine="851"/>
+        <w:jc w:val="both"/>
+        <w:rPr>
+          <w:rFonts w:ascii="Times New Roman"/>
+          <w:sz w:val="24"/>
+          <w:szCs w:val="24"/>
+        </w:rPr>
+      </w:pPr>
+      <w:r>
+        <w:rPr>
+          <w:rFonts w:ascii="Times New Roman"/>
+          <w:sz w:val="24"/>
+          <w:szCs w:val="24"/>
+        </w:rPr>
+        <w:lastRenderedPageBreak/>
+        <w:t>На основании вышеизложенного и руководствуясь с</w:t>
+      </w:r>
+      <w:r>
+        <w:rPr>
+          <w:rFonts w:ascii="Times New Roman"/>
+          <w:sz w:val="24"/>
+          <w:szCs w:val="24"/>
+        </w:rPr>
+        <w:t>татьей 105, частью 8 статьи 106</w:t>
+      </w:r>
+      <w:r>
+        <w:rPr>
+          <w:rFonts w:ascii="Times New Roman"/>
+          <w:sz w:val="24"/>
+          <w:szCs w:val="24"/>
+        </w:rPr>
+        <w:t xml:space="preserve"> Федерального закона от 05.04.2013 № 44-ФЗ «О контрактной с</w:t>
+      </w:r>
+      <w:r>
+        <w:rPr>
+          <w:rFonts w:ascii="Times New Roman"/>
+          <w:sz w:val="24"/>
+          <w:szCs w:val="24"/>
+        </w:rPr>
+        <w:t>истеме в сфере закупок товаров,</w:t>
+      </w:r>
+      <w:r>
+        <w:rPr>
+          <w:rFonts w:ascii="Times New Roman"/>
+          <w:sz w:val="24"/>
+          <w:szCs w:val="24"/>
+        </w:rPr>
+        <w:t xml:space="preserve"> работ, услуг для обеспечения государственных и муниципальных нужд», прошу:</w:t>
+      </w:r>
+    </w:p>
+    <w:p>
+      <w:pPr>
+        <w:pStyle w:val="a3"/>
+        <w:numPr>
+          <w:ilvl w:val="0"/>
+          <w:numId w:val="2"/>
+        </w:numPr>
+        <w:autoSpaceDE w:val="0"/>
+        <w:autoSpaceDN w:val="0"/>
+        <w:adjustRightInd w:val="0"/>
+        <w:ind w:left="426" w:hanging="284"/>
+        <w:jc w:val="both"/>
+        <w:rPr>
+          <w:rFonts w:ascii="Times New Roman"/>
+          <w:sz w:val="24"/>
+          <w:szCs w:val="24"/>
+        </w:rPr>
+      </w:pPr>
+      <w:r>
+        <w:rPr>
+          <w:rFonts w:ascii="Times New Roman"/>
+          <w:sz w:val="24"/>
+          <w:szCs w:val="24"/>
+        </w:rPr>
+        <w:t>Приостановить проведение закупки до рассмотрения жалобы по существу;</w:t>
+      </w:r>
+    </w:p>
+    <w:p>
+      <w:pPr>
+        <w:pStyle w:val="a3"/>
+        <w:numPr>
+          <w:ilvl w:val="0"/>
+          <w:numId w:val="2"/>
+        </w:numPr>
+        <w:autoSpaceDE w:val="0"/>
+        <w:autoSpaceDN w:val="0"/>
+        <w:adjustRightInd w:val="0"/>
+        <w:ind w:left="426" w:hanging="284"/>
+        <w:jc w:val="both"/>
+        <w:rPr>
+          <w:rFonts w:ascii="Times New Roman"/>
+          <w:sz w:val="24"/>
+          <w:szCs w:val="24"/>
+        </w:rPr>
+      </w:pPr>
+      <w:r>
+        <w:rPr>
+          <w:rFonts w:ascii="Times New Roman"/>
+          <w:sz w:val="24"/>
+          <w:szCs w:val="24"/>
+        </w:rPr>
+        <w:t>Признать жалобу Заявителя обоснованной;</w:t>
+      </w:r>
+    </w:p>
+    <w:p>
+      <w:pPr>
+        <w:pStyle w:val="a3"/>
+        <w:numPr>
+          <w:ilvl w:val="0"/>
+          <w:numId w:val="2"/>
+        </w:numPr>
+        <w:autoSpaceDE w:val="0"/>
+        <w:autoSpaceDN w:val="0"/>
+        <w:adjustRightInd w:val="0"/>
+        <w:ind w:left="426" w:hanging="284"/>
+        <w:jc w:val="both"/>
+        <w:rPr>
+          <w:rFonts w:ascii="Times New Roman"/>
+          <w:sz w:val="24"/>
+          <w:szCs w:val="24"/>
+        </w:rPr>
+      </w:pPr>
+      <w:r>
+        <w:rPr>
+          <w:rFonts w:ascii="Times New Roman"/>
+          <w:sz w:val="24"/>
+          <w:szCs w:val="24"/>
+        </w:rPr>
+        <w:t>Отменить все протоколы, составленные в ходе проведения закупки (при наличии таковых);</w:t>
+      </w:r>
+    </w:p>
+    <w:p>
+      <w:pPr>
+        <w:pStyle w:val="a3"/>
+        <w:numPr>
+          <w:ilvl w:val="0"/>
+          <w:numId w:val="2"/>
+        </w:numPr>
+        <w:autoSpaceDE w:val="0"/>
+        <w:autoSpaceDN w:val="0"/>
+        <w:adjustRightInd w:val="0"/>
+        <w:ind w:left="426" w:hanging="284"/>
+        <w:jc w:val="both"/>
+        <w:rPr>
+          <w:rFonts w:ascii="Times New Roman"/>
+          <w:sz w:val="24"/>
+          <w:szCs w:val="24"/>
+        </w:rPr>
+      </w:pPr>
+      <w:r>
+        <w:rPr>
+          <w:rFonts w:ascii="Times New Roman"/>
+          <w:sz w:val="24"/>
+          <w:szCs w:val="24"/>
+        </w:rPr>
+        <w:t>Провести внеплановую проверку действий, связанных с осуществлением данной закупки и содержания документации о закупке;</w:t>
+      </w:r>
+    </w:p>
+    <w:p>
+      <w:pPr>
+        <w:pStyle w:val="a3"/>
+        <w:numPr>
+          <w:ilvl w:val="0"/>
+          <w:numId w:val="2"/>
+        </w:numPr>
+        <w:autoSpaceDE w:val="0"/>
+        <w:autoSpaceDN w:val="0"/>
+        <w:adjustRightInd w:val="0"/>
+        <w:ind w:left="426" w:hanging="284"/>
+        <w:jc w:val="both"/>
+        <w:rPr>
+          <w:rFonts w:ascii="Times New Roman"/>
+          <w:sz w:val="24"/>
+          <w:szCs w:val="24"/>
+        </w:rPr>
+      </w:pPr>
+      <w:r>
+        <w:rPr>
+          <w:rFonts w:ascii="Times New Roman"/>
+          <w:sz w:val="24"/>
+          <w:szCs w:val="24"/>
+        </w:rPr>
+        <w:t>Выдать предписание об устранении нарушений при проведении закупки;</w:t>
+      </w:r>
+    </w:p>
+    <w:p>
+      <w:pPr>
+        <w:pStyle w:val="a3"/>
+        <w:numPr>
+          <w:ilvl w:val="0"/>
+          <w:numId w:val="2"/>
+        </w:numPr>
+        <w:autoSpaceDE w:val="0"/>
+        <w:autoSpaceDN w:val="0"/>
+        <w:adjustRightInd w:val="0"/>
+        <w:ind w:left="426" w:hanging="284"/>
+        <w:jc w:val="both"/>
+        <w:rPr>
+          <w:rFonts w:ascii="Times New Roman"/>
+          <w:sz w:val="24"/>
+          <w:szCs w:val="24"/>
+        </w:rPr>
+      </w:pPr>
+      <w:r>
+        <w:rPr>
+          <w:rFonts w:ascii="Times New Roman"/>
+          <w:sz w:val="24"/>
+          <w:szCs w:val="24"/>
+        </w:rPr>
+        <w:t>Передать материалы уполномоченному лицу для рассмотрения вопроса о возбуждении административного производства в отношении виновных лиц.</w:t>
       </w:r>
     </w:p>
     <w:p>
@@ -1594,7 +1956,6 @@
           <w:rFonts w:ascii="Times New Roman"/>
           <w:sz w:val="24"/>
           <w:szCs w:val="24"/>
-          <w:lang w:val="en-US"/>
         </w:rPr>
       </w:pPr>
     </w:p>
@@ -1613,8 +1974,8 @@
         <w:tblLook w:val="04A0" w:firstRow="1" w:lastRow="0" w:firstColumn="1" w:lastColumn="0" w:noHBand="0" w:noVBand="1"/>
       </w:tblPr>
       <w:tblGrid>
-        <w:gridCol w:w="1242"/>
-        <w:gridCol w:w="8329"/>
+        <w:gridCol w:w="4219"/>
+        <w:gridCol w:w="5352"/>
       </w:tblGrid>
       <w:tr>
         <w:trPr>
@@ -1622,7 +1983,115 @@
         </w:trPr>
         <w:tc>
           <w:tcPr>
-            <w:tcW w:w="1242" w:type="dxa"/>
+            <w:tcW w:w="4219" w:type="dxa"/>
+            <w:hideMark/>
+          </w:tcPr>
+          <w:p>
+            <w:pPr>
+              <w:pStyle w:val="a3"/>
+              <w:autoSpaceDE w:val="0"/>
+              <w:autoSpaceDN w:val="0"/>
+              <w:adjustRightInd w:val="0"/>
+              <w:ind w:left="0"/>
+              <w:rPr>
+                <w:rFonts w:ascii="Times New Roman"/>
+                <w:sz w:val="24"/>
+                <w:szCs w:val="24"/>
+                <w:lang w:val="en-US" w:eastAsia="en-US"/>
+              </w:rPr>
+            </w:pPr>
+            <w:r>
+              <w:rPr>
+                <w:rFonts w:ascii="Times New Roman"/>
+                <w:sz w:val="24"/>
+                <w:szCs w:val="24"/>
+                <w:lang w:val="en-US" w:eastAsia="en-US"/>
+              </w:rPr>
+              <w:t>{</w:t>
+            </w:r>
+            <w:proofErr w:type="spellStart"/>
+            <w:r>
+              <w:rPr>
+                <w:rFonts w:ascii="Times New Roman"/>
+                <w:sz w:val="24"/>
+                <w:szCs w:val="24"/>
+                <w:lang w:val="en-US" w:eastAsia="en-US"/>
+              </w:rPr>
+              <w:t>zayavitel</w:t>
+            </w:r>
+            <w:proofErr w:type="spellEnd"/>
+            <w:r>
+              <w:rPr>
+                <w:rFonts w:ascii="Times New Roman"/>
+                <w:sz w:val="24"/>
+                <w:szCs w:val="24"/>
+                <w:lang w:val="en-US" w:eastAsia="en-US"/>
+              </w:rPr>
+              <w:t>}</w:t>
+            </w:r>
+          </w:p>
+        </w:tc>
+        <w:tc>
+          <w:tcPr>
+            <w:tcW w:w="5352" w:type="dxa"/>
+            <w:hideMark/>
+          </w:tcPr>
+          <w:p>
+            <w:pPr>
+              <w:pStyle w:val="a3"/>
+              <w:autoSpaceDE w:val="0"/>
+              <w:autoSpaceDN w:val="0"/>
+              <w:adjustRightInd w:val="0"/>
+              <w:ind w:left="0"/>
+              <w:jc w:val="right"/>
+              <w:rPr>
+                <w:rFonts w:ascii="Times New Roman"/>
+                <w:sz w:val="24"/>
+                <w:szCs w:val="24"/>
+                <w:lang w:val="en-US" w:eastAsia="en-US"/>
+              </w:rPr>
+            </w:pPr>
+            <w:r>
+              <w:rPr>
+                <w:rFonts w:ascii="Times New Roman"/>
+                <w:bCs/>
+                <w:sz w:val="24"/>
+                <w:szCs w:val="24"/>
+                <w:lang w:val="en-US" w:eastAsia="en-US"/>
+              </w:rPr>
+              <w:t>{applicant_fio</w:t>
+            </w:r>
+            <w:r>
+              <w:rPr>
+                <w:rFonts w:ascii="Times New Roman"/>
+                <w:bCs/>
+                <w:sz w:val="24"/>
+                <w:szCs w:val="24"/>
+                <w:lang w:val="en-US" w:eastAsia="en-US"/>
+              </w:rPr>
+              <w:t>2</w:t>
+            </w:r>
+            <w:r>
+              <w:rPr>
+                <w:rFonts w:ascii="Times New Roman"/>
+                <w:bCs/>
+                <w:sz w:val="24"/>
+                <w:szCs w:val="24"/>
+                <w:lang w:val="en-US" w:eastAsia="en-US"/>
+              </w:rPr>
+              <w:t>}</w:t>
+            </w:r>
+          </w:p>
+        </w:tc>
+      </w:tr>
+      <w:tr>
+        <w:trPr>
+          <w:trHeight w:val="694"/>
+        </w:trPr>
+        <w:tc>
+          <w:tcPr>
+            <w:tcW w:w="9571" w:type="dxa"/>
+            <w:gridSpan w:val="2"/>
             <w:hideMark/>
           </w:tcPr>
           <w:p>
@@ -1642,81 +2111,32 @@
             </w:pPr>
             <w:r>
               <w:rPr>
-                <w:rFonts w:ascii="Times New Roman"/>
-                <w:sz w:val="24"/>
-                <w:szCs w:val="24"/>
-                <w:lang w:eastAsia="en-US"/>
-              </w:rPr>
-              <w:t>Заявитель</w:t>
-            </w:r>
-          </w:p>
-        </w:tc>
-        <w:tc>
-          <w:tcPr>
-            <w:tcW w:w="8329" w:type="dxa"/>
-            <w:hideMark/>
-          </w:tcPr>
-          <w:p>
-            <w:pPr>
-              <w:pStyle w:val="a3"/>
-              <w:autoSpaceDE w:val="0"/>
-              <w:autoSpaceDN w:val="0"/>
-              <w:adjustRightInd w:val="0"/>
-              <w:ind w:left="0"/>
-              <w:jc w:val="right"/>
-              <w:rPr>
-                <w:rFonts w:ascii="Times New Roman"/>
+                <w:rFonts w:ascii="Times New Roman" w:eastAsia="Times New Roman"/>
                 <w:sz w:val="24"/>
                 <w:szCs w:val="24"/>
                 <w:lang w:val="en-US" w:eastAsia="en-US"/>
               </w:rPr>
-            </w:pPr>
-            <w:r>
-              <w:rPr>
-                <w:rFonts w:ascii="Times New Roman"/>
-                <w:bCs/>
+              <w:t>{</w:t>
+            </w:r>
+            <w:proofErr w:type="spellStart"/>
+            <w:r>
+              <w:rPr>
+                <w:rFonts w:ascii="Times New Roman" w:eastAsia="Times New Roman"/>
                 <w:sz w:val="24"/>
                 <w:szCs w:val="24"/>
                 <w:lang w:val="en-US" w:eastAsia="en-US"/>
               </w:rPr>
-              <w:t>{applicant_fio}</w:t>
-            </w:r>
-          </w:p>
-        </w:tc>
-      </w:tr>
-      <w:tr>
-        <w:trPr>
-          <w:trHeight w:val="694"/>
-        </w:trPr>
-        <w:tc>
-          <w:tcPr>
-            <w:tcW w:w="9571" w:type="dxa"/>
-            <w:gridSpan w:val="2"/>
-            <w:hideMark/>
-          </w:tcPr>
-          <w:p>
-            <w:pPr>
-              <w:pStyle w:val="a3"/>
-              <w:autoSpaceDE w:val="0"/>
-              <w:autoSpaceDN w:val="0"/>
-              <w:adjustRightInd w:val="0"/>
-              <w:ind w:left="0"/>
-              <w:jc w:val="both"/>
-              <w:rPr>
-                <w:rFonts w:ascii="Times New Roman"/>
+              <w:t>applicant_position</w:t>
+            </w:r>
+            <w:proofErr w:type="spellEnd"/>
+            <w:r>
+              <w:rPr>
+                <w:rFonts w:ascii="Times New Roman" w:eastAsia="Times New Roman"/>
                 <w:sz w:val="24"/>
                 <w:szCs w:val="24"/>
                 <w:lang w:val="en-US" w:eastAsia="en-US"/>
               </w:rPr>
-            </w:pPr>
-            <w:r>
-              <w:rPr>
-                <w:rFonts w:ascii="Times New Roman" w:eastAsia="Times New Roman"/>
-                <w:sz w:val="24"/>
-                <w:szCs w:val="24"/>
-                <w:lang w:val="en-US" w:eastAsia="en-US"/>
-              </w:rPr>
-              <w:t>{applicant_position}</w:t>
+              <w:t>}</w:t>
             </w:r>
           </w:p>
         </w:tc>
@@ -1740,6 +2160,8 @@
           <w:lang w:val="en-US"/>
         </w:rPr>
       </w:pPr>
+      <w:bookmarkStart w:id="0" w:name="_GoBack"/>
+      <w:bookmarkEnd w:id="0"/>
     </w:p>
     <w:sectPr>
       <w:pgSz w:w="11906" w:h="16838"/>
@@ -1754,6 +2176,92 @@
 <file path=word/numbering.xml><?xml version="1.0" encoding="utf-8"?>
 <w:numbering xmlns:wpc="http://schemas.microsoft.com/office/word/2010/wordprocessingCanvas" xmlns:cx="http://schemas.microsoft.com/office/drawing/2014/chartex" xmlns:cx1="http://schemas.microsoft.com/office/drawing/2015/9/8/chartex" xmlns:mc="http://schemas.openxmlformats.org/markup-compatibility/2006" xmlns:o="urn:schemas-microsoft-com:office:office" xmlns:r="http://schemas.openxmlformats.org/officeDocument/2006/relationships" xmlns:m="http://schemas.openxmlformats.org/officeDocument/2006/math" xmlns:v="urn:schemas-microsoft-com:vml" xmlns:wp14="http://schemas.microsoft.com/office/word/2010/wordprocessingDrawing" xmlns:wp="http://schemas.openxmlformats.org/drawingml/2006/wordprocessingDrawing" xmlns:w10="urn:schemas-microsoft-com:office:word" xmlns:w="http://schemas.openxmlformats.org/wordprocessingml/2006/main" xmlns:w14="http://schemas.microsoft.com/office/word/2010/wordml" xmlns:w15="http://schemas.microsoft.com/office/word/2012/wordml" xmlns:w16se="http://schemas.microsoft.com/office/word/2015/wordml/symex" xmlns:wpg="http://schemas.microsoft.com/office/word/2010/wordprocessingGroup" xmlns:wpi="http://schemas.microsoft.com/office/word/2010/wordprocessingInk" xmlns:wne="http://schemas.microsoft.com/office/word/2006/wordml" xmlns:wps="http://schemas.microsoft.com/office/word/2010/wordprocessingShape" mc:Ignorable="w14 w15 w16se wp14">
   <w:abstractNum w:abstractNumId="0" w15:restartNumberingAfterBreak="0">
+    <w:nsid w:val="3D327A9D"/>
+    <w:multiLevelType w:val="hybridMultilevel"/>
+    <w:tmpl w:val="6FF0BAD8"/>
+    <w:lvl w:ilvl="0" w:tplc="0419000F">
+      <w:start w:val="1"/>
+      <w:numFmt w:val="decimal"/>
+      <w:lvlText w:val="%1."/>
+      <w:lvlJc w:val="left"/>
+      <w:pPr>
+        <w:ind w:left="862" w:hanging="360"/>
+      </w:pPr>
+    </w:lvl>
+    <w:lvl w:ilvl="1" w:tplc="04190019" w:tentative="1">
+      <w:start w:val="1"/>
+      <w:numFmt w:val="lowerLetter"/>
+      <w:lvlText w:val="%2."/>
+      <w:lvlJc w:val="left"/>
+      <w:pPr>
+        <w:ind w:left="1582" w:hanging="360"/>
+      </w:pPr>
+    </w:lvl>
+    <w:lvl w:ilvl="2" w:tplc="0419001B" w:tentative="1">
+      <w:start w:val="1"/>
+      <w:numFmt w:val="lowerRoman"/>
+      <w:lvlText w:val="%3."/>
+      <w:lvlJc w:val="right"/>
+      <w:pPr>
+        <w:ind w:left="2302" w:hanging="180"/>
+      </w:pPr>
+    </w:lvl>
+    <w:lvl w:ilvl="3" w:tplc="0419000F" w:tentative="1">
+      <w:start w:val="1"/>
+      <w:numFmt w:val="decimal"/>
+      <w:lvlText w:val="%4."/>
+      <w:lvlJc w:val="left"/>
+      <w:pPr>
+        <w:ind w:left="3022" w:hanging="360"/>
+      </w:pPr>
+    </w:lvl>
+    <w:lvl w:ilvl="4" w:tplc="04190019" w:tentative="1">
+      <w:start w:val="1"/>
+      <w:numFmt w:val="lowerLetter"/>
+      <w:lvlText w:val="%5."/>
+      <w:lvlJc w:val="left"/>
+      <w:pPr>
+        <w:ind w:left="3742" w:hanging="360"/>
+      </w:pPr>
+    </w:lvl>
+    <w:lvl w:ilvl="5" w:tplc="0419001B" w:tentative="1">
+      <w:start w:val="1"/>
+      <w:numFmt w:val="lowerRoman"/>
+      <w:lvlText w:val="%6."/>
+      <w:lvlJc w:val="right"/>
+      <w:pPr>
+        <w:ind w:left="4462" w:hanging="180"/>
+      </w:pPr>
+    </w:lvl>
+    <w:lvl w:ilvl="6" w:tplc="0419000F" w:tentative="1">
+      <w:start w:val="1"/>
+      <w:numFmt w:val="decimal"/>
+      <w:lvlText w:val="%7."/>
+      <w:lvlJc w:val="left"/>
+      <w:pPr>
+        <w:ind w:left="5182" w:hanging="360"/>
+      </w:pPr>
+    </w:lvl>
+    <w:lvl w:ilvl="7" w:tplc="04190019" w:tentative="1">
+      <w:start w:val="1"/>
+      <w:numFmt w:val="lowerLetter"/>
+      <w:lvlText w:val="%8."/>
+      <w:lvlJc w:val="left"/>
+      <w:pPr>
+        <w:ind w:left="5902" w:hanging="360"/>
+      </w:pPr>
+    </w:lvl>
+    <w:lvl w:ilvl="8" w:tplc="0419001B" w:tentative="1">
+      <w:start w:val="1"/>
+      <w:numFmt w:val="lowerRoman"/>
+      <w:lvlText w:val="%9."/>
+      <w:lvlJc w:val="right"/>
+      <w:pPr>
+        <w:ind w:left="6622" w:hanging="180"/>
+      </w:pPr>
+    </w:lvl>
+  </w:abstractNum>
+  <w:abstractNum w:abstractNumId="1" w15:restartNumberingAfterBreak="0">
     <w:nsid w:val="531C2E90"/>
     <w:multiLevelType w:val="hybridMultilevel"/>
     <w:tmpl w:val="430807CE"/>
@@ -1843,6 +2351,9 @@
     </w:lvl>
   </w:abstractNum>
   <w:num w:numId="1">
+    <w:abstractNumId w:val="1"/>
+  </w:num>
+  <w:num w:numId="2">
     <w:abstractNumId w:val="0"/>
   </w:num>
 </w:numbering>

</xml_diff>